<commit_message>
update documentation for yuji
</commit_message>
<xml_diff>
--- a/documentation.docx
+++ b/documentation.docx
@@ -1,6 +1,6 @@
 
 <file path=word/document.xml><?xml version="1.0" encoding="utf-8"?>
-<w:document xmlns:wpc="http://schemas.microsoft.com/office/word/2010/wordprocessingCanvas" xmlns:mc="http://schemas.openxmlformats.org/markup-compatibility/2006" xmlns:o="urn:schemas-microsoft-com:office:office" xmlns:r="http://schemas.openxmlformats.org/officeDocument/2006/relationships" xmlns:m="http://schemas.openxmlformats.org/officeDocument/2006/math" xmlns:v="urn:schemas-microsoft-com:vml" xmlns:wp14="http://schemas.microsoft.com/office/word/2010/wordprocessingDrawing" xmlns:wp="http://schemas.openxmlformats.org/drawingml/2006/wordprocessingDrawing" xmlns:w10="urn:schemas-microsoft-com:office:word" xmlns:w="http://schemas.openxmlformats.org/wordprocessingml/2006/main" xmlns:w14="http://schemas.microsoft.com/office/word/2010/wordml" xmlns:w15="http://schemas.microsoft.com/office/word/2012/wordml" xmlns:wpg="http://schemas.microsoft.com/office/word/2010/wordprocessingGroup" xmlns:wpi="http://schemas.microsoft.com/office/word/2010/wordprocessingInk" xmlns:wne="http://schemas.microsoft.com/office/word/2006/wordml" xmlns:wps="http://schemas.microsoft.com/office/word/2010/wordprocessingShape" mc:Ignorable="w14 w15 wp14">
+<w:document xmlns:wpc="http://schemas.microsoft.com/office/word/2010/wordprocessingCanvas" xmlns:mo="http://schemas.microsoft.com/office/mac/office/2008/main" xmlns:mc="http://schemas.openxmlformats.org/markup-compatibility/2006" xmlns:mv="urn:schemas-microsoft-com:mac:vml" xmlns:o="urn:schemas-microsoft-com:office:office" xmlns:r="http://schemas.openxmlformats.org/officeDocument/2006/relationships" xmlns:m="http://schemas.openxmlformats.org/officeDocument/2006/math" xmlns:v="urn:schemas-microsoft-com:vml" xmlns:wp14="http://schemas.microsoft.com/office/word/2010/wordprocessingDrawing" xmlns:wp="http://schemas.openxmlformats.org/drawingml/2006/wordprocessingDrawing" xmlns:w10="urn:schemas-microsoft-com:office:word" xmlns:w="http://schemas.openxmlformats.org/wordprocessingml/2006/main" xmlns:w14="http://schemas.microsoft.com/office/word/2010/wordml" xmlns:wpg="http://schemas.microsoft.com/office/word/2010/wordprocessingGroup" xmlns:wpi="http://schemas.microsoft.com/office/word/2010/wordprocessingInk" xmlns:wne="http://schemas.microsoft.com/office/word/2006/wordml" xmlns:wps="http://schemas.microsoft.com/office/word/2010/wordprocessingShape" mc:Ignorable="w14 wp14">
   <w:body>
     <w:p>
       <w:r>
@@ -39,7 +39,12 @@
     </w:p>
     <w:p>
       <w:r>
-        <w:t xml:space="preserve">Crypt Raider 1 </w:t>
+        <w:t>Cry</w:t>
+      </w:r>
+      <w:bookmarkStart w:id="0" w:name="_GoBack"/>
+      <w:bookmarkEnd w:id="0"/>
+      <w:r>
+        <w:t xml:space="preserve">pt Raider 1 </w:t>
       </w:r>
     </w:p>
     <w:p>
@@ -87,10 +92,7 @@
     </w:p>
     <w:p>
       <w:r>
-        <w:t>Grade whack-a-mole</w:t>
-      </w:r>
-      <w:r>
-        <w:t>: Chris</w:t>
+        <w:t>Grade whack-a-mole: Chris</w:t>
       </w:r>
     </w:p>
     <w:p>
@@ -100,10 +102,7 @@
     </w:p>
     <w:p>
       <w:r>
-        <w:t>Diver</w:t>
-      </w:r>
-      <w:r>
-        <w:t xml:space="preserve">: </w:t>
+        <w:t xml:space="preserve">Diver: </w:t>
       </w:r>
       <w:proofErr w:type="spellStart"/>
       <w:r>
@@ -137,10 +136,7 @@
     </w:p>
     <w:p>
       <w:r>
-        <w:t>IDs</w:t>
-      </w:r>
-      <w:r>
-        <w:t xml:space="preserve"> </w:t>
+        <w:t xml:space="preserve">IDs </w:t>
       </w:r>
       <w:r>
         <w:t>identification Joe</w:t>
@@ -174,6 +170,14 @@
     </w:p>
     <w:p>
       <w:r>
+        <w:t>Team</w:t>
+      </w:r>
+    </w:p>
+    <w:p>
+      <w:pPr>
+        <w:ind w:firstLine="720"/>
+      </w:pPr>
+      <w:r>
         <w:t>Kept working on code</w:t>
       </w:r>
     </w:p>
@@ -183,16 +187,25 @@
       </w:r>
     </w:p>
     <w:p>
+      <w:pPr>
+        <w:ind w:firstLine="720"/>
+      </w:pPr>
       <w:r>
         <w:t xml:space="preserve">Got array list to work making many books spew out of one spot. </w:t>
       </w:r>
     </w:p>
     <w:p>
+      <w:pPr>
+        <w:ind w:firstLine="720"/>
+      </w:pPr>
       <w:r>
         <w:t xml:space="preserve">Made them all have velocity and acceleration. </w:t>
       </w:r>
     </w:p>
     <w:p>
+      <w:pPr>
+        <w:ind w:firstLine="720"/>
+      </w:pPr>
       <w:r>
         <w:t xml:space="preserve">Made it so clicking makes it disappear. </w:t>
       </w:r>
@@ -228,10 +241,24 @@
     </w:p>
     <w:p>
       <w:r>
-        <w:t>Yuji: Worked on flow chart</w:t>
-      </w:r>
-    </w:p>
-    <w:p>
+        <w:t xml:space="preserve">Yuji: </w:t>
+      </w:r>
+    </w:p>
+    <w:p>
+      <w:pPr>
+        <w:ind w:firstLine="720"/>
+      </w:pPr>
+      <w:r>
+        <w:t>Worked on flow chart</w:t>
+      </w:r>
+      <w:r>
+        <w:t xml:space="preserve"> and game description</w:t>
+      </w:r>
+    </w:p>
+    <w:p>
+      <w:pPr>
+        <w:ind w:firstLine="720"/>
+      </w:pPr>
       <w:r>
         <w:t>Did rough sketch</w:t>
       </w:r>
@@ -242,6 +269,9 @@
       </w:r>
     </w:p>
     <w:p>
+      <w:pPr>
+        <w:ind w:firstLine="720"/>
+      </w:pPr>
       <w:r>
         <w:t xml:space="preserve">Made it so you can only click once every 500 </w:t>
       </w:r>
@@ -257,10 +287,18 @@
     <w:p>
       <w:r>
         <w:tab/>
+      </w:r>
+      <w:r>
+        <w:tab/>
+      </w:r>
+      <w:r>
         <w:t xml:space="preserve">Does not always work. Can still drag mouse while clicking. </w:t>
       </w:r>
     </w:p>
     <w:p>
+      <w:pPr>
+        <w:ind w:firstLine="720"/>
+      </w:pPr>
       <w:r>
         <w:t>Made aiming device that only comes on when you can shoot</w:t>
       </w:r>
@@ -282,10 +320,7 @@
     </w:p>
     <w:p>
       <w:r>
-        <w:t>Grade whack-a-mole</w:t>
-      </w:r>
-      <w:r>
-        <w:t>:</w:t>
+        <w:t>Grade whack-a-mole:</w:t>
       </w:r>
     </w:p>
     <w:p/>
@@ -306,21 +341,33 @@
       </w:r>
     </w:p>
     <w:p>
+      <w:pPr>
+        <w:ind w:firstLine="720"/>
+      </w:pPr>
       <w:r>
         <w:t>Replaced random cat image with SAT book</w:t>
       </w:r>
     </w:p>
     <w:p>
+      <w:pPr>
+        <w:ind w:firstLine="720"/>
+      </w:pPr>
       <w:r>
         <w:t>Thought of scoring mechanism (every dead book 10 more points until 2400)</w:t>
       </w:r>
     </w:p>
     <w:p>
+      <w:pPr>
+        <w:ind w:firstLine="720"/>
+      </w:pPr>
       <w:r>
         <w:t xml:space="preserve">Fixed clicking bug partially </w:t>
       </w:r>
     </w:p>
     <w:p>
+      <w:pPr>
+        <w:ind w:firstLine="720"/>
+      </w:pPr>
       <w:r>
         <w:t>Made it so you can only click on the bottom half of the screen</w:t>
       </w:r>
@@ -361,6 +408,9 @@
       <w:r>
         <w:t xml:space="preserve">Team: Thought of way to link all </w:t>
       </w:r>
+      <w:r>
+        <w:t>mini-games</w:t>
+      </w:r>
     </w:p>
     <w:p>
       <w:r>
@@ -368,23 +418,38 @@
       </w:r>
     </w:p>
     <w:p>
+      <w:pPr>
+        <w:ind w:firstLine="720"/>
+      </w:pPr>
       <w:r>
         <w:t>Put in pictures for background and catapult</w:t>
       </w:r>
     </w:p>
     <w:p>
+      <w:pPr>
+        <w:ind w:firstLine="720"/>
+      </w:pPr>
       <w:r>
         <w:t>Put in instruction page</w:t>
       </w:r>
     </w:p>
     <w:p>
+      <w:pPr>
+        <w:ind w:firstLine="720"/>
+      </w:pPr>
       <w:r>
         <w:t xml:space="preserve">Wrote instruction </w:t>
       </w:r>
     </w:p>
     <w:p>
-      <w:r>
-        <w:t xml:space="preserve">Put in win and lose scenario </w:t>
+      <w:pPr>
+        <w:ind w:firstLine="720"/>
+      </w:pPr>
+      <w:r>
+        <w:t>Put in win and lo</w:t>
+      </w:r>
+      <w:r>
+        <w:t xml:space="preserve">se scenario </w:t>
       </w:r>
     </w:p>
     <w:p>
@@ -421,25 +486,55 @@
     </w:p>
     <w:p>
       <w:r>
+        <w:t xml:space="preserve">Yuji: </w:t>
+      </w:r>
+    </w:p>
+    <w:p>
+      <w:pPr>
+        <w:ind w:firstLine="720"/>
+      </w:pPr>
+      <w:r>
+        <w:t xml:space="preserve">Work on start screen </w:t>
+      </w:r>
+    </w:p>
+    <w:p>
+      <w:r>
+        <w:tab/>
+        <w:t>Worked on win screen and loss screen</w:t>
+      </w:r>
+    </w:p>
+    <w:p>
+      <w:r>
+        <w:tab/>
+        <w:t xml:space="preserve">Linked up all 3 </w:t>
+      </w:r>
+    </w:p>
+    <w:p>
+      <w:r>
+        <w:tab/>
+        <w:t xml:space="preserve">Made buttons work </w:t>
+      </w:r>
+    </w:p>
+    <w:p>
+      <w:r>
         <w:t>SAT Game:</w:t>
       </w:r>
     </w:p>
     <w:p>
-      <w:r>
-        <w:t xml:space="preserve">Work on start screen </w:t>
-      </w:r>
-    </w:p>
-    <w:p>
+      <w:pPr>
+        <w:ind w:firstLine="720"/>
+      </w:pPr>
       <w:r>
         <w:t>Tested code</w:t>
       </w:r>
     </w:p>
     <w:p>
+      <w:pPr>
+        <w:ind w:firstLine="720"/>
+      </w:pPr>
       <w:r>
         <w:t>Fixed so it is actually beatable</w:t>
       </w:r>
-      <w:bookmarkStart w:id="0" w:name="_GoBack"/>
-      <w:bookmarkEnd w:id="0"/>
     </w:p>
     <w:p>
       <w:r>
@@ -461,6 +556,343 @@
         <w:t xml:space="preserve">Grade whack-a-mole: </w:t>
       </w:r>
     </w:p>
+    <w:p>
+      <w:r>
+        <w:br w:type="page"/>
+      </w:r>
+    </w:p>
+    <w:p/>
+    <w:p>
+      <w:r>
+        <w:t>1/24</w:t>
+      </w:r>
+    </w:p>
+    <w:p>
+      <w:r>
+        <w:t xml:space="preserve">Yuji: </w:t>
+      </w:r>
+    </w:p>
+    <w:p>
+      <w:pPr>
+        <w:ind w:firstLine="720"/>
+      </w:pPr>
+      <w:r>
+        <w:t xml:space="preserve">Start compilation process </w:t>
+      </w:r>
+    </w:p>
+    <w:p>
+      <w:pPr>
+        <w:ind w:firstLine="720"/>
+      </w:pPr>
+      <w:r>
+        <w:t>Compiled SAT game and raindrops</w:t>
+      </w:r>
+    </w:p>
+    <w:p>
+      <w:r>
+        <w:t>SAT Game:</w:t>
+      </w:r>
+    </w:p>
+    <w:p>
+      <w:pPr>
+        <w:tabs>
+          <w:tab w:val="left" w:pos="720"/>
+          <w:tab w:val="left" w:pos="1440"/>
+          <w:tab w:val="left" w:pos="2160"/>
+          <w:tab w:val="left" w:pos="2880"/>
+          <w:tab w:val="left" w:pos="3600"/>
+          <w:tab w:val="left" w:pos="4320"/>
+          <w:tab w:val="left" w:pos="5040"/>
+          <w:tab w:val="left" w:pos="5540"/>
+        </w:tabs>
+      </w:pPr>
+      <w:r>
+        <w:tab/>
+        <w:t xml:space="preserve">Made it reset every time someone wins or loses </w:t>
+      </w:r>
+      <w:r>
+        <w:tab/>
+      </w:r>
+    </w:p>
+    <w:p>
+      <w:pPr>
+        <w:tabs>
+          <w:tab w:val="left" w:pos="720"/>
+          <w:tab w:val="left" w:pos="1440"/>
+          <w:tab w:val="left" w:pos="2160"/>
+          <w:tab w:val="left" w:pos="2880"/>
+          <w:tab w:val="left" w:pos="3600"/>
+          <w:tab w:val="left" w:pos="4320"/>
+          <w:tab w:val="left" w:pos="5040"/>
+          <w:tab w:val="left" w:pos="5540"/>
+        </w:tabs>
+      </w:pPr>
+      <w:r>
+        <w:tab/>
+        <w:t>Compiled into menu</w:t>
+      </w:r>
+    </w:p>
+    <w:p>
+      <w:pPr>
+        <w:tabs>
+          <w:tab w:val="left" w:pos="720"/>
+          <w:tab w:val="left" w:pos="1440"/>
+          <w:tab w:val="left" w:pos="2160"/>
+          <w:tab w:val="left" w:pos="2880"/>
+          <w:tab w:val="left" w:pos="3600"/>
+          <w:tab w:val="left" w:pos="4320"/>
+          <w:tab w:val="left" w:pos="5040"/>
+          <w:tab w:val="left" w:pos="5540"/>
+        </w:tabs>
+      </w:pPr>
+      <w:r>
+        <w:tab/>
+        <w:t>Linked into all menus</w:t>
+      </w:r>
+    </w:p>
+    <w:p>
+      <w:pPr>
+        <w:tabs>
+          <w:tab w:val="left" w:pos="720"/>
+          <w:tab w:val="left" w:pos="1440"/>
+          <w:tab w:val="left" w:pos="2160"/>
+          <w:tab w:val="left" w:pos="2880"/>
+          <w:tab w:val="left" w:pos="3600"/>
+          <w:tab w:val="left" w:pos="4320"/>
+          <w:tab w:val="left" w:pos="5040"/>
+          <w:tab w:val="left" w:pos="5540"/>
+        </w:tabs>
+      </w:pPr>
+      <w:r>
+        <w:t>Raindrops game: Decided to put Yuji’s old raindrop game as additional game</w:t>
+      </w:r>
+    </w:p>
+    <w:p>
+      <w:pPr>
+        <w:tabs>
+          <w:tab w:val="left" w:pos="720"/>
+          <w:tab w:val="left" w:pos="1440"/>
+          <w:tab w:val="left" w:pos="2160"/>
+          <w:tab w:val="left" w:pos="2880"/>
+          <w:tab w:val="left" w:pos="3600"/>
+          <w:tab w:val="left" w:pos="4320"/>
+          <w:tab w:val="left" w:pos="5040"/>
+          <w:tab w:val="left" w:pos="5540"/>
+        </w:tabs>
+      </w:pPr>
+      <w:r>
+        <w:tab/>
+        <w:t>Made instructions page</w:t>
+      </w:r>
+    </w:p>
+    <w:p>
+      <w:pPr>
+        <w:tabs>
+          <w:tab w:val="left" w:pos="720"/>
+          <w:tab w:val="left" w:pos="1440"/>
+          <w:tab w:val="left" w:pos="2160"/>
+          <w:tab w:val="left" w:pos="2880"/>
+          <w:tab w:val="left" w:pos="3600"/>
+          <w:tab w:val="left" w:pos="4320"/>
+          <w:tab w:val="left" w:pos="5040"/>
+          <w:tab w:val="left" w:pos="5540"/>
+        </w:tabs>
+      </w:pPr>
+      <w:r>
+        <w:tab/>
+        <w:t xml:space="preserve">Made game so it is a class </w:t>
+      </w:r>
+    </w:p>
+    <w:p>
+      <w:pPr>
+        <w:tabs>
+          <w:tab w:val="left" w:pos="720"/>
+          <w:tab w:val="left" w:pos="1440"/>
+          <w:tab w:val="left" w:pos="2160"/>
+          <w:tab w:val="left" w:pos="2880"/>
+          <w:tab w:val="left" w:pos="3600"/>
+          <w:tab w:val="left" w:pos="4320"/>
+          <w:tab w:val="left" w:pos="5040"/>
+          <w:tab w:val="left" w:pos="5540"/>
+        </w:tabs>
+      </w:pPr>
+      <w:r>
+        <w:tab/>
+        <w:t>Fixed game so it is now full screen</w:t>
+      </w:r>
+    </w:p>
+    <w:p>
+      <w:pPr>
+        <w:tabs>
+          <w:tab w:val="left" w:pos="720"/>
+          <w:tab w:val="left" w:pos="1440"/>
+          <w:tab w:val="left" w:pos="2160"/>
+          <w:tab w:val="left" w:pos="2880"/>
+          <w:tab w:val="left" w:pos="3600"/>
+          <w:tab w:val="left" w:pos="4320"/>
+          <w:tab w:val="left" w:pos="5040"/>
+          <w:tab w:val="left" w:pos="5540"/>
+        </w:tabs>
+      </w:pPr>
+      <w:r>
+        <w:tab/>
+        <w:t>Made the game harder</w:t>
+      </w:r>
+    </w:p>
+    <w:p>
+      <w:pPr>
+        <w:tabs>
+          <w:tab w:val="left" w:pos="720"/>
+          <w:tab w:val="left" w:pos="1440"/>
+          <w:tab w:val="left" w:pos="2160"/>
+          <w:tab w:val="left" w:pos="2880"/>
+          <w:tab w:val="left" w:pos="3600"/>
+          <w:tab w:val="left" w:pos="4320"/>
+          <w:tab w:val="left" w:pos="5040"/>
+          <w:tab w:val="left" w:pos="5540"/>
+        </w:tabs>
+      </w:pPr>
+      <w:r>
+        <w:tab/>
+        <w:t xml:space="preserve">Compiled into menu </w:t>
+      </w:r>
+    </w:p>
+    <w:p>
+      <w:pPr>
+        <w:tabs>
+          <w:tab w:val="left" w:pos="720"/>
+          <w:tab w:val="left" w:pos="1440"/>
+          <w:tab w:val="left" w:pos="2160"/>
+          <w:tab w:val="left" w:pos="2880"/>
+          <w:tab w:val="left" w:pos="3600"/>
+          <w:tab w:val="left" w:pos="4320"/>
+          <w:tab w:val="left" w:pos="5040"/>
+          <w:tab w:val="left" w:pos="5540"/>
+        </w:tabs>
+      </w:pPr>
+      <w:r>
+        <w:tab/>
+        <w:t xml:space="preserve">Linked to all menus </w:t>
+      </w:r>
+    </w:p>
+    <w:p>
+      <w:r>
+        <w:t xml:space="preserve">Diver: </w:t>
+      </w:r>
+    </w:p>
+    <w:p>
+      <w:r>
+        <w:t xml:space="preserve">Crossing hallway: </w:t>
+      </w:r>
+    </w:p>
+    <w:p>
+      <w:r>
+        <w:t>Myrtle Run:</w:t>
+      </w:r>
+    </w:p>
+    <w:p>
+      <w:r>
+        <w:t xml:space="preserve">Grade whack-a-mole: </w:t>
+      </w:r>
+    </w:p>
+    <w:p>
+      <w:r>
+        <w:br w:type="page"/>
+      </w:r>
+    </w:p>
+    <w:p>
+      <w:r>
+        <w:lastRenderedPageBreak/>
+        <w:t>1/25</w:t>
+      </w:r>
+    </w:p>
+    <w:p>
+      <w:r>
+        <w:t xml:space="preserve">Yuji: </w:t>
+      </w:r>
+      <w:r>
+        <w:t>Tried to compile Diver game</w:t>
+      </w:r>
+    </w:p>
+    <w:p>
+      <w:r>
+        <w:tab/>
+        <w:t xml:space="preserve">Many glitches </w:t>
+      </w:r>
+    </w:p>
+    <w:p>
+      <w:r>
+        <w:tab/>
+        <w:t xml:space="preserve">Worked on game description </w:t>
+      </w:r>
+    </w:p>
+    <w:p>
+      <w:r>
+        <w:t>SAT Game:</w:t>
+      </w:r>
+    </w:p>
+    <w:p>
+      <w:r>
+        <w:tab/>
+        <w:t>Tested seems to be ok</w:t>
+      </w:r>
+    </w:p>
+    <w:p>
+      <w:pPr>
+        <w:tabs>
+          <w:tab w:val="left" w:pos="720"/>
+          <w:tab w:val="left" w:pos="1440"/>
+          <w:tab w:val="left" w:pos="2160"/>
+          <w:tab w:val="left" w:pos="2880"/>
+          <w:tab w:val="left" w:pos="3600"/>
+          <w:tab w:val="left" w:pos="4320"/>
+          <w:tab w:val="left" w:pos="5040"/>
+          <w:tab w:val="left" w:pos="5540"/>
+        </w:tabs>
+      </w:pPr>
+      <w:r>
+        <w:t xml:space="preserve">Raindrops game: </w:t>
+      </w:r>
+    </w:p>
+    <w:p>
+      <w:pPr>
+        <w:tabs>
+          <w:tab w:val="left" w:pos="720"/>
+          <w:tab w:val="left" w:pos="1440"/>
+          <w:tab w:val="left" w:pos="2160"/>
+          <w:tab w:val="left" w:pos="2880"/>
+          <w:tab w:val="left" w:pos="3600"/>
+          <w:tab w:val="left" w:pos="4320"/>
+          <w:tab w:val="left" w:pos="5040"/>
+          <w:tab w:val="left" w:pos="5540"/>
+        </w:tabs>
+      </w:pPr>
+      <w:r>
+        <w:tab/>
+        <w:t>Tested seems to be ok</w:t>
+      </w:r>
+    </w:p>
+    <w:p>
+      <w:r>
+        <w:t xml:space="preserve">Diver: </w:t>
+      </w:r>
+    </w:p>
+    <w:p>
+      <w:r>
+        <w:t xml:space="preserve">Crossing hallway: </w:t>
+      </w:r>
+    </w:p>
+    <w:p>
+      <w:r>
+        <w:t>Myrtle Run:</w:t>
+      </w:r>
+    </w:p>
+    <w:p>
+      <w:r>
+        <w:t xml:space="preserve">Grade whack-a-mole: </w:t>
+      </w:r>
+    </w:p>
+    <w:p/>
     <w:p/>
     <w:sectPr>
       <w:pgSz w:w="12240" w:h="15840"/>
@@ -473,7 +905,7 @@
 </file>
 
 <file path=word/styles.xml><?xml version="1.0" encoding="utf-8"?>
-<w:styles xmlns:mc="http://schemas.openxmlformats.org/markup-compatibility/2006" xmlns:r="http://schemas.openxmlformats.org/officeDocument/2006/relationships" xmlns:w="http://schemas.openxmlformats.org/wordprocessingml/2006/main" xmlns:w14="http://schemas.microsoft.com/office/word/2010/wordml" xmlns:w15="http://schemas.microsoft.com/office/word/2012/wordml" mc:Ignorable="w14 w15">
+<w:styles xmlns:mc="http://schemas.openxmlformats.org/markup-compatibility/2006" xmlns:r="http://schemas.openxmlformats.org/officeDocument/2006/relationships" xmlns:w="http://schemas.openxmlformats.org/wordprocessingml/2006/main" xmlns:w14="http://schemas.microsoft.com/office/word/2010/wordml" mc:Ignorable="w14">
   <w:docDefaults>
     <w:rPrDefault>
       <w:rPr>
@@ -489,378 +921,352 @@
       </w:pPr>
     </w:pPrDefault>
   </w:docDefaults>
-  <w:latentStyles w:defLockedState="0" w:defUIPriority="99" w:defSemiHidden="0" w:defUnhideWhenUsed="0" w:defQFormat="0" w:count="371">
-    <w:lsdException w:name="Normal" w:uiPriority="0" w:qFormat="1"/>
-    <w:lsdException w:name="heading 1" w:uiPriority="9" w:qFormat="1"/>
-    <w:lsdException w:name="heading 2" w:semiHidden="1" w:uiPriority="9" w:unhideWhenUsed="1" w:qFormat="1"/>
-    <w:lsdException w:name="heading 3" w:semiHidden="1" w:uiPriority="9" w:unhideWhenUsed="1" w:qFormat="1"/>
-    <w:lsdException w:name="heading 4" w:semiHidden="1" w:uiPriority="9" w:unhideWhenUsed="1" w:qFormat="1"/>
-    <w:lsdException w:name="heading 5" w:semiHidden="1" w:uiPriority="9" w:unhideWhenUsed="1" w:qFormat="1"/>
-    <w:lsdException w:name="heading 6" w:semiHidden="1" w:uiPriority="9" w:unhideWhenUsed="1" w:qFormat="1"/>
-    <w:lsdException w:name="heading 7" w:semiHidden="1" w:uiPriority="9" w:unhideWhenUsed="1" w:qFormat="1"/>
-    <w:lsdException w:name="heading 8" w:semiHidden="1" w:uiPriority="9" w:unhideWhenUsed="1" w:qFormat="1"/>
-    <w:lsdException w:name="heading 9" w:semiHidden="1" w:uiPriority="9" w:unhideWhenUsed="1" w:qFormat="1"/>
-    <w:lsdException w:name="index 1" w:semiHidden="1" w:unhideWhenUsed="1"/>
-    <w:lsdException w:name="index 2" w:semiHidden="1" w:unhideWhenUsed="1"/>
-    <w:lsdException w:name="index 3" w:semiHidden="1" w:unhideWhenUsed="1"/>
-    <w:lsdException w:name="index 4" w:semiHidden="1" w:unhideWhenUsed="1"/>
-    <w:lsdException w:name="index 5" w:semiHidden="1" w:unhideWhenUsed="1"/>
-    <w:lsdException w:name="index 6" w:semiHidden="1" w:unhideWhenUsed="1"/>
-    <w:lsdException w:name="index 7" w:semiHidden="1" w:unhideWhenUsed="1"/>
-    <w:lsdException w:name="index 8" w:semiHidden="1" w:unhideWhenUsed="1"/>
-    <w:lsdException w:name="index 9" w:semiHidden="1" w:unhideWhenUsed="1"/>
-    <w:lsdException w:name="toc 1" w:semiHidden="1" w:uiPriority="39" w:unhideWhenUsed="1"/>
-    <w:lsdException w:name="toc 2" w:semiHidden="1" w:uiPriority="39" w:unhideWhenUsed="1"/>
-    <w:lsdException w:name="toc 3" w:semiHidden="1" w:uiPriority="39" w:unhideWhenUsed="1"/>
-    <w:lsdException w:name="toc 4" w:semiHidden="1" w:uiPriority="39" w:unhideWhenUsed="1"/>
-    <w:lsdException w:name="toc 5" w:semiHidden="1" w:uiPriority="39" w:unhideWhenUsed="1"/>
-    <w:lsdException w:name="toc 6" w:semiHidden="1" w:uiPriority="39" w:unhideWhenUsed="1"/>
-    <w:lsdException w:name="toc 7" w:semiHidden="1" w:uiPriority="39" w:unhideWhenUsed="1"/>
-    <w:lsdException w:name="toc 8" w:semiHidden="1" w:uiPriority="39" w:unhideWhenUsed="1"/>
-    <w:lsdException w:name="toc 9" w:semiHidden="1" w:uiPriority="39" w:unhideWhenUsed="1"/>
-    <w:lsdException w:name="Normal Indent" w:semiHidden="1" w:unhideWhenUsed="1"/>
-    <w:lsdException w:name="footnote text" w:semiHidden="1" w:unhideWhenUsed="1"/>
-    <w:lsdException w:name="annotation text" w:semiHidden="1" w:unhideWhenUsed="1"/>
-    <w:lsdException w:name="header" w:semiHidden="1" w:unhideWhenUsed="1"/>
-    <w:lsdException w:name="footer" w:semiHidden="1" w:unhideWhenUsed="1"/>
-    <w:lsdException w:name="index heading" w:semiHidden="1" w:unhideWhenUsed="1"/>
-    <w:lsdException w:name="caption" w:semiHidden="1" w:uiPriority="35" w:unhideWhenUsed="1" w:qFormat="1"/>
-    <w:lsdException w:name="table of figures" w:semiHidden="1" w:unhideWhenUsed="1"/>
-    <w:lsdException w:name="envelope address" w:semiHidden="1" w:unhideWhenUsed="1"/>
-    <w:lsdException w:name="envelope return" w:semiHidden="1" w:unhideWhenUsed="1"/>
-    <w:lsdException w:name="footnote reference" w:semiHidden="1" w:unhideWhenUsed="1"/>
-    <w:lsdException w:name="annotation reference" w:semiHidden="1" w:unhideWhenUsed="1"/>
-    <w:lsdException w:name="line number" w:semiHidden="1" w:unhideWhenUsed="1"/>
-    <w:lsdException w:name="page number" w:semiHidden="1" w:unhideWhenUsed="1"/>
-    <w:lsdException w:name="endnote reference" w:semiHidden="1" w:unhideWhenUsed="1"/>
-    <w:lsdException w:name="endnote text" w:semiHidden="1" w:unhideWhenUsed="1"/>
-    <w:lsdException w:name="table of authorities" w:semiHidden="1" w:unhideWhenUsed="1"/>
-    <w:lsdException w:name="macro" w:semiHidden="1" w:unhideWhenUsed="1"/>
-    <w:lsdException w:name="toa heading" w:semiHidden="1" w:unhideWhenUsed="1"/>
-    <w:lsdException w:name="List" w:semiHidden="1" w:unhideWhenUsed="1"/>
-    <w:lsdException w:name="List Bullet" w:semiHidden="1" w:unhideWhenUsed="1"/>
-    <w:lsdException w:name="List Number" w:semiHidden="1" w:unhideWhenUsed="1"/>
-    <w:lsdException w:name="List 2" w:semiHidden="1" w:unhideWhenUsed="1"/>
-    <w:lsdException w:name="List 3" w:semiHidden="1" w:unhideWhenUsed="1"/>
-    <w:lsdException w:name="List 4" w:semiHidden="1" w:unhideWhenUsed="1"/>
-    <w:lsdException w:name="List 5" w:semiHidden="1" w:unhideWhenUsed="1"/>
-    <w:lsdException w:name="List Bullet 2" w:semiHidden="1" w:unhideWhenUsed="1"/>
-    <w:lsdException w:name="List Bullet 3" w:semiHidden="1" w:unhideWhenUsed="1"/>
-    <w:lsdException w:name="List Bullet 4" w:semiHidden="1" w:unhideWhenUsed="1"/>
-    <w:lsdException w:name="List Bullet 5" w:semiHidden="1" w:unhideWhenUsed="1"/>
-    <w:lsdException w:name="List Number 2" w:semiHidden="1" w:unhideWhenUsed="1"/>
-    <w:lsdException w:name="List Number 3" w:semiHidden="1" w:unhideWhenUsed="1"/>
-    <w:lsdException w:name="List Number 4" w:semiHidden="1" w:unhideWhenUsed="1"/>
-    <w:lsdException w:name="List Number 5" w:semiHidden="1" w:unhideWhenUsed="1"/>
-    <w:lsdException w:name="Title" w:uiPriority="10" w:qFormat="1"/>
-    <w:lsdException w:name="Closing" w:semiHidden="1" w:unhideWhenUsed="1"/>
-    <w:lsdException w:name="Signature" w:semiHidden="1" w:unhideWhenUsed="1"/>
-    <w:lsdException w:name="Default Paragraph Font" w:semiHidden="1" w:uiPriority="1" w:unhideWhenUsed="1"/>
-    <w:lsdException w:name="Body Text" w:semiHidden="1" w:unhideWhenUsed="1"/>
-    <w:lsdException w:name="Body Text Indent" w:semiHidden="1" w:unhideWhenUsed="1"/>
-    <w:lsdException w:name="List Continue" w:semiHidden="1" w:unhideWhenUsed="1"/>
-    <w:lsdException w:name="List Continue 2" w:semiHidden="1" w:unhideWhenUsed="1"/>
-    <w:lsdException w:name="List Continue 3" w:semiHidden="1" w:unhideWhenUsed="1"/>
-    <w:lsdException w:name="List Continue 4" w:semiHidden="1" w:unhideWhenUsed="1"/>
-    <w:lsdException w:name="List Continue 5" w:semiHidden="1" w:unhideWhenUsed="1"/>
-    <w:lsdException w:name="Message Header" w:semiHidden="1" w:unhideWhenUsed="1"/>
-    <w:lsdException w:name="Subtitle" w:uiPriority="11" w:qFormat="1"/>
-    <w:lsdException w:name="Salutation" w:semiHidden="1" w:unhideWhenUsed="1"/>
-    <w:lsdException w:name="Date" w:semiHidden="1" w:unhideWhenUsed="1"/>
-    <w:lsdException w:name="Body Text First Indent" w:semiHidden="1" w:unhideWhenUsed="1"/>
-    <w:lsdException w:name="Body Text First Indent 2" w:semiHidden="1" w:unhideWhenUsed="1"/>
-    <w:lsdException w:name="Note Heading" w:semiHidden="1" w:unhideWhenUsed="1"/>
-    <w:lsdException w:name="Body Text 2" w:semiHidden="1" w:unhideWhenUsed="1"/>
-    <w:lsdException w:name="Body Text 3" w:semiHidden="1" w:unhideWhenUsed="1"/>
-    <w:lsdException w:name="Body Text Indent 2" w:semiHidden="1" w:unhideWhenUsed="1"/>
-    <w:lsdException w:name="Body Text Indent 3" w:semiHidden="1" w:unhideWhenUsed="1"/>
-    <w:lsdException w:name="Block Text" w:semiHidden="1" w:unhideWhenUsed="1"/>
-    <w:lsdException w:name="Hyperlink" w:semiHidden="1" w:unhideWhenUsed="1"/>
-    <w:lsdException w:name="FollowedHyperlink" w:semiHidden="1" w:unhideWhenUsed="1"/>
-    <w:lsdException w:name="Strong" w:uiPriority="22" w:qFormat="1"/>
-    <w:lsdException w:name="Emphasis" w:uiPriority="20" w:qFormat="1"/>
-    <w:lsdException w:name="Document Map" w:semiHidden="1" w:unhideWhenUsed="1"/>
-    <w:lsdException w:name="Plain Text" w:semiHidden="1" w:unhideWhenUsed="1"/>
-    <w:lsdException w:name="E-mail Signature" w:semiHidden="1" w:unhideWhenUsed="1"/>
-    <w:lsdException w:name="HTML Top of Form" w:semiHidden="1" w:unhideWhenUsed="1"/>
-    <w:lsdException w:name="HTML Bottom of Form" w:semiHidden="1" w:unhideWhenUsed="1"/>
-    <w:lsdException w:name="Normal (Web)" w:semiHidden="1" w:unhideWhenUsed="1"/>
-    <w:lsdException w:name="HTML Acronym" w:semiHidden="1" w:unhideWhenUsed="1"/>
-    <w:lsdException w:name="HTML Address" w:semiHidden="1" w:unhideWhenUsed="1"/>
-    <w:lsdException w:name="HTML Cite" w:semiHidden="1" w:unhideWhenUsed="1"/>
-    <w:lsdException w:name="HTML Code" w:semiHidden="1" w:unhideWhenUsed="1"/>
-    <w:lsdException w:name="HTML Definition" w:semiHidden="1" w:unhideWhenUsed="1"/>
-    <w:lsdException w:name="HTML Keyboard" w:semiHidden="1" w:unhideWhenUsed="1"/>
-    <w:lsdException w:name="HTML Preformatted" w:semiHidden="1" w:unhideWhenUsed="1"/>
-    <w:lsdException w:name="HTML Sample" w:semiHidden="1" w:unhideWhenUsed="1"/>
-    <w:lsdException w:name="HTML Typewriter" w:semiHidden="1" w:unhideWhenUsed="1"/>
-    <w:lsdException w:name="HTML Variable" w:semiHidden="1" w:unhideWhenUsed="1"/>
-    <w:lsdException w:name="Normal Table" w:semiHidden="1" w:unhideWhenUsed="1"/>
-    <w:lsdException w:name="annotation subject" w:semiHidden="1" w:unhideWhenUsed="1"/>
-    <w:lsdException w:name="No List" w:semiHidden="1" w:unhideWhenUsed="1"/>
-    <w:lsdException w:name="Outline List 1" w:semiHidden="1" w:unhideWhenUsed="1"/>
-    <w:lsdException w:name="Outline List 2" w:semiHidden="1" w:unhideWhenUsed="1"/>
-    <w:lsdException w:name="Outline List 3" w:semiHidden="1" w:unhideWhenUsed="1"/>
-    <w:lsdException w:name="Table Simple 1" w:semiHidden="1" w:unhideWhenUsed="1"/>
-    <w:lsdException w:name="Table Simple 2" w:semiHidden="1" w:unhideWhenUsed="1"/>
-    <w:lsdException w:name="Table Simple 3" w:semiHidden="1" w:unhideWhenUsed="1"/>
-    <w:lsdException w:name="Table Classic 1" w:semiHidden="1" w:unhideWhenUsed="1"/>
-    <w:lsdException w:name="Table Classic 2" w:semiHidden="1" w:unhideWhenUsed="1"/>
-    <w:lsdException w:name="Table Classic 3" w:semiHidden="1" w:unhideWhenUsed="1"/>
-    <w:lsdException w:name="Table Classic 4" w:semiHidden="1" w:unhideWhenUsed="1"/>
-    <w:lsdException w:name="Table Colorful 1" w:semiHidden="1" w:unhideWhenUsed="1"/>
-    <w:lsdException w:name="Table Colorful 2" w:semiHidden="1" w:unhideWhenUsed="1"/>
-    <w:lsdException w:name="Table Colorful 3" w:semiHidden="1" w:unhideWhenUsed="1"/>
-    <w:lsdException w:name="Table Columns 1" w:semiHidden="1" w:unhideWhenUsed="1"/>
-    <w:lsdException w:name="Table Columns 2" w:semiHidden="1" w:unhideWhenUsed="1"/>
-    <w:lsdException w:name="Table Columns 3" w:semiHidden="1" w:unhideWhenUsed="1"/>
-    <w:lsdException w:name="Table Columns 4" w:semiHidden="1" w:unhideWhenUsed="1"/>
-    <w:lsdException w:name="Table Columns 5" w:semiHidden="1" w:unhideWhenUsed="1"/>
-    <w:lsdException w:name="Table Grid 1" w:semiHidden="1" w:unhideWhenUsed="1"/>
-    <w:lsdException w:name="Table Grid 2" w:semiHidden="1" w:unhideWhenUsed="1"/>
-    <w:lsdException w:name="Table Grid 3" w:semiHidden="1" w:unhideWhenUsed="1"/>
-    <w:lsdException w:name="Table Grid 4" w:semiHidden="1" w:unhideWhenUsed="1"/>
-    <w:lsdException w:name="Table Grid 5" w:semiHidden="1" w:unhideWhenUsed="1"/>
-    <w:lsdException w:name="Table Grid 6" w:semiHidden="1" w:unhideWhenUsed="1"/>
-    <w:lsdException w:name="Table Grid 7" w:semiHidden="1" w:unhideWhenUsed="1"/>
-    <w:lsdException w:name="Table Grid 8" w:semiHidden="1" w:unhideWhenUsed="1"/>
-    <w:lsdException w:name="Table List 1" w:semiHidden="1" w:unhideWhenUsed="1"/>
-    <w:lsdException w:name="Table List 2" w:semiHidden="1" w:unhideWhenUsed="1"/>
-    <w:lsdException w:name="Table List 3" w:semiHidden="1" w:unhideWhenUsed="1"/>
-    <w:lsdException w:name="Table List 4" w:semiHidden="1" w:unhideWhenUsed="1"/>
-    <w:lsdException w:name="Table List 5" w:semiHidden="1" w:unhideWhenUsed="1"/>
-    <w:lsdException w:name="Table List 6" w:semiHidden="1" w:unhideWhenUsed="1"/>
-    <w:lsdException w:name="Table List 7" w:semiHidden="1" w:unhideWhenUsed="1"/>
-    <w:lsdException w:name="Table List 8" w:semiHidden="1" w:unhideWhenUsed="1"/>
-    <w:lsdException w:name="Table 3D effects 1" w:semiHidden="1" w:unhideWhenUsed="1"/>
-    <w:lsdException w:name="Table 3D effects 2" w:semiHidden="1" w:unhideWhenUsed="1"/>
-    <w:lsdException w:name="Table 3D effects 3" w:semiHidden="1" w:unhideWhenUsed="1"/>
-    <w:lsdException w:name="Table Contemporary" w:semiHidden="1" w:unhideWhenUsed="1"/>
-    <w:lsdException w:name="Table Elegant" w:semiHidden="1" w:unhideWhenUsed="1"/>
-    <w:lsdException w:name="Table Professional" w:semiHidden="1" w:unhideWhenUsed="1"/>
-    <w:lsdException w:name="Table Subtle 1" w:semiHidden="1" w:unhideWhenUsed="1"/>
-    <w:lsdException w:name="Table Subtle 2" w:semiHidden="1" w:unhideWhenUsed="1"/>
-    <w:lsdException w:name="Table Web 1" w:semiHidden="1" w:unhideWhenUsed="1"/>
-    <w:lsdException w:name="Table Web 2" w:semiHidden="1" w:unhideWhenUsed="1"/>
-    <w:lsdException w:name="Table Web 3" w:semiHidden="1" w:unhideWhenUsed="1"/>
-    <w:lsdException w:name="Balloon Text" w:semiHidden="1" w:unhideWhenUsed="1"/>
-    <w:lsdException w:name="Table Grid" w:uiPriority="39"/>
-    <w:lsdException w:name="Table Theme" w:semiHidden="1" w:unhideWhenUsed="1"/>
-    <w:lsdException w:name="Placeholder Text" w:semiHidden="1"/>
-    <w:lsdException w:name="No Spacing" w:uiPriority="1" w:qFormat="1"/>
-    <w:lsdException w:name="Light Shading" w:uiPriority="60"/>
-    <w:lsdException w:name="Light List" w:uiPriority="61"/>
-    <w:lsdException w:name="Light Grid" w:uiPriority="62"/>
-    <w:lsdException w:name="Medium Shading 1" w:uiPriority="63"/>
-    <w:lsdException w:name="Medium Shading 2" w:uiPriority="64"/>
-    <w:lsdException w:name="Medium List 1" w:uiPriority="65"/>
-    <w:lsdException w:name="Medium List 2" w:uiPriority="66"/>
-    <w:lsdException w:name="Medium Grid 1" w:uiPriority="67"/>
-    <w:lsdException w:name="Medium Grid 2" w:uiPriority="68"/>
-    <w:lsdException w:name="Medium Grid 3" w:uiPriority="69"/>
-    <w:lsdException w:name="Dark List" w:uiPriority="70"/>
-    <w:lsdException w:name="Colorful Shading" w:uiPriority="71"/>
-    <w:lsdException w:name="Colorful List" w:uiPriority="72"/>
-    <w:lsdException w:name="Colorful Grid" w:uiPriority="73"/>
-    <w:lsdException w:name="Light Shading Accent 1" w:uiPriority="60"/>
-    <w:lsdException w:name="Light List Accent 1" w:uiPriority="61"/>
-    <w:lsdException w:name="Light Grid Accent 1" w:uiPriority="62"/>
-    <w:lsdException w:name="Medium Shading 1 Accent 1" w:uiPriority="63"/>
-    <w:lsdException w:name="Medium Shading 2 Accent 1" w:uiPriority="64"/>
-    <w:lsdException w:name="Medium List 1 Accent 1" w:uiPriority="65"/>
-    <w:lsdException w:name="Revision" w:semiHidden="1"/>
-    <w:lsdException w:name="List Paragraph" w:uiPriority="34" w:qFormat="1"/>
-    <w:lsdException w:name="Quote" w:uiPriority="29" w:qFormat="1"/>
-    <w:lsdException w:name="Intense Quote" w:uiPriority="30" w:qFormat="1"/>
-    <w:lsdException w:name="Medium List 2 Accent 1" w:uiPriority="66"/>
-    <w:lsdException w:name="Medium Grid 1 Accent 1" w:uiPriority="67"/>
-    <w:lsdException w:name="Medium Grid 2 Accent 1" w:uiPriority="68"/>
-    <w:lsdException w:name="Medium Grid 3 Accent 1" w:uiPriority="69"/>
-    <w:lsdException w:name="Dark List Accent 1" w:uiPriority="70"/>
-    <w:lsdException w:name="Colorful Shading Accent 1" w:uiPriority="71"/>
-    <w:lsdException w:name="Colorful List Accent 1" w:uiPriority="72"/>
-    <w:lsdException w:name="Colorful Grid Accent 1" w:uiPriority="73"/>
-    <w:lsdException w:name="Light Shading Accent 2" w:uiPriority="60"/>
-    <w:lsdException w:name="Light List Accent 2" w:uiPriority="61"/>
-    <w:lsdException w:name="Light Grid Accent 2" w:uiPriority="62"/>
-    <w:lsdException w:name="Medium Shading 1 Accent 2" w:uiPriority="63"/>
-    <w:lsdException w:name="Medium Shading 2 Accent 2" w:uiPriority="64"/>
-    <w:lsdException w:name="Medium List 1 Accent 2" w:uiPriority="65"/>
-    <w:lsdException w:name="Medium List 2 Accent 2" w:uiPriority="66"/>
-    <w:lsdException w:name="Medium Grid 1 Accent 2" w:uiPriority="67"/>
-    <w:lsdException w:name="Medium Grid 2 Accent 2" w:uiPriority="68"/>
-    <w:lsdException w:name="Medium Grid 3 Accent 2" w:uiPriority="69"/>
-    <w:lsdException w:name="Dark List Accent 2" w:uiPriority="70"/>
-    <w:lsdException w:name="Colorful Shading Accent 2" w:uiPriority="71"/>
-    <w:lsdException w:name="Colorful List Accent 2" w:uiPriority="72"/>
-    <w:lsdException w:name="Colorful Grid Accent 2" w:uiPriority="73"/>
-    <w:lsdException w:name="Light Shading Accent 3" w:uiPriority="60"/>
-    <w:lsdException w:name="Light List Accent 3" w:uiPriority="61"/>
-    <w:lsdException w:name="Light Grid Accent 3" w:uiPriority="62"/>
-    <w:lsdException w:name="Medium Shading 1 Accent 3" w:uiPriority="63"/>
-    <w:lsdException w:name="Medium Shading 2 Accent 3" w:uiPriority="64"/>
-    <w:lsdException w:name="Medium List 1 Accent 3" w:uiPriority="65"/>
-    <w:lsdException w:name="Medium List 2 Accent 3" w:uiPriority="66"/>
-    <w:lsdException w:name="Medium Grid 1 Accent 3" w:uiPriority="67"/>
-    <w:lsdException w:name="Medium Grid 2 Accent 3" w:uiPriority="68"/>
-    <w:lsdException w:name="Medium Grid 3 Accent 3" w:uiPriority="69"/>
-    <w:lsdException w:name="Dark List Accent 3" w:uiPriority="70"/>
-    <w:lsdException w:name="Colorful Shading Accent 3" w:uiPriority="71"/>
-    <w:lsdException w:name="Colorful List Accent 3" w:uiPriority="72"/>
-    <w:lsdException w:name="Colorful Grid Accent 3" w:uiPriority="73"/>
-    <w:lsdException w:name="Light Shading Accent 4" w:uiPriority="60"/>
-    <w:lsdException w:name="Light List Accent 4" w:uiPriority="61"/>
-    <w:lsdException w:name="Light Grid Accent 4" w:uiPriority="62"/>
-    <w:lsdException w:name="Medium Shading 1 Accent 4" w:uiPriority="63"/>
-    <w:lsdException w:name="Medium Shading 2 Accent 4" w:uiPriority="64"/>
-    <w:lsdException w:name="Medium List 1 Accent 4" w:uiPriority="65"/>
-    <w:lsdException w:name="Medium List 2 Accent 4" w:uiPriority="66"/>
-    <w:lsdException w:name="Medium Grid 1 Accent 4" w:uiPriority="67"/>
-    <w:lsdException w:name="Medium Grid 2 Accent 4" w:uiPriority="68"/>
-    <w:lsdException w:name="Medium Grid 3 Accent 4" w:uiPriority="69"/>
-    <w:lsdException w:name="Dark List Accent 4" w:uiPriority="70"/>
-    <w:lsdException w:name="Colorful Shading Accent 4" w:uiPriority="71"/>
-    <w:lsdException w:name="Colorful List Accent 4" w:uiPriority="72"/>
-    <w:lsdException w:name="Colorful Grid Accent 4" w:uiPriority="73"/>
-    <w:lsdException w:name="Light Shading Accent 5" w:uiPriority="60"/>
-    <w:lsdException w:name="Light List Accent 5" w:uiPriority="61"/>
-    <w:lsdException w:name="Light Grid Accent 5" w:uiPriority="62"/>
-    <w:lsdException w:name="Medium Shading 1 Accent 5" w:uiPriority="63"/>
-    <w:lsdException w:name="Medium Shading 2 Accent 5" w:uiPriority="64"/>
-    <w:lsdException w:name="Medium List 1 Accent 5" w:uiPriority="65"/>
-    <w:lsdException w:name="Medium List 2 Accent 5" w:uiPriority="66"/>
-    <w:lsdException w:name="Medium Grid 1 Accent 5" w:uiPriority="67"/>
-    <w:lsdException w:name="Medium Grid 2 Accent 5" w:uiPriority="68"/>
-    <w:lsdException w:name="Medium Grid 3 Accent 5" w:uiPriority="69"/>
-    <w:lsdException w:name="Dark List Accent 5" w:uiPriority="70"/>
-    <w:lsdException w:name="Colorful Shading Accent 5" w:uiPriority="71"/>
-    <w:lsdException w:name="Colorful List Accent 5" w:uiPriority="72"/>
-    <w:lsdException w:name="Colorful Grid Accent 5" w:uiPriority="73"/>
-    <w:lsdException w:name="Light Shading Accent 6" w:uiPriority="60"/>
-    <w:lsdException w:name="Light List Accent 6" w:uiPriority="61"/>
-    <w:lsdException w:name="Light Grid Accent 6" w:uiPriority="62"/>
-    <w:lsdException w:name="Medium Shading 1 Accent 6" w:uiPriority="63"/>
-    <w:lsdException w:name="Medium Shading 2 Accent 6" w:uiPriority="64"/>
-    <w:lsdException w:name="Medium List 1 Accent 6" w:uiPriority="65"/>
-    <w:lsdException w:name="Medium List 2 Accent 6" w:uiPriority="66"/>
-    <w:lsdException w:name="Medium Grid 1 Accent 6" w:uiPriority="67"/>
-    <w:lsdException w:name="Medium Grid 2 Accent 6" w:uiPriority="68"/>
-    <w:lsdException w:name="Medium Grid 3 Accent 6" w:uiPriority="69"/>
-    <w:lsdException w:name="Dark List Accent 6" w:uiPriority="70"/>
-    <w:lsdException w:name="Colorful Shading Accent 6" w:uiPriority="71"/>
-    <w:lsdException w:name="Colorful List Accent 6" w:uiPriority="72"/>
-    <w:lsdException w:name="Colorful Grid Accent 6" w:uiPriority="73"/>
-    <w:lsdException w:name="Subtle Emphasis" w:uiPriority="19" w:qFormat="1"/>
-    <w:lsdException w:name="Intense Emphasis" w:uiPriority="21" w:qFormat="1"/>
-    <w:lsdException w:name="Subtle Reference" w:uiPriority="31" w:qFormat="1"/>
-    <w:lsdException w:name="Intense Reference" w:uiPriority="32" w:qFormat="1"/>
-    <w:lsdException w:name="Book Title" w:uiPriority="33" w:qFormat="1"/>
-    <w:lsdException w:name="Bibliography" w:semiHidden="1" w:uiPriority="37" w:unhideWhenUsed="1"/>
-    <w:lsdException w:name="TOC Heading" w:semiHidden="1" w:uiPriority="39" w:unhideWhenUsed="1" w:qFormat="1"/>
-    <w:lsdException w:name="Plain Table 1" w:uiPriority="41"/>
-    <w:lsdException w:name="Plain Table 2" w:uiPriority="42"/>
-    <w:lsdException w:name="Plain Table 3" w:uiPriority="43"/>
-    <w:lsdException w:name="Plain Table 4" w:uiPriority="44"/>
-    <w:lsdException w:name="Plain Table 5" w:uiPriority="45"/>
-    <w:lsdException w:name="Grid Table Light" w:uiPriority="40"/>
-    <w:lsdException w:name="Grid Table 1 Light" w:uiPriority="46"/>
-    <w:lsdException w:name="Grid Table 2" w:uiPriority="47"/>
-    <w:lsdException w:name="Grid Table 3" w:uiPriority="48"/>
-    <w:lsdException w:name="Grid Table 4" w:uiPriority="49"/>
-    <w:lsdException w:name="Grid Table 5 Dark" w:uiPriority="50"/>
-    <w:lsdException w:name="Grid Table 6 Colorful" w:uiPriority="51"/>
-    <w:lsdException w:name="Grid Table 7 Colorful" w:uiPriority="52"/>
-    <w:lsdException w:name="Grid Table 1 Light Accent 1" w:uiPriority="46"/>
-    <w:lsdException w:name="Grid Table 2 Accent 1" w:uiPriority="47"/>
-    <w:lsdException w:name="Grid Table 3 Accent 1" w:uiPriority="48"/>
-    <w:lsdException w:name="Grid Table 4 Accent 1" w:uiPriority="49"/>
-    <w:lsdException w:name="Grid Table 5 Dark Accent 1" w:uiPriority="50"/>
-    <w:lsdException w:name="Grid Table 6 Colorful Accent 1" w:uiPriority="51"/>
-    <w:lsdException w:name="Grid Table 7 Colorful Accent 1" w:uiPriority="52"/>
-    <w:lsdException w:name="Grid Table 1 Light Accent 2" w:uiPriority="46"/>
-    <w:lsdException w:name="Grid Table 2 Accent 2" w:uiPriority="47"/>
-    <w:lsdException w:name="Grid Table 3 Accent 2" w:uiPriority="48"/>
-    <w:lsdException w:name="Grid Table 4 Accent 2" w:uiPriority="49"/>
-    <w:lsdException w:name="Grid Table 5 Dark Accent 2" w:uiPriority="50"/>
-    <w:lsdException w:name="Grid Table 6 Colorful Accent 2" w:uiPriority="51"/>
-    <w:lsdException w:name="Grid Table 7 Colorful Accent 2" w:uiPriority="52"/>
-    <w:lsdException w:name="Grid Table 1 Light Accent 3" w:uiPriority="46"/>
-    <w:lsdException w:name="Grid Table 2 Accent 3" w:uiPriority="47"/>
-    <w:lsdException w:name="Grid Table 3 Accent 3" w:uiPriority="48"/>
-    <w:lsdException w:name="Grid Table 4 Accent 3" w:uiPriority="49"/>
-    <w:lsdException w:name="Grid Table 5 Dark Accent 3" w:uiPriority="50"/>
-    <w:lsdException w:name="Grid Table 6 Colorful Accent 3" w:uiPriority="51"/>
-    <w:lsdException w:name="Grid Table 7 Colorful Accent 3" w:uiPriority="52"/>
-    <w:lsdException w:name="Grid Table 1 Light Accent 4" w:uiPriority="46"/>
-    <w:lsdException w:name="Grid Table 2 Accent 4" w:uiPriority="47"/>
-    <w:lsdException w:name="Grid Table 3 Accent 4" w:uiPriority="48"/>
-    <w:lsdException w:name="Grid Table 4 Accent 4" w:uiPriority="49"/>
-    <w:lsdException w:name="Grid Table 5 Dark Accent 4" w:uiPriority="50"/>
-    <w:lsdException w:name="Grid Table 6 Colorful Accent 4" w:uiPriority="51"/>
-    <w:lsdException w:name="Grid Table 7 Colorful Accent 4" w:uiPriority="52"/>
-    <w:lsdException w:name="Grid Table 1 Light Accent 5" w:uiPriority="46"/>
-    <w:lsdException w:name="Grid Table 2 Accent 5" w:uiPriority="47"/>
-    <w:lsdException w:name="Grid Table 3 Accent 5" w:uiPriority="48"/>
-    <w:lsdException w:name="Grid Table 4 Accent 5" w:uiPriority="49"/>
-    <w:lsdException w:name="Grid Table 5 Dark Accent 5" w:uiPriority="50"/>
-    <w:lsdException w:name="Grid Table 6 Colorful Accent 5" w:uiPriority="51"/>
-    <w:lsdException w:name="Grid Table 7 Colorful Accent 5" w:uiPriority="52"/>
-    <w:lsdException w:name="Grid Table 1 Light Accent 6" w:uiPriority="46"/>
-    <w:lsdException w:name="Grid Table 2 Accent 6" w:uiPriority="47"/>
-    <w:lsdException w:name="Grid Table 3 Accent 6" w:uiPriority="48"/>
-    <w:lsdException w:name="Grid Table 4 Accent 6" w:uiPriority="49"/>
-    <w:lsdException w:name="Grid Table 5 Dark Accent 6" w:uiPriority="50"/>
-    <w:lsdException w:name="Grid Table 6 Colorful Accent 6" w:uiPriority="51"/>
-    <w:lsdException w:name="Grid Table 7 Colorful Accent 6" w:uiPriority="52"/>
-    <w:lsdException w:name="List Table 1 Light" w:uiPriority="46"/>
-    <w:lsdException w:name="List Table 2" w:uiPriority="47"/>
-    <w:lsdException w:name="List Table 3" w:uiPriority="48"/>
-    <w:lsdException w:name="List Table 4" w:uiPriority="49"/>
-    <w:lsdException w:name="List Table 5 Dark" w:uiPriority="50"/>
-    <w:lsdException w:name="List Table 6 Colorful" w:uiPriority="51"/>
-    <w:lsdException w:name="List Table 7 Colorful" w:uiPriority="52"/>
-    <w:lsdException w:name="List Table 1 Light Accent 1" w:uiPriority="46"/>
-    <w:lsdException w:name="List Table 2 Accent 1" w:uiPriority="47"/>
-    <w:lsdException w:name="List Table 3 Accent 1" w:uiPriority="48"/>
-    <w:lsdException w:name="List Table 4 Accent 1" w:uiPriority="49"/>
-    <w:lsdException w:name="List Table 5 Dark Accent 1" w:uiPriority="50"/>
-    <w:lsdException w:name="List Table 6 Colorful Accent 1" w:uiPriority="51"/>
-    <w:lsdException w:name="List Table 7 Colorful Accent 1" w:uiPriority="52"/>
-    <w:lsdException w:name="List Table 1 Light Accent 2" w:uiPriority="46"/>
-    <w:lsdException w:name="List Table 2 Accent 2" w:uiPriority="47"/>
-    <w:lsdException w:name="List Table 3 Accent 2" w:uiPriority="48"/>
-    <w:lsdException w:name="List Table 4 Accent 2" w:uiPriority="49"/>
-    <w:lsdException w:name="List Table 5 Dark Accent 2" w:uiPriority="50"/>
-    <w:lsdException w:name="List Table 6 Colorful Accent 2" w:uiPriority="51"/>
-    <w:lsdException w:name="List Table 7 Colorful Accent 2" w:uiPriority="52"/>
-    <w:lsdException w:name="List Table 1 Light Accent 3" w:uiPriority="46"/>
-    <w:lsdException w:name="List Table 2 Accent 3" w:uiPriority="47"/>
-    <w:lsdException w:name="List Table 3 Accent 3" w:uiPriority="48"/>
-    <w:lsdException w:name="List Table 4 Accent 3" w:uiPriority="49"/>
-    <w:lsdException w:name="List Table 5 Dark Accent 3" w:uiPriority="50"/>
-    <w:lsdException w:name="List Table 6 Colorful Accent 3" w:uiPriority="51"/>
-    <w:lsdException w:name="List Table 7 Colorful Accent 3" w:uiPriority="52"/>
-    <w:lsdException w:name="List Table 1 Light Accent 4" w:uiPriority="46"/>
-    <w:lsdException w:name="List Table 2 Accent 4" w:uiPriority="47"/>
-    <w:lsdException w:name="List Table 3 Accent 4" w:uiPriority="48"/>
-    <w:lsdException w:name="List Table 4 Accent 4" w:uiPriority="49"/>
-    <w:lsdException w:name="List Table 5 Dark Accent 4" w:uiPriority="50"/>
-    <w:lsdException w:name="List Table 6 Colorful Accent 4" w:uiPriority="51"/>
-    <w:lsdException w:name="List Table 7 Colorful Accent 4" w:uiPriority="52"/>
-    <w:lsdException w:name="List Table 1 Light Accent 5" w:uiPriority="46"/>
-    <w:lsdException w:name="List Table 2 Accent 5" w:uiPriority="47"/>
-    <w:lsdException w:name="List Table 3 Accent 5" w:uiPriority="48"/>
-    <w:lsdException w:name="List Table 4 Accent 5" w:uiPriority="49"/>
-    <w:lsdException w:name="List Table 5 Dark Accent 5" w:uiPriority="50"/>
-    <w:lsdException w:name="List Table 6 Colorful Accent 5" w:uiPriority="51"/>
-    <w:lsdException w:name="List Table 7 Colorful Accent 5" w:uiPriority="52"/>
-    <w:lsdException w:name="List Table 1 Light Accent 6" w:uiPriority="46"/>
-    <w:lsdException w:name="List Table 2 Accent 6" w:uiPriority="47"/>
-    <w:lsdException w:name="List Table 3 Accent 6" w:uiPriority="48"/>
-    <w:lsdException w:name="List Table 4 Accent 6" w:uiPriority="49"/>
-    <w:lsdException w:name="List Table 5 Dark Accent 6" w:uiPriority="50"/>
-    <w:lsdException w:name="List Table 6 Colorful Accent 6" w:uiPriority="51"/>
-    <w:lsdException w:name="List Table 7 Colorful Accent 6" w:uiPriority="52"/>
+  <w:latentStyles w:defLockedState="0" w:defUIPriority="99" w:defSemiHidden="1" w:defUnhideWhenUsed="1" w:defQFormat="0" w:count="276">
+    <w:lsdException w:name="Normal" w:semiHidden="0" w:uiPriority="0" w:unhideWhenUsed="0" w:qFormat="1"/>
+    <w:lsdException w:name="heading 1" w:semiHidden="0" w:uiPriority="9" w:unhideWhenUsed="0" w:qFormat="1"/>
+    <w:lsdException w:name="heading 2" w:uiPriority="9" w:qFormat="1"/>
+    <w:lsdException w:name="heading 3" w:uiPriority="9" w:qFormat="1"/>
+    <w:lsdException w:name="heading 4" w:uiPriority="9" w:qFormat="1"/>
+    <w:lsdException w:name="heading 5" w:uiPriority="9" w:qFormat="1"/>
+    <w:lsdException w:name="heading 6" w:uiPriority="9" w:qFormat="1"/>
+    <w:lsdException w:name="heading 7" w:uiPriority="9" w:qFormat="1"/>
+    <w:lsdException w:name="heading 8" w:uiPriority="9" w:qFormat="1"/>
+    <w:lsdException w:name="heading 9" w:uiPriority="9" w:qFormat="1"/>
+    <w:lsdException w:name="toc 1" w:uiPriority="39"/>
+    <w:lsdException w:name="toc 2" w:uiPriority="39"/>
+    <w:lsdException w:name="toc 3" w:uiPriority="39"/>
+    <w:lsdException w:name="toc 4" w:uiPriority="39"/>
+    <w:lsdException w:name="toc 5" w:uiPriority="39"/>
+    <w:lsdException w:name="toc 6" w:uiPriority="39"/>
+    <w:lsdException w:name="toc 7" w:uiPriority="39"/>
+    <w:lsdException w:name="toc 8" w:uiPriority="39"/>
+    <w:lsdException w:name="toc 9" w:uiPriority="39"/>
+    <w:lsdException w:name="caption" w:uiPriority="35" w:qFormat="1"/>
+    <w:lsdException w:name="Title" w:semiHidden="0" w:uiPriority="10" w:unhideWhenUsed="0" w:qFormat="1"/>
+    <w:lsdException w:name="Default Paragraph Font" w:uiPriority="1"/>
+    <w:lsdException w:name="Subtitle" w:semiHidden="0" w:uiPriority="11" w:unhideWhenUsed="0" w:qFormat="1"/>
+    <w:lsdException w:name="Strong" w:semiHidden="0" w:uiPriority="22" w:unhideWhenUsed="0" w:qFormat="1"/>
+    <w:lsdException w:name="Emphasis" w:semiHidden="0" w:uiPriority="20" w:unhideWhenUsed="0" w:qFormat="1"/>
+    <w:lsdException w:name="Table Grid" w:semiHidden="0" w:uiPriority="39" w:unhideWhenUsed="0"/>
+    <w:lsdException w:name="Note Level 1" w:semiHidden="0" w:unhideWhenUsed="0"/>
+    <w:lsdException w:name="Note Level 2" w:semiHidden="0" w:unhideWhenUsed="0"/>
+    <w:lsdException w:name="Note Level 3" w:semiHidden="0" w:unhideWhenUsed="0"/>
+    <w:lsdException w:name="Note Level 4" w:semiHidden="0" w:unhideWhenUsed="0"/>
+    <w:lsdException w:name="Note Level 5" w:semiHidden="0" w:unhideWhenUsed="0"/>
+    <w:lsdException w:name="Note Level 6" w:semiHidden="0" w:unhideWhenUsed="0"/>
+    <w:lsdException w:name="Note Level 7" w:semiHidden="0" w:unhideWhenUsed="0"/>
+    <w:lsdException w:name="Note Level 8" w:semiHidden="0" w:unhideWhenUsed="0"/>
+    <w:lsdException w:name="Note Level 9" w:semiHidden="0" w:unhideWhenUsed="0"/>
+    <w:lsdException w:name="Placeholder Text" w:unhideWhenUsed="0"/>
+    <w:lsdException w:name="No Spacing" w:semiHidden="0" w:uiPriority="1" w:unhideWhenUsed="0" w:qFormat="1"/>
+    <w:lsdException w:name="Light Shading" w:semiHidden="0" w:uiPriority="60" w:unhideWhenUsed="0"/>
+    <w:lsdException w:name="Light List" w:semiHidden="0" w:uiPriority="61" w:unhideWhenUsed="0"/>
+    <w:lsdException w:name="Light Grid" w:semiHidden="0" w:uiPriority="62" w:unhideWhenUsed="0"/>
+    <w:lsdException w:name="Medium Shading 1" w:semiHidden="0" w:uiPriority="63" w:unhideWhenUsed="0"/>
+    <w:lsdException w:name="Medium Shading 2" w:semiHidden="0" w:uiPriority="64" w:unhideWhenUsed="0"/>
+    <w:lsdException w:name="Medium List 1" w:semiHidden="0" w:uiPriority="65" w:unhideWhenUsed="0"/>
+    <w:lsdException w:name="Medium List 2" w:semiHidden="0" w:uiPriority="66" w:unhideWhenUsed="0"/>
+    <w:lsdException w:name="Medium Grid 1" w:semiHidden="0" w:uiPriority="67" w:unhideWhenUsed="0"/>
+    <w:lsdException w:name="Medium Grid 2" w:semiHidden="0" w:uiPriority="68" w:unhideWhenUsed="0"/>
+    <w:lsdException w:name="Medium Grid 3" w:semiHidden="0" w:uiPriority="69" w:unhideWhenUsed="0"/>
+    <w:lsdException w:name="Dark List" w:semiHidden="0" w:uiPriority="70" w:unhideWhenUsed="0"/>
+    <w:lsdException w:name="Colorful Shading" w:semiHidden="0" w:uiPriority="71" w:unhideWhenUsed="0"/>
+    <w:lsdException w:name="Colorful List" w:semiHidden="0" w:uiPriority="72" w:unhideWhenUsed="0"/>
+    <w:lsdException w:name="Colorful Grid" w:semiHidden="0" w:uiPriority="73" w:unhideWhenUsed="0"/>
+    <w:lsdException w:name="Light Shading Accent 1" w:semiHidden="0" w:uiPriority="60" w:unhideWhenUsed="0"/>
+    <w:lsdException w:name="Light List Accent 1" w:semiHidden="0" w:uiPriority="61" w:unhideWhenUsed="0"/>
+    <w:lsdException w:name="Light Grid Accent 1" w:semiHidden="0" w:uiPriority="62" w:unhideWhenUsed="0"/>
+    <w:lsdException w:name="Medium Shading 1 Accent 1" w:semiHidden="0" w:uiPriority="63" w:unhideWhenUsed="0"/>
+    <w:lsdException w:name="Medium Shading 2 Accent 1" w:semiHidden="0" w:uiPriority="64" w:unhideWhenUsed="0"/>
+    <w:lsdException w:name="Medium List 1 Accent 1" w:semiHidden="0" w:uiPriority="65" w:unhideWhenUsed="0"/>
+    <w:lsdException w:name="Revision" w:unhideWhenUsed="0"/>
+    <w:lsdException w:name="List Paragraph" w:semiHidden="0" w:uiPriority="34" w:unhideWhenUsed="0" w:qFormat="1"/>
+    <w:lsdException w:name="Quote" w:semiHidden="0" w:uiPriority="29" w:unhideWhenUsed="0" w:qFormat="1"/>
+    <w:lsdException w:name="Intense Quote" w:semiHidden="0" w:uiPriority="30" w:unhideWhenUsed="0" w:qFormat="1"/>
+    <w:lsdException w:name="Medium List 2 Accent 1" w:semiHidden="0" w:uiPriority="66" w:unhideWhenUsed="0"/>
+    <w:lsdException w:name="Medium Grid 1 Accent 1" w:semiHidden="0" w:uiPriority="67" w:unhideWhenUsed="0"/>
+    <w:lsdException w:name="Medium Grid 2 Accent 1" w:semiHidden="0" w:uiPriority="68" w:unhideWhenUsed="0"/>
+    <w:lsdException w:name="Medium Grid 3 Accent 1" w:semiHidden="0" w:uiPriority="69" w:unhideWhenUsed="0"/>
+    <w:lsdException w:name="Dark List Accent 1" w:semiHidden="0" w:uiPriority="70" w:unhideWhenUsed="0"/>
+    <w:lsdException w:name="Colorful Shading Accent 1" w:semiHidden="0" w:uiPriority="71" w:unhideWhenUsed="0"/>
+    <w:lsdException w:name="Colorful List Accent 1" w:semiHidden="0" w:uiPriority="72" w:unhideWhenUsed="0"/>
+    <w:lsdException w:name="Colorful Grid Accent 1" w:semiHidden="0" w:uiPriority="73" w:unhideWhenUsed="0"/>
+    <w:lsdException w:name="Light Shading Accent 2" w:semiHidden="0" w:uiPriority="60" w:unhideWhenUsed="0"/>
+    <w:lsdException w:name="Light List Accent 2" w:semiHidden="0" w:uiPriority="61" w:unhideWhenUsed="0"/>
+    <w:lsdException w:name="Light Grid Accent 2" w:semiHidden="0" w:uiPriority="62" w:unhideWhenUsed="0"/>
+    <w:lsdException w:name="Medium Shading 1 Accent 2" w:semiHidden="0" w:uiPriority="63" w:unhideWhenUsed="0"/>
+    <w:lsdException w:name="Medium Shading 2 Accent 2" w:semiHidden="0" w:uiPriority="64" w:unhideWhenUsed="0"/>
+    <w:lsdException w:name="Medium List 1 Accent 2" w:semiHidden="0" w:uiPriority="65" w:unhideWhenUsed="0"/>
+    <w:lsdException w:name="Medium List 2 Accent 2" w:semiHidden="0" w:uiPriority="66" w:unhideWhenUsed="0"/>
+    <w:lsdException w:name="Medium Grid 1 Accent 2" w:semiHidden="0" w:uiPriority="67" w:unhideWhenUsed="0"/>
+    <w:lsdException w:name="Medium Grid 2 Accent 2" w:semiHidden="0" w:uiPriority="68" w:unhideWhenUsed="0"/>
+    <w:lsdException w:name="Medium Grid 3 Accent 2" w:semiHidden="0" w:uiPriority="69" w:unhideWhenUsed="0"/>
+    <w:lsdException w:name="Dark List Accent 2" w:semiHidden="0" w:uiPriority="70" w:unhideWhenUsed="0"/>
+    <w:lsdException w:name="Colorful Shading Accent 2" w:semiHidden="0" w:uiPriority="71" w:unhideWhenUsed="0"/>
+    <w:lsdException w:name="Colorful List Accent 2" w:semiHidden="0" w:uiPriority="72" w:unhideWhenUsed="0"/>
+    <w:lsdException w:name="Colorful Grid Accent 2" w:semiHidden="0" w:uiPriority="73" w:unhideWhenUsed="0"/>
+    <w:lsdException w:name="Light Shading Accent 3" w:semiHidden="0" w:uiPriority="60" w:unhideWhenUsed="0"/>
+    <w:lsdException w:name="Light List Accent 3" w:semiHidden="0" w:uiPriority="61" w:unhideWhenUsed="0"/>
+    <w:lsdException w:name="Light Grid Accent 3" w:semiHidden="0" w:uiPriority="62" w:unhideWhenUsed="0"/>
+    <w:lsdException w:name="Medium Shading 1 Accent 3" w:semiHidden="0" w:uiPriority="63" w:unhideWhenUsed="0"/>
+    <w:lsdException w:name="Medium Shading 2 Accent 3" w:semiHidden="0" w:uiPriority="64" w:unhideWhenUsed="0"/>
+    <w:lsdException w:name="Medium List 1 Accent 3" w:semiHidden="0" w:uiPriority="65" w:unhideWhenUsed="0"/>
+    <w:lsdException w:name="Medium List 2 Accent 3" w:semiHidden="0" w:uiPriority="66" w:unhideWhenUsed="0"/>
+    <w:lsdException w:name="Medium Grid 1 Accent 3" w:semiHidden="0" w:uiPriority="67" w:unhideWhenUsed="0"/>
+    <w:lsdException w:name="Medium Grid 2 Accent 3" w:semiHidden="0" w:uiPriority="68" w:unhideWhenUsed="0"/>
+    <w:lsdException w:name="Medium Grid 3 Accent 3" w:semiHidden="0" w:uiPriority="69" w:unhideWhenUsed="0"/>
+    <w:lsdException w:name="Dark List Accent 3" w:semiHidden="0" w:uiPriority="70" w:unhideWhenUsed="0"/>
+    <w:lsdException w:name="Colorful Shading Accent 3" w:semiHidden="0" w:uiPriority="71" w:unhideWhenUsed="0"/>
+    <w:lsdException w:name="Colorful List Accent 3" w:semiHidden="0" w:uiPriority="72" w:unhideWhenUsed="0"/>
+    <w:lsdException w:name="Colorful Grid Accent 3" w:semiHidden="0" w:uiPriority="73" w:unhideWhenUsed="0"/>
+    <w:lsdException w:name="Light Shading Accent 4" w:semiHidden="0" w:uiPriority="60" w:unhideWhenUsed="0"/>
+    <w:lsdException w:name="Light List Accent 4" w:semiHidden="0" w:uiPriority="61" w:unhideWhenUsed="0"/>
+    <w:lsdException w:name="Light Grid Accent 4" w:semiHidden="0" w:uiPriority="62" w:unhideWhenUsed="0"/>
+    <w:lsdException w:name="Medium Shading 1 Accent 4" w:semiHidden="0" w:uiPriority="63" w:unhideWhenUsed="0"/>
+    <w:lsdException w:name="Medium Shading 2 Accent 4" w:semiHidden="0" w:uiPriority="64" w:unhideWhenUsed="0"/>
+    <w:lsdException w:name="Medium List 1 Accent 4" w:semiHidden="0" w:uiPriority="65" w:unhideWhenUsed="0"/>
+    <w:lsdException w:name="Medium List 2 Accent 4" w:semiHidden="0" w:uiPriority="66" w:unhideWhenUsed="0"/>
+    <w:lsdException w:name="Medium Grid 1 Accent 4" w:semiHidden="0" w:uiPriority="67" w:unhideWhenUsed="0"/>
+    <w:lsdException w:name="Medium Grid 2 Accent 4" w:semiHidden="0" w:uiPriority="68" w:unhideWhenUsed="0"/>
+    <w:lsdException w:name="Medium Grid 3 Accent 4" w:semiHidden="0" w:uiPriority="69" w:unhideWhenUsed="0"/>
+    <w:lsdException w:name="Dark List Accent 4" w:semiHidden="0" w:uiPriority="70" w:unhideWhenUsed="0"/>
+    <w:lsdException w:name="Colorful Shading Accent 4" w:semiHidden="0" w:uiPriority="71" w:unhideWhenUsed="0"/>
+    <w:lsdException w:name="Colorful List Accent 4" w:semiHidden="0" w:uiPriority="72" w:unhideWhenUsed="0"/>
+    <w:lsdException w:name="Colorful Grid Accent 4" w:semiHidden="0" w:uiPriority="73" w:unhideWhenUsed="0"/>
+    <w:lsdException w:name="Light Shading Accent 5" w:semiHidden="0" w:uiPriority="60" w:unhideWhenUsed="0"/>
+    <w:lsdException w:name="Light List Accent 5" w:semiHidden="0" w:uiPriority="61" w:unhideWhenUsed="0"/>
+    <w:lsdException w:name="Light Grid Accent 5" w:semiHidden="0" w:uiPriority="62" w:unhideWhenUsed="0"/>
+    <w:lsdException w:name="Medium Shading 1 Accent 5" w:semiHidden="0" w:uiPriority="63" w:unhideWhenUsed="0"/>
+    <w:lsdException w:name="Medium Shading 2 Accent 5" w:semiHidden="0" w:uiPriority="64" w:unhideWhenUsed="0"/>
+    <w:lsdException w:name="Medium List 1 Accent 5" w:semiHidden="0" w:uiPriority="65" w:unhideWhenUsed="0"/>
+    <w:lsdException w:name="Medium List 2 Accent 5" w:semiHidden="0" w:uiPriority="66" w:unhideWhenUsed="0"/>
+    <w:lsdException w:name="Medium Grid 1 Accent 5" w:semiHidden="0" w:uiPriority="67" w:unhideWhenUsed="0"/>
+    <w:lsdException w:name="Medium Grid 2 Accent 5" w:semiHidden="0" w:uiPriority="68" w:unhideWhenUsed="0"/>
+    <w:lsdException w:name="Medium Grid 3 Accent 5" w:semiHidden="0" w:uiPriority="69" w:unhideWhenUsed="0"/>
+    <w:lsdException w:name="Dark List Accent 5" w:semiHidden="0" w:uiPriority="70" w:unhideWhenUsed="0"/>
+    <w:lsdException w:name="Colorful Shading Accent 5" w:semiHidden="0" w:uiPriority="71" w:unhideWhenUsed="0"/>
+    <w:lsdException w:name="Colorful List Accent 5" w:semiHidden="0" w:uiPriority="72" w:unhideWhenUsed="0"/>
+    <w:lsdException w:name="Colorful Grid Accent 5" w:semiHidden="0" w:uiPriority="73" w:unhideWhenUsed="0"/>
+    <w:lsdException w:name="Light Shading Accent 6" w:semiHidden="0" w:uiPriority="60" w:unhideWhenUsed="0"/>
+    <w:lsdException w:name="Light List Accent 6" w:semiHidden="0" w:uiPriority="61" w:unhideWhenUsed="0"/>
+    <w:lsdException w:name="Light Grid Accent 6" w:semiHidden="0" w:uiPriority="62" w:unhideWhenUsed="0"/>
+    <w:lsdException w:name="Medium Shading 1 Accent 6" w:semiHidden="0" w:uiPriority="63" w:unhideWhenUsed="0"/>
+    <w:lsdException w:name="Medium Shading 2 Accent 6" w:semiHidden="0" w:uiPriority="64" w:unhideWhenUsed="0"/>
+    <w:lsdException w:name="Medium List 1 Accent 6" w:semiHidden="0" w:uiPriority="65" w:unhideWhenUsed="0"/>
+    <w:lsdException w:name="Medium List 2 Accent 6" w:semiHidden="0" w:uiPriority="66" w:unhideWhenUsed="0"/>
+    <w:lsdException w:name="Medium Grid 1 Accent 6" w:semiHidden="0" w:uiPriority="67" w:unhideWhenUsed="0"/>
+    <w:lsdException w:name="Medium Grid 2 Accent 6" w:semiHidden="0" w:uiPriority="68" w:unhideWhenUsed="0"/>
+    <w:lsdException w:name="Medium Grid 3 Accent 6" w:semiHidden="0" w:uiPriority="69" w:unhideWhenUsed="0"/>
+    <w:lsdException w:name="Dark List Accent 6" w:semiHidden="0" w:uiPriority="70" w:unhideWhenUsed="0"/>
+    <w:lsdException w:name="Colorful Shading Accent 6" w:semiHidden="0" w:uiPriority="71" w:unhideWhenUsed="0"/>
+    <w:lsdException w:name="Colorful List Accent 6" w:semiHidden="0" w:uiPriority="72" w:unhideWhenUsed="0"/>
+    <w:lsdException w:name="Colorful Grid Accent 6" w:semiHidden="0" w:uiPriority="73" w:unhideWhenUsed="0"/>
+    <w:lsdException w:name="Subtle Emphasis" w:semiHidden="0" w:uiPriority="19" w:unhideWhenUsed="0" w:qFormat="1"/>
+    <w:lsdException w:name="Intense Emphasis" w:semiHidden="0" w:uiPriority="21" w:unhideWhenUsed="0" w:qFormat="1"/>
+    <w:lsdException w:name="Subtle Reference" w:semiHidden="0" w:uiPriority="31" w:unhideWhenUsed="0" w:qFormat="1"/>
+    <w:lsdException w:name="Intense Reference" w:semiHidden="0" w:uiPriority="32" w:unhideWhenUsed="0" w:qFormat="1"/>
+    <w:lsdException w:name="Book Title" w:semiHidden="0" w:uiPriority="33" w:unhideWhenUsed="0" w:qFormat="1"/>
+    <w:lsdException w:name="Bibliography" w:uiPriority="37"/>
+    <w:lsdException w:name="TOC Heading" w:uiPriority="39" w:qFormat="1"/>
+  </w:latentStyles>
+  <w:style w:type="paragraph" w:default="1" w:styleId="Normal">
+    <w:name w:val="Normal"/>
+    <w:qFormat/>
+  </w:style>
+  <w:style w:type="character" w:default="1" w:styleId="DefaultParagraphFont">
+    <w:name w:val="Default Paragraph Font"/>
+    <w:uiPriority w:val="1"/>
+    <w:semiHidden/>
+    <w:unhideWhenUsed/>
+  </w:style>
+  <w:style w:type="table" w:default="1" w:styleId="TableNormal">
+    <w:name w:val="Normal Table"/>
+    <w:uiPriority w:val="99"/>
+    <w:semiHidden/>
+    <w:unhideWhenUsed/>
+    <w:tblPr>
+      <w:tblInd w:w="0" w:type="dxa"/>
+      <w:tblCellMar>
+        <w:top w:w="0" w:type="dxa"/>
+        <w:left w:w="108" w:type="dxa"/>
+        <w:bottom w:w="0" w:type="dxa"/>
+        <w:right w:w="108" w:type="dxa"/>
+      </w:tblCellMar>
+    </w:tblPr>
+  </w:style>
+  <w:style w:type="numbering" w:default="1" w:styleId="NoList">
+    <w:name w:val="No List"/>
+    <w:uiPriority w:val="99"/>
+    <w:semiHidden/>
+    <w:unhideWhenUsed/>
+  </w:style>
+</w:styles>
+</file>
+
+<file path=word/stylesWithEffects.xml><?xml version="1.0" encoding="utf-8"?>
+<w:styles xmlns:wpc="http://schemas.microsoft.com/office/word/2010/wordprocessingCanvas" xmlns:mo="http://schemas.microsoft.com/office/mac/office/2008/main" xmlns:mc="http://schemas.openxmlformats.org/markup-compatibility/2006" xmlns:mv="urn:schemas-microsoft-com:mac:vml" xmlns:o="urn:schemas-microsoft-com:office:office" xmlns:r="http://schemas.openxmlformats.org/officeDocument/2006/relationships" xmlns:m="http://schemas.openxmlformats.org/officeDocument/2006/math" xmlns:v="urn:schemas-microsoft-com:vml" xmlns:wp14="http://schemas.microsoft.com/office/word/2010/wordprocessingDrawing" xmlns:wp="http://schemas.openxmlformats.org/drawingml/2006/wordprocessingDrawing" xmlns:w10="urn:schemas-microsoft-com:office:word" xmlns:w="http://schemas.openxmlformats.org/wordprocessingml/2006/main" xmlns:w14="http://schemas.microsoft.com/office/word/2010/wordml" xmlns:wpg="http://schemas.microsoft.com/office/word/2010/wordprocessingGroup" xmlns:wpi="http://schemas.microsoft.com/office/word/2010/wordprocessingInk" xmlns:wne="http://schemas.microsoft.com/office/word/2006/wordml" xmlns:wps="http://schemas.microsoft.com/office/word/2010/wordprocessingShape" mc:Ignorable="w14 wp14">
+  <w:docDefaults>
+    <w:rPrDefault>
+      <w:rPr>
+        <w:rFonts w:asciiTheme="minorHAnsi" w:eastAsiaTheme="minorHAnsi" w:hAnsiTheme="minorHAnsi" w:cstheme="minorBidi"/>
+        <w:sz w:val="22"/>
+        <w:szCs w:val="22"/>
+        <w:lang w:val="en-US" w:eastAsia="en-US" w:bidi="ar-SA"/>
+      </w:rPr>
+    </w:rPrDefault>
+    <w:pPrDefault>
+      <w:pPr>
+        <w:spacing w:after="160" w:line="259" w:lineRule="auto"/>
+      </w:pPr>
+    </w:pPrDefault>
+  </w:docDefaults>
+  <w:latentStyles w:defLockedState="0" w:defUIPriority="99" w:defSemiHidden="1" w:defUnhideWhenUsed="1" w:defQFormat="0" w:count="276">
+    <w:lsdException w:name="Normal" w:semiHidden="0" w:uiPriority="0" w:unhideWhenUsed="0" w:qFormat="1"/>
+    <w:lsdException w:name="heading 1" w:semiHidden="0" w:uiPriority="9" w:unhideWhenUsed="0" w:qFormat="1"/>
+    <w:lsdException w:name="heading 2" w:uiPriority="9" w:qFormat="1"/>
+    <w:lsdException w:name="heading 3" w:uiPriority="9" w:qFormat="1"/>
+    <w:lsdException w:name="heading 4" w:uiPriority="9" w:qFormat="1"/>
+    <w:lsdException w:name="heading 5" w:uiPriority="9" w:qFormat="1"/>
+    <w:lsdException w:name="heading 6" w:uiPriority="9" w:qFormat="1"/>
+    <w:lsdException w:name="heading 7" w:uiPriority="9" w:qFormat="1"/>
+    <w:lsdException w:name="heading 8" w:uiPriority="9" w:qFormat="1"/>
+    <w:lsdException w:name="heading 9" w:uiPriority="9" w:qFormat="1"/>
+    <w:lsdException w:name="toc 1" w:uiPriority="39"/>
+    <w:lsdException w:name="toc 2" w:uiPriority="39"/>
+    <w:lsdException w:name="toc 3" w:uiPriority="39"/>
+    <w:lsdException w:name="toc 4" w:uiPriority="39"/>
+    <w:lsdException w:name="toc 5" w:uiPriority="39"/>
+    <w:lsdException w:name="toc 6" w:uiPriority="39"/>
+    <w:lsdException w:name="toc 7" w:uiPriority="39"/>
+    <w:lsdException w:name="toc 8" w:uiPriority="39"/>
+    <w:lsdException w:name="toc 9" w:uiPriority="39"/>
+    <w:lsdException w:name="caption" w:uiPriority="35" w:qFormat="1"/>
+    <w:lsdException w:name="Title" w:semiHidden="0" w:uiPriority="10" w:unhideWhenUsed="0" w:qFormat="1"/>
+    <w:lsdException w:name="Default Paragraph Font" w:uiPriority="1"/>
+    <w:lsdException w:name="Subtitle" w:semiHidden="0" w:uiPriority="11" w:unhideWhenUsed="0" w:qFormat="1"/>
+    <w:lsdException w:name="Strong" w:semiHidden="0" w:uiPriority="22" w:unhideWhenUsed="0" w:qFormat="1"/>
+    <w:lsdException w:name="Emphasis" w:semiHidden="0" w:uiPriority="20" w:unhideWhenUsed="0" w:qFormat="1"/>
+    <w:lsdException w:name="Table Grid" w:semiHidden="0" w:uiPriority="39" w:unhideWhenUsed="0"/>
+    <w:lsdException w:name="Note Level 1" w:semiHidden="0" w:unhideWhenUsed="0"/>
+    <w:lsdException w:name="Note Level 2" w:semiHidden="0" w:unhideWhenUsed="0"/>
+    <w:lsdException w:name="Note Level 3" w:semiHidden="0" w:unhideWhenUsed="0"/>
+    <w:lsdException w:name="Note Level 4" w:semiHidden="0" w:unhideWhenUsed="0"/>
+    <w:lsdException w:name="Note Level 5" w:semiHidden="0" w:unhideWhenUsed="0"/>
+    <w:lsdException w:name="Note Level 6" w:semiHidden="0" w:unhideWhenUsed="0"/>
+    <w:lsdException w:name="Note Level 7" w:semiHidden="0" w:unhideWhenUsed="0"/>
+    <w:lsdException w:name="Note Level 8" w:semiHidden="0" w:unhideWhenUsed="0"/>
+    <w:lsdException w:name="Note Level 9" w:semiHidden="0" w:unhideWhenUsed="0"/>
+    <w:lsdException w:name="Placeholder Text" w:unhideWhenUsed="0"/>
+    <w:lsdException w:name="No Spacing" w:semiHidden="0" w:uiPriority="1" w:unhideWhenUsed="0" w:qFormat="1"/>
+    <w:lsdException w:name="Light Shading" w:semiHidden="0" w:uiPriority="60" w:unhideWhenUsed="0"/>
+    <w:lsdException w:name="Light List" w:semiHidden="0" w:uiPriority="61" w:unhideWhenUsed="0"/>
+    <w:lsdException w:name="Light Grid" w:semiHidden="0" w:uiPriority="62" w:unhideWhenUsed="0"/>
+    <w:lsdException w:name="Medium Shading 1" w:semiHidden="0" w:uiPriority="63" w:unhideWhenUsed="0"/>
+    <w:lsdException w:name="Medium Shading 2" w:semiHidden="0" w:uiPriority="64" w:unhideWhenUsed="0"/>
+    <w:lsdException w:name="Medium List 1" w:semiHidden="0" w:uiPriority="65" w:unhideWhenUsed="0"/>
+    <w:lsdException w:name="Medium List 2" w:semiHidden="0" w:uiPriority="66" w:unhideWhenUsed="0"/>
+    <w:lsdException w:name="Medium Grid 1" w:semiHidden="0" w:uiPriority="67" w:unhideWhenUsed="0"/>
+    <w:lsdException w:name="Medium Grid 2" w:semiHidden="0" w:uiPriority="68" w:unhideWhenUsed="0"/>
+    <w:lsdException w:name="Medium Grid 3" w:semiHidden="0" w:uiPriority="69" w:unhideWhenUsed="0"/>
+    <w:lsdException w:name="Dark List" w:semiHidden="0" w:uiPriority="70" w:unhideWhenUsed="0"/>
+    <w:lsdException w:name="Colorful Shading" w:semiHidden="0" w:uiPriority="71" w:unhideWhenUsed="0"/>
+    <w:lsdException w:name="Colorful List" w:semiHidden="0" w:uiPriority="72" w:unhideWhenUsed="0"/>
+    <w:lsdException w:name="Colorful Grid" w:semiHidden="0" w:uiPriority="73" w:unhideWhenUsed="0"/>
+    <w:lsdException w:name="Light Shading Accent 1" w:semiHidden="0" w:uiPriority="60" w:unhideWhenUsed="0"/>
+    <w:lsdException w:name="Light List Accent 1" w:semiHidden="0" w:uiPriority="61" w:unhideWhenUsed="0"/>
+    <w:lsdException w:name="Light Grid Accent 1" w:semiHidden="0" w:uiPriority="62" w:unhideWhenUsed="0"/>
+    <w:lsdException w:name="Medium Shading 1 Accent 1" w:semiHidden="0" w:uiPriority="63" w:unhideWhenUsed="0"/>
+    <w:lsdException w:name="Medium Shading 2 Accent 1" w:semiHidden="0" w:uiPriority="64" w:unhideWhenUsed="0"/>
+    <w:lsdException w:name="Medium List 1 Accent 1" w:semiHidden="0" w:uiPriority="65" w:unhideWhenUsed="0"/>
+    <w:lsdException w:name="Revision" w:unhideWhenUsed="0"/>
+    <w:lsdException w:name="List Paragraph" w:semiHidden="0" w:uiPriority="34" w:unhideWhenUsed="0" w:qFormat="1"/>
+    <w:lsdException w:name="Quote" w:semiHidden="0" w:uiPriority="29" w:unhideWhenUsed="0" w:qFormat="1"/>
+    <w:lsdException w:name="Intense Quote" w:semiHidden="0" w:uiPriority="30" w:unhideWhenUsed="0" w:qFormat="1"/>
+    <w:lsdException w:name="Medium List 2 Accent 1" w:semiHidden="0" w:uiPriority="66" w:unhideWhenUsed="0"/>
+    <w:lsdException w:name="Medium Grid 1 Accent 1" w:semiHidden="0" w:uiPriority="67" w:unhideWhenUsed="0"/>
+    <w:lsdException w:name="Medium Grid 2 Accent 1" w:semiHidden="0" w:uiPriority="68" w:unhideWhenUsed="0"/>
+    <w:lsdException w:name="Medium Grid 3 Accent 1" w:semiHidden="0" w:uiPriority="69" w:unhideWhenUsed="0"/>
+    <w:lsdException w:name="Dark List Accent 1" w:semiHidden="0" w:uiPriority="70" w:unhideWhenUsed="0"/>
+    <w:lsdException w:name="Colorful Shading Accent 1" w:semiHidden="0" w:uiPriority="71" w:unhideWhenUsed="0"/>
+    <w:lsdException w:name="Colorful List Accent 1" w:semiHidden="0" w:uiPriority="72" w:unhideWhenUsed="0"/>
+    <w:lsdException w:name="Colorful Grid Accent 1" w:semiHidden="0" w:uiPriority="73" w:unhideWhenUsed="0"/>
+    <w:lsdException w:name="Light Shading Accent 2" w:semiHidden="0" w:uiPriority="60" w:unhideWhenUsed="0"/>
+    <w:lsdException w:name="Light List Accent 2" w:semiHidden="0" w:uiPriority="61" w:unhideWhenUsed="0"/>
+    <w:lsdException w:name="Light Grid Accent 2" w:semiHidden="0" w:uiPriority="62" w:unhideWhenUsed="0"/>
+    <w:lsdException w:name="Medium Shading 1 Accent 2" w:semiHidden="0" w:uiPriority="63" w:unhideWhenUsed="0"/>
+    <w:lsdException w:name="Medium Shading 2 Accent 2" w:semiHidden="0" w:uiPriority="64" w:unhideWhenUsed="0"/>
+    <w:lsdException w:name="Medium List 1 Accent 2" w:semiHidden="0" w:uiPriority="65" w:unhideWhenUsed="0"/>
+    <w:lsdException w:name="Medium List 2 Accent 2" w:semiHidden="0" w:uiPriority="66" w:unhideWhenUsed="0"/>
+    <w:lsdException w:name="Medium Grid 1 Accent 2" w:semiHidden="0" w:uiPriority="67" w:unhideWhenUsed="0"/>
+    <w:lsdException w:name="Medium Grid 2 Accent 2" w:semiHidden="0" w:uiPriority="68" w:unhideWhenUsed="0"/>
+    <w:lsdException w:name="Medium Grid 3 Accent 2" w:semiHidden="0" w:uiPriority="69" w:unhideWhenUsed="0"/>
+    <w:lsdException w:name="Dark List Accent 2" w:semiHidden="0" w:uiPriority="70" w:unhideWhenUsed="0"/>
+    <w:lsdException w:name="Colorful Shading Accent 2" w:semiHidden="0" w:uiPriority="71" w:unhideWhenUsed="0"/>
+    <w:lsdException w:name="Colorful List Accent 2" w:semiHidden="0" w:uiPriority="72" w:unhideWhenUsed="0"/>
+    <w:lsdException w:name="Colorful Grid Accent 2" w:semiHidden="0" w:uiPriority="73" w:unhideWhenUsed="0"/>
+    <w:lsdException w:name="Light Shading Accent 3" w:semiHidden="0" w:uiPriority="60" w:unhideWhenUsed="0"/>
+    <w:lsdException w:name="Light List Accent 3" w:semiHidden="0" w:uiPriority="61" w:unhideWhenUsed="0"/>
+    <w:lsdException w:name="Light Grid Accent 3" w:semiHidden="0" w:uiPriority="62" w:unhideWhenUsed="0"/>
+    <w:lsdException w:name="Medium Shading 1 Accent 3" w:semiHidden="0" w:uiPriority="63" w:unhideWhenUsed="0"/>
+    <w:lsdException w:name="Medium Shading 2 Accent 3" w:semiHidden="0" w:uiPriority="64" w:unhideWhenUsed="0"/>
+    <w:lsdException w:name="Medium List 1 Accent 3" w:semiHidden="0" w:uiPriority="65" w:unhideWhenUsed="0"/>
+    <w:lsdException w:name="Medium List 2 Accent 3" w:semiHidden="0" w:uiPriority="66" w:unhideWhenUsed="0"/>
+    <w:lsdException w:name="Medium Grid 1 Accent 3" w:semiHidden="0" w:uiPriority="67" w:unhideWhenUsed="0"/>
+    <w:lsdException w:name="Medium Grid 2 Accent 3" w:semiHidden="0" w:uiPriority="68" w:unhideWhenUsed="0"/>
+    <w:lsdException w:name="Medium Grid 3 Accent 3" w:semiHidden="0" w:uiPriority="69" w:unhideWhenUsed="0"/>
+    <w:lsdException w:name="Dark List Accent 3" w:semiHidden="0" w:uiPriority="70" w:unhideWhenUsed="0"/>
+    <w:lsdException w:name="Colorful Shading Accent 3" w:semiHidden="0" w:uiPriority="71" w:unhideWhenUsed="0"/>
+    <w:lsdException w:name="Colorful List Accent 3" w:semiHidden="0" w:uiPriority="72" w:unhideWhenUsed="0"/>
+    <w:lsdException w:name="Colorful Grid Accent 3" w:semiHidden="0" w:uiPriority="73" w:unhideWhenUsed="0"/>
+    <w:lsdException w:name="Light Shading Accent 4" w:semiHidden="0" w:uiPriority="60" w:unhideWhenUsed="0"/>
+    <w:lsdException w:name="Light List Accent 4" w:semiHidden="0" w:uiPriority="61" w:unhideWhenUsed="0"/>
+    <w:lsdException w:name="Light Grid Accent 4" w:semiHidden="0" w:uiPriority="62" w:unhideWhenUsed="0"/>
+    <w:lsdException w:name="Medium Shading 1 Accent 4" w:semiHidden="0" w:uiPriority="63" w:unhideWhenUsed="0"/>
+    <w:lsdException w:name="Medium Shading 2 Accent 4" w:semiHidden="0" w:uiPriority="64" w:unhideWhenUsed="0"/>
+    <w:lsdException w:name="Medium List 1 Accent 4" w:semiHidden="0" w:uiPriority="65" w:unhideWhenUsed="0"/>
+    <w:lsdException w:name="Medium List 2 Accent 4" w:semiHidden="0" w:uiPriority="66" w:unhideWhenUsed="0"/>
+    <w:lsdException w:name="Medium Grid 1 Accent 4" w:semiHidden="0" w:uiPriority="67" w:unhideWhenUsed="0"/>
+    <w:lsdException w:name="Medium Grid 2 Accent 4" w:semiHidden="0" w:uiPriority="68" w:unhideWhenUsed="0"/>
+    <w:lsdException w:name="Medium Grid 3 Accent 4" w:semiHidden="0" w:uiPriority="69" w:unhideWhenUsed="0"/>
+    <w:lsdException w:name="Dark List Accent 4" w:semiHidden="0" w:uiPriority="70" w:unhideWhenUsed="0"/>
+    <w:lsdException w:name="Colorful Shading Accent 4" w:semiHidden="0" w:uiPriority="71" w:unhideWhenUsed="0"/>
+    <w:lsdException w:name="Colorful List Accent 4" w:semiHidden="0" w:uiPriority="72" w:unhideWhenUsed="0"/>
+    <w:lsdException w:name="Colorful Grid Accent 4" w:semiHidden="0" w:uiPriority="73" w:unhideWhenUsed="0"/>
+    <w:lsdException w:name="Light Shading Accent 5" w:semiHidden="0" w:uiPriority="60" w:unhideWhenUsed="0"/>
+    <w:lsdException w:name="Light List Accent 5" w:semiHidden="0" w:uiPriority="61" w:unhideWhenUsed="0"/>
+    <w:lsdException w:name="Light Grid Accent 5" w:semiHidden="0" w:uiPriority="62" w:unhideWhenUsed="0"/>
+    <w:lsdException w:name="Medium Shading 1 Accent 5" w:semiHidden="0" w:uiPriority="63" w:unhideWhenUsed="0"/>
+    <w:lsdException w:name="Medium Shading 2 Accent 5" w:semiHidden="0" w:uiPriority="64" w:unhideWhenUsed="0"/>
+    <w:lsdException w:name="Medium List 1 Accent 5" w:semiHidden="0" w:uiPriority="65" w:unhideWhenUsed="0"/>
+    <w:lsdException w:name="Medium List 2 Accent 5" w:semiHidden="0" w:uiPriority="66" w:unhideWhenUsed="0"/>
+    <w:lsdException w:name="Medium Grid 1 Accent 5" w:semiHidden="0" w:uiPriority="67" w:unhideWhenUsed="0"/>
+    <w:lsdException w:name="Medium Grid 2 Accent 5" w:semiHidden="0" w:uiPriority="68" w:unhideWhenUsed="0"/>
+    <w:lsdException w:name="Medium Grid 3 Accent 5" w:semiHidden="0" w:uiPriority="69" w:unhideWhenUsed="0"/>
+    <w:lsdException w:name="Dark List Accent 5" w:semiHidden="0" w:uiPriority="70" w:unhideWhenUsed="0"/>
+    <w:lsdException w:name="Colorful Shading Accent 5" w:semiHidden="0" w:uiPriority="71" w:unhideWhenUsed="0"/>
+    <w:lsdException w:name="Colorful List Accent 5" w:semiHidden="0" w:uiPriority="72" w:unhideWhenUsed="0"/>
+    <w:lsdException w:name="Colorful Grid Accent 5" w:semiHidden="0" w:uiPriority="73" w:unhideWhenUsed="0"/>
+    <w:lsdException w:name="Light Shading Accent 6" w:semiHidden="0" w:uiPriority="60" w:unhideWhenUsed="0"/>
+    <w:lsdException w:name="Light List Accent 6" w:semiHidden="0" w:uiPriority="61" w:unhideWhenUsed="0"/>
+    <w:lsdException w:name="Light Grid Accent 6" w:semiHidden="0" w:uiPriority="62" w:unhideWhenUsed="0"/>
+    <w:lsdException w:name="Medium Shading 1 Accent 6" w:semiHidden="0" w:uiPriority="63" w:unhideWhenUsed="0"/>
+    <w:lsdException w:name="Medium Shading 2 Accent 6" w:semiHidden="0" w:uiPriority="64" w:unhideWhenUsed="0"/>
+    <w:lsdException w:name="Medium List 1 Accent 6" w:semiHidden="0" w:uiPriority="65" w:unhideWhenUsed="0"/>
+    <w:lsdException w:name="Medium List 2 Accent 6" w:semiHidden="0" w:uiPriority="66" w:unhideWhenUsed="0"/>
+    <w:lsdException w:name="Medium Grid 1 Accent 6" w:semiHidden="0" w:uiPriority="67" w:unhideWhenUsed="0"/>
+    <w:lsdException w:name="Medium Grid 2 Accent 6" w:semiHidden="0" w:uiPriority="68" w:unhideWhenUsed="0"/>
+    <w:lsdException w:name="Medium Grid 3 Accent 6" w:semiHidden="0" w:uiPriority="69" w:unhideWhenUsed="0"/>
+    <w:lsdException w:name="Dark List Accent 6" w:semiHidden="0" w:uiPriority="70" w:unhideWhenUsed="0"/>
+    <w:lsdException w:name="Colorful Shading Accent 6" w:semiHidden="0" w:uiPriority="71" w:unhideWhenUsed="0"/>
+    <w:lsdException w:name="Colorful List Accent 6" w:semiHidden="0" w:uiPriority="72" w:unhideWhenUsed="0"/>
+    <w:lsdException w:name="Colorful Grid Accent 6" w:semiHidden="0" w:uiPriority="73" w:unhideWhenUsed="0"/>
+    <w:lsdException w:name="Subtle Emphasis" w:semiHidden="0" w:uiPriority="19" w:unhideWhenUsed="0" w:qFormat="1"/>
+    <w:lsdException w:name="Intense Emphasis" w:semiHidden="0" w:uiPriority="21" w:unhideWhenUsed="0" w:qFormat="1"/>
+    <w:lsdException w:name="Subtle Reference" w:semiHidden="0" w:uiPriority="31" w:unhideWhenUsed="0" w:qFormat="1"/>
+    <w:lsdException w:name="Intense Reference" w:semiHidden="0" w:uiPriority="32" w:unhideWhenUsed="0" w:qFormat="1"/>
+    <w:lsdException w:name="Book Title" w:semiHidden="0" w:uiPriority="33" w:unhideWhenUsed="0" w:qFormat="1"/>
+    <w:lsdException w:name="Bibliography" w:uiPriority="37"/>
+    <w:lsdException w:name="TOC Heading" w:uiPriority="39" w:qFormat="1"/>
   </w:latentStyles>
   <w:style w:type="paragraph" w:default="1" w:styleId="Normal">
     <w:name w:val="Normal"/>
@@ -939,7 +1345,7 @@
     </a:clrScheme>
     <a:fontScheme name="Office">
       <a:majorFont>
-        <a:latin typeface="Calibri Light" panose="020F0302020204030204"/>
+        <a:latin typeface="Calibri Light"/>
         <a:ea typeface=""/>
         <a:cs typeface=""/>
         <a:font script="Jpan" typeface="ＭＳ ゴシック"/>
@@ -974,7 +1380,7 @@
         <a:font script="Geor" typeface="Sylfaen"/>
       </a:majorFont>
       <a:minorFont>
-        <a:latin typeface="Calibri" panose="020F0502020204030204"/>
+        <a:latin typeface="Calibri"/>
         <a:ea typeface=""/>
         <a:cs typeface=""/>
         <a:font script="Jpan" typeface="ＭＳ 明朝"/>
@@ -1151,8 +1557,20 @@
   <a:extraClrSchemeLst/>
   <a:extLst>
     <a:ext uri="{05A4C25C-085E-4340-85A3-A5531E510DB2}">
-      <thm15:themeFamily xmlns:thm15="http://schemas.microsoft.com/office/thememl/2012/main" name="Office Theme" id="{62F939B6-93AF-4DB8-9C6B-D6C7DFDC589F}" vid="{4A3C46E8-61CC-4603-A589-7422A47A8E4A}"/>
+      <thm15:themeFamily xmlns:thm15="http://schemas.microsoft.com/office/thememl/2012/main" xmlns="" name="Office Theme" id="{62F939B6-93AF-4DB8-9C6B-D6C7DFDC589F}" vid="{4A3C46E8-61CC-4603-A589-7422A47A8E4A}"/>
     </a:ext>
   </a:extLst>
 </a:theme>
+</file>
+
+<file path=customXml/item1.xml><?xml version="1.0" encoding="utf-8"?>
+<b:Sources xmlns:b="http://schemas.openxmlformats.org/officeDocument/2006/bibliography" xmlns="http://schemas.openxmlformats.org/officeDocument/2006/bibliography" SelectedStyle="/APA.XSL" StyleName="APA"/>
+</file>
+
+<file path=customXml/itemProps1.xml><?xml version="1.0" encoding="utf-8"?>
+<ds:datastoreItem xmlns:ds="http://schemas.openxmlformats.org/officeDocument/2006/customXml" ds:itemID="{B667340B-21B4-B044-8822-6128D9D7CDC1}">
+  <ds:schemaRefs>
+    <ds:schemaRef ds:uri="http://schemas.openxmlformats.org/officeDocument/2006/bibliography"/>
+  </ds:schemaRefs>
+</ds:datastoreItem>
 </file>
</xml_diff>

<commit_message>
update doc for chris
</commit_message>
<xml_diff>
--- a/documentation.docx
+++ b/documentation.docx
@@ -1,23 +1,44 @@
 
 <file path=word/document.xml><?xml version="1.0" encoding="utf-8"?>
-<w:document xmlns:wpc="http://schemas.microsoft.com/office/word/2010/wordprocessingCanvas" xmlns:mo="http://schemas.microsoft.com/office/mac/office/2008/main" xmlns:mc="http://schemas.openxmlformats.org/markup-compatibility/2006" xmlns:mv="urn:schemas-microsoft-com:mac:vml" xmlns:o="urn:schemas-microsoft-com:office:office" xmlns:r="http://schemas.openxmlformats.org/officeDocument/2006/relationships" xmlns:m="http://schemas.openxmlformats.org/officeDocument/2006/math" xmlns:v="urn:schemas-microsoft-com:vml" xmlns:wp14="http://schemas.microsoft.com/office/word/2010/wordprocessingDrawing" xmlns:wp="http://schemas.openxmlformats.org/drawingml/2006/wordprocessingDrawing" xmlns:w10="urn:schemas-microsoft-com:office:word" xmlns:w="http://schemas.openxmlformats.org/wordprocessingml/2006/main" xmlns:w14="http://schemas.microsoft.com/office/word/2010/wordml" xmlns:wpg="http://schemas.microsoft.com/office/word/2010/wordprocessingGroup" xmlns:wpi="http://schemas.microsoft.com/office/word/2010/wordprocessingInk" xmlns:wne="http://schemas.microsoft.com/office/word/2006/wordml" xmlns:wps="http://schemas.microsoft.com/office/word/2010/wordprocessingShape" mc:Ignorable="w14 wp14">
+<w:document xmlns:wpc="http://schemas.microsoft.com/office/word/2010/wordprocessingCanvas" xmlns:mc="http://schemas.openxmlformats.org/markup-compatibility/2006" xmlns:o="urn:schemas-microsoft-com:office:office" xmlns:r="http://schemas.openxmlformats.org/officeDocument/2006/relationships" xmlns:m="http://schemas.openxmlformats.org/officeDocument/2006/math" xmlns:v="urn:schemas-microsoft-com:vml" xmlns:wp14="http://schemas.microsoft.com/office/word/2010/wordprocessingDrawing" xmlns:wp="http://schemas.openxmlformats.org/drawingml/2006/wordprocessingDrawing" xmlns:w10="urn:schemas-microsoft-com:office:word" xmlns:w="http://schemas.openxmlformats.org/wordprocessingml/2006/main" xmlns:w14="http://schemas.microsoft.com/office/word/2010/wordml" xmlns:wpg="http://schemas.microsoft.com/office/word/2010/wordprocessingGroup" xmlns:wpi="http://schemas.microsoft.com/office/word/2010/wordprocessingInk" xmlns:wne="http://schemas.microsoft.com/office/word/2006/wordml" xmlns:wps="http://schemas.microsoft.com/office/word/2010/wordprocessingShape" mc:Ignorable="w14 wp14">
   <w:body>
     <w:p>
+      <w:pPr>
+        <w:spacing w:after="0" w:line="276" w:lineRule="auto"/>
+      </w:pPr>
       <w:r>
         <w:t xml:space="preserve">1/9- </w:t>
       </w:r>
     </w:p>
     <w:p>
-      <w:r>
-        <w:t xml:space="preserve">Generate ideas for games and voted one ideas: </w:t>
-      </w:r>
-    </w:p>
-    <w:p>
+      <w:pPr>
+        <w:spacing w:after="0" w:line="276" w:lineRule="auto"/>
+      </w:pPr>
+      <w:r>
+        <w:t xml:space="preserve">Generate ideas for games and voted </w:t>
+      </w:r>
+      <w:r>
+        <w:t>for</w:t>
+      </w:r>
+      <w:r>
+        <w:t xml:space="preserve"> ideas</w:t>
+      </w:r>
+      <w:r>
+        <w:t xml:space="preserve"> (each person got 2 votes):</w:t>
+      </w:r>
+    </w:p>
+    <w:p>
+      <w:pPr>
+        <w:spacing w:after="0" w:line="276" w:lineRule="auto"/>
+      </w:pPr>
       <w:r>
         <w:t>Cube Runner 1</w:t>
       </w:r>
     </w:p>
     <w:p>
+      <w:pPr>
+        <w:spacing w:after="0" w:line="276" w:lineRule="auto"/>
+      </w:pPr>
       <w:proofErr w:type="spellStart"/>
       <w:r>
         <w:t>Frogger</w:t>
@@ -28,26 +49,33 @@
       </w:r>
     </w:p>
     <w:p>
+      <w:pPr>
+        <w:spacing w:after="0" w:line="276" w:lineRule="auto"/>
+      </w:pPr>
       <w:r>
         <w:t>Diver 1</w:t>
       </w:r>
     </w:p>
     <w:p>
+      <w:pPr>
+        <w:spacing w:after="0" w:line="276" w:lineRule="auto"/>
+      </w:pPr>
       <w:r>
         <w:t>Passport 1</w:t>
       </w:r>
     </w:p>
     <w:p>
-      <w:r>
-        <w:t>Cry</w:t>
-      </w:r>
-      <w:bookmarkStart w:id="0" w:name="_GoBack"/>
-      <w:bookmarkEnd w:id="0"/>
-      <w:r>
-        <w:t xml:space="preserve">pt Raider 1 </w:t>
-      </w:r>
-    </w:p>
-    <w:p>
+      <w:pPr>
+        <w:spacing w:after="0" w:line="276" w:lineRule="auto"/>
+      </w:pPr>
+      <w:r>
+        <w:t xml:space="preserve">Crypt Raider 1 </w:t>
+      </w:r>
+    </w:p>
+    <w:p>
+      <w:pPr>
+        <w:spacing w:after="0" w:line="276" w:lineRule="auto"/>
+      </w:pPr>
       <w:proofErr w:type="spellStart"/>
       <w:r>
         <w:t>Dr</w:t>
@@ -59,6 +87,7 @@
     </w:p>
     <w:p>
       <w:pPr>
+        <w:spacing w:after="0" w:line="276" w:lineRule="auto"/>
         <w:rPr>
           <w:b/>
           <w:sz w:val="38"/>
@@ -75,32 +104,54 @@
       </w:r>
     </w:p>
     <w:p>
+      <w:pPr>
+        <w:spacing w:after="0" w:line="276" w:lineRule="auto"/>
+      </w:pPr>
       <w:r>
         <w:t>Cooking Game</w:t>
       </w:r>
     </w:p>
-    <w:p/>
-    <w:p>
+    <w:p>
+      <w:pPr>
+        <w:spacing w:after="0" w:line="276" w:lineRule="auto"/>
+      </w:pPr>
+    </w:p>
+    <w:p>
+      <w:pPr>
+        <w:spacing w:after="0" w:line="276" w:lineRule="auto"/>
+      </w:pPr>
       <w:r>
         <w:t xml:space="preserve">Decided on Impossible Game because we could incorporate all our ideas. </w:t>
       </w:r>
     </w:p>
     <w:p>
+      <w:pPr>
+        <w:spacing w:after="0" w:line="276" w:lineRule="auto"/>
+      </w:pPr>
       <w:r>
         <w:t xml:space="preserve">Discussed games to possibly include. We all picked one to do </w:t>
       </w:r>
     </w:p>
     <w:p>
+      <w:pPr>
+        <w:spacing w:after="0" w:line="276" w:lineRule="auto"/>
+      </w:pPr>
       <w:r>
         <w:t>Grade whack-a-mole: Chris</w:t>
       </w:r>
     </w:p>
     <w:p>
+      <w:pPr>
+        <w:spacing w:after="0" w:line="276" w:lineRule="auto"/>
+      </w:pPr>
       <w:r>
         <w:t xml:space="preserve">SAT grade grabber: Yuji </w:t>
       </w:r>
     </w:p>
     <w:p>
+      <w:pPr>
+        <w:spacing w:after="0" w:line="276" w:lineRule="auto"/>
+      </w:pPr>
       <w:r>
         <w:t xml:space="preserve">Diver: </w:t>
       </w:r>
@@ -114,6 +165,9 @@
       </w:r>
     </w:p>
     <w:p>
+      <w:pPr>
+        <w:spacing w:after="0" w:line="276" w:lineRule="auto"/>
+      </w:pPr>
       <w:r>
         <w:t>Crossing hallway</w:t>
       </w:r>
@@ -122,11 +176,17 @@
       </w:r>
     </w:p>
     <w:p>
+      <w:pPr>
+        <w:spacing w:after="0" w:line="276" w:lineRule="auto"/>
+      </w:pPr>
       <w:r>
         <w:t>Ordered paper</w:t>
       </w:r>
     </w:p>
     <w:p>
+      <w:pPr>
+        <w:spacing w:after="0" w:line="276" w:lineRule="auto"/>
+      </w:pPr>
       <w:r>
         <w:t>Myrtle</w:t>
       </w:r>
@@ -135,6 +195,9 @@
       </w:r>
     </w:p>
     <w:p>
+      <w:pPr>
+        <w:spacing w:after="0" w:line="276" w:lineRule="auto"/>
+      </w:pPr>
       <w:r>
         <w:t xml:space="preserve">IDs </w:t>
       </w:r>
@@ -143,23 +206,34 @@
       </w:r>
     </w:p>
     <w:p>
+      <w:pPr>
+        <w:spacing w:after="0" w:line="276" w:lineRule="auto"/>
+      </w:pPr>
       <w:r>
         <w:t>Paper toss</w:t>
       </w:r>
     </w:p>
-    <w:p/>
-    <w:p>
+    <w:p>
+      <w:pPr>
+        <w:spacing w:after="0" w:line="276" w:lineRule="auto"/>
+      </w:pPr>
+    </w:p>
+    <w:p>
+      <w:pPr>
+        <w:spacing w:after="0" w:line="276" w:lineRule="auto"/>
+      </w:pPr>
       <w:r>
         <w:br/>
         <w:t>Started working on respective code</w:t>
       </w:r>
     </w:p>
     <w:p>
+      <w:pPr>
+        <w:spacing w:after="0" w:line="276" w:lineRule="auto"/>
+      </w:pPr>
       <w:r>
         <w:br w:type="page"/>
       </w:r>
-    </w:p>
-    <w:p>
       <w:r>
         <w:lastRenderedPageBreak/>
         <w:t>1/13</w:t>
@@ -169,26 +243,42 @@
       </w:r>
     </w:p>
     <w:p>
+      <w:pPr>
+        <w:spacing w:after="0" w:line="276" w:lineRule="auto"/>
+      </w:pPr>
       <w:r>
         <w:t>Team</w:t>
       </w:r>
     </w:p>
     <w:p>
       <w:pPr>
-        <w:ind w:firstLine="720"/>
+        <w:pStyle w:val="ListParagraph"/>
+        <w:numPr>
+          <w:ilvl w:val="0"/>
+          <w:numId w:val="1"/>
+        </w:numPr>
+        <w:spacing w:after="0" w:line="276" w:lineRule="auto"/>
       </w:pPr>
       <w:r>
         <w:t>Kept working on code</w:t>
       </w:r>
     </w:p>
     <w:p>
+      <w:pPr>
+        <w:spacing w:after="0" w:line="276" w:lineRule="auto"/>
+      </w:pPr>
       <w:r>
         <w:t>SAT Game:</w:t>
       </w:r>
     </w:p>
     <w:p>
       <w:pPr>
-        <w:ind w:firstLine="720"/>
+        <w:pStyle w:val="ListParagraph"/>
+        <w:numPr>
+          <w:ilvl w:val="0"/>
+          <w:numId w:val="1"/>
+        </w:numPr>
+        <w:spacing w:after="0" w:line="276" w:lineRule="auto"/>
       </w:pPr>
       <w:r>
         <w:t xml:space="preserve">Got array list to work making many books spew out of one spot. </w:t>
@@ -196,7 +286,12 @@
     </w:p>
     <w:p>
       <w:pPr>
-        <w:ind w:firstLine="720"/>
+        <w:pStyle w:val="ListParagraph"/>
+        <w:numPr>
+          <w:ilvl w:val="0"/>
+          <w:numId w:val="1"/>
+        </w:numPr>
+        <w:spacing w:after="0" w:line="276" w:lineRule="auto"/>
       </w:pPr>
       <w:r>
         <w:t xml:space="preserve">Made them all have velocity and acceleration. </w:t>
@@ -204,33 +299,65 @@
     </w:p>
     <w:p>
       <w:pPr>
-        <w:ind w:firstLine="720"/>
+        <w:pStyle w:val="ListParagraph"/>
+        <w:numPr>
+          <w:ilvl w:val="0"/>
+          <w:numId w:val="1"/>
+        </w:numPr>
+        <w:spacing w:after="0" w:line="276" w:lineRule="auto"/>
       </w:pPr>
       <w:r>
         <w:t xml:space="preserve">Made it so clicking makes it disappear. </w:t>
       </w:r>
     </w:p>
     <w:p>
+      <w:pPr>
+        <w:spacing w:after="0" w:line="276" w:lineRule="auto"/>
+      </w:pPr>
       <w:r>
         <w:t xml:space="preserve">Diver: </w:t>
       </w:r>
     </w:p>
     <w:p>
+      <w:pPr>
+        <w:spacing w:after="0" w:line="276" w:lineRule="auto"/>
+      </w:pPr>
       <w:r>
         <w:t xml:space="preserve">Crossing hallway: </w:t>
       </w:r>
     </w:p>
     <w:p>
+      <w:pPr>
+        <w:spacing w:after="0" w:line="276" w:lineRule="auto"/>
+      </w:pPr>
       <w:r>
         <w:t>Myrtle Run:</w:t>
       </w:r>
     </w:p>
     <w:p>
+      <w:pPr>
+        <w:spacing w:after="0" w:line="276" w:lineRule="auto"/>
+      </w:pPr>
       <w:r>
         <w:t xml:space="preserve">Grade whack-a-mole: </w:t>
       </w:r>
     </w:p>
     <w:p>
+      <w:pPr>
+        <w:pStyle w:val="ListParagraph"/>
+        <w:numPr>
+          <w:ilvl w:val="0"/>
+          <w:numId w:val="2"/>
+        </w:numPr>
+        <w:spacing w:after="0" w:line="276" w:lineRule="auto"/>
+      </w:pPr>
+      <w:bookmarkStart w:id="0" w:name="_GoBack"/>
+      <w:bookmarkEnd w:id="0"/>
+    </w:p>
+    <w:p>
+      <w:pPr>
+        <w:spacing w:after="0" w:line="276" w:lineRule="auto"/>
+      </w:pPr>
       <w:r>
         <w:br w:type="page"/>
       </w:r>
@@ -240,12 +367,16 @@
       </w:r>
     </w:p>
     <w:p>
+      <w:pPr>
+        <w:spacing w:after="0" w:line="276" w:lineRule="auto"/>
+      </w:pPr>
       <w:r>
         <w:t xml:space="preserve">Yuji: </w:t>
       </w:r>
     </w:p>
     <w:p>
       <w:pPr>
+        <w:spacing w:after="0" w:line="276" w:lineRule="auto"/>
         <w:ind w:firstLine="720"/>
       </w:pPr>
       <w:r>
@@ -257,6 +388,7 @@
     </w:p>
     <w:p>
       <w:pPr>
+        <w:spacing w:after="0" w:line="276" w:lineRule="auto"/>
         <w:ind w:firstLine="720"/>
       </w:pPr>
       <w:r>
@@ -264,12 +396,16 @@
       </w:r>
     </w:p>
     <w:p>
+      <w:pPr>
+        <w:spacing w:after="0" w:line="276" w:lineRule="auto"/>
+      </w:pPr>
       <w:r>
         <w:t>SAT Game:</w:t>
       </w:r>
     </w:p>
     <w:p>
       <w:pPr>
+        <w:spacing w:after="0" w:line="276" w:lineRule="auto"/>
         <w:ind w:firstLine="720"/>
       </w:pPr>
       <w:r>
@@ -285,6 +421,9 @@
       </w:r>
     </w:p>
     <w:p>
+      <w:pPr>
+        <w:spacing w:after="0" w:line="276" w:lineRule="auto"/>
+      </w:pPr>
       <w:r>
         <w:tab/>
       </w:r>
@@ -297,6 +436,7 @@
     </w:p>
     <w:p>
       <w:pPr>
+        <w:spacing w:after="0" w:line="276" w:lineRule="auto"/>
         <w:ind w:firstLine="720"/>
       </w:pPr>
       <w:r>
@@ -304,44 +444,70 @@
       </w:r>
     </w:p>
     <w:p>
+      <w:pPr>
+        <w:spacing w:after="0" w:line="276" w:lineRule="auto"/>
+      </w:pPr>
       <w:r>
         <w:t xml:space="preserve">Diver: </w:t>
       </w:r>
     </w:p>
     <w:p>
+      <w:pPr>
+        <w:spacing w:after="0" w:line="276" w:lineRule="auto"/>
+      </w:pPr>
       <w:r>
         <w:t xml:space="preserve">Crossing hallway: </w:t>
       </w:r>
     </w:p>
     <w:p>
+      <w:pPr>
+        <w:spacing w:after="0" w:line="276" w:lineRule="auto"/>
+      </w:pPr>
       <w:r>
         <w:t>Myrtle Run:</w:t>
       </w:r>
     </w:p>
     <w:p>
+      <w:pPr>
+        <w:spacing w:after="0" w:line="276" w:lineRule="auto"/>
+      </w:pPr>
       <w:r>
         <w:t>Grade whack-a-mole:</w:t>
       </w:r>
     </w:p>
-    <w:p/>
-    <w:p>
+    <w:p>
+      <w:pPr>
+        <w:spacing w:after="0" w:line="276" w:lineRule="auto"/>
+      </w:pPr>
+    </w:p>
+    <w:p>
+      <w:pPr>
+        <w:spacing w:after="0" w:line="276" w:lineRule="auto"/>
+      </w:pPr>
       <w:r>
         <w:br w:type="page"/>
       </w:r>
     </w:p>
     <w:p>
+      <w:pPr>
+        <w:spacing w:after="0" w:line="276" w:lineRule="auto"/>
+      </w:pPr>
       <w:r>
         <w:lastRenderedPageBreak/>
         <w:t>1/17</w:t>
       </w:r>
     </w:p>
     <w:p>
+      <w:pPr>
+        <w:spacing w:after="0" w:line="276" w:lineRule="auto"/>
+      </w:pPr>
       <w:r>
         <w:t>SAT Game:</w:t>
       </w:r>
     </w:p>
     <w:p>
       <w:pPr>
+        <w:spacing w:after="0" w:line="276" w:lineRule="auto"/>
         <w:ind w:firstLine="720"/>
       </w:pPr>
       <w:r>
@@ -350,6 +516,7 @@
     </w:p>
     <w:p>
       <w:pPr>
+        <w:spacing w:after="0" w:line="276" w:lineRule="auto"/>
         <w:ind w:firstLine="720"/>
       </w:pPr>
       <w:r>
@@ -358,6 +525,7 @@
     </w:p>
     <w:p>
       <w:pPr>
+        <w:spacing w:after="0" w:line="276" w:lineRule="auto"/>
         <w:ind w:firstLine="720"/>
       </w:pPr>
       <w:r>
@@ -366,6 +534,7 @@
     </w:p>
     <w:p>
       <w:pPr>
+        <w:spacing w:after="0" w:line="276" w:lineRule="auto"/>
         <w:ind w:firstLine="720"/>
       </w:pPr>
       <w:r>
@@ -373,38 +542,63 @@
       </w:r>
     </w:p>
     <w:p>
+      <w:pPr>
+        <w:spacing w:after="0" w:line="276" w:lineRule="auto"/>
+      </w:pPr>
       <w:r>
         <w:t xml:space="preserve">Diver: </w:t>
       </w:r>
     </w:p>
     <w:p>
+      <w:pPr>
+        <w:spacing w:after="0" w:line="276" w:lineRule="auto"/>
+      </w:pPr>
       <w:r>
         <w:t xml:space="preserve">Crossing hallway: </w:t>
       </w:r>
     </w:p>
     <w:p>
+      <w:pPr>
+        <w:spacing w:after="0" w:line="276" w:lineRule="auto"/>
+      </w:pPr>
       <w:r>
         <w:t>Myrtle Run:</w:t>
       </w:r>
     </w:p>
     <w:p>
+      <w:pPr>
+        <w:spacing w:after="0" w:line="276" w:lineRule="auto"/>
+      </w:pPr>
       <w:r>
         <w:t xml:space="preserve">Grade whack-a-mole: </w:t>
       </w:r>
     </w:p>
-    <w:p/>
-    <w:p>
+    <w:p>
+      <w:pPr>
+        <w:spacing w:after="0" w:line="276" w:lineRule="auto"/>
+      </w:pPr>
+    </w:p>
+    <w:p>
+      <w:pPr>
+        <w:spacing w:after="0" w:line="276" w:lineRule="auto"/>
+      </w:pPr>
       <w:r>
         <w:br w:type="page"/>
       </w:r>
     </w:p>
     <w:p>
+      <w:pPr>
+        <w:spacing w:after="0" w:line="276" w:lineRule="auto"/>
+      </w:pPr>
       <w:r>
         <w:lastRenderedPageBreak/>
         <w:t>1/18</w:t>
       </w:r>
     </w:p>
     <w:p>
+      <w:pPr>
+        <w:spacing w:after="0" w:line="276" w:lineRule="auto"/>
+      </w:pPr>
       <w:r>
         <w:t xml:space="preserve">Team: Thought of way to link all </w:t>
       </w:r>
@@ -413,12 +607,16 @@
       </w:r>
     </w:p>
     <w:p>
+      <w:pPr>
+        <w:spacing w:after="0" w:line="276" w:lineRule="auto"/>
+      </w:pPr>
       <w:r>
         <w:t>SAT Game:</w:t>
       </w:r>
     </w:p>
     <w:p>
       <w:pPr>
+        <w:spacing w:after="0" w:line="276" w:lineRule="auto"/>
         <w:ind w:firstLine="720"/>
       </w:pPr>
       <w:r>
@@ -427,6 +625,7 @@
     </w:p>
     <w:p>
       <w:pPr>
+        <w:spacing w:after="0" w:line="276" w:lineRule="auto"/>
         <w:ind w:firstLine="720"/>
       </w:pPr>
       <w:r>
@@ -435,6 +634,7 @@
     </w:p>
     <w:p>
       <w:pPr>
+        <w:spacing w:after="0" w:line="276" w:lineRule="auto"/>
         <w:ind w:firstLine="720"/>
       </w:pPr>
       <w:r>
@@ -443,6 +643,7 @@
     </w:p>
     <w:p>
       <w:pPr>
+        <w:spacing w:after="0" w:line="276" w:lineRule="auto"/>
         <w:ind w:firstLine="720"/>
       </w:pPr>
       <w:r>
@@ -453,44 +654,70 @@
       </w:r>
     </w:p>
     <w:p>
+      <w:pPr>
+        <w:spacing w:after="0" w:line="276" w:lineRule="auto"/>
+      </w:pPr>
       <w:r>
         <w:t xml:space="preserve">Diver: </w:t>
       </w:r>
     </w:p>
     <w:p>
+      <w:pPr>
+        <w:spacing w:after="0" w:line="276" w:lineRule="auto"/>
+      </w:pPr>
       <w:r>
         <w:t xml:space="preserve">Crossing hallway: </w:t>
       </w:r>
     </w:p>
     <w:p>
+      <w:pPr>
+        <w:spacing w:after="0" w:line="276" w:lineRule="auto"/>
+      </w:pPr>
       <w:r>
         <w:t>Myrtle Run:</w:t>
       </w:r>
     </w:p>
     <w:p>
+      <w:pPr>
+        <w:spacing w:after="0" w:line="276" w:lineRule="auto"/>
+      </w:pPr>
       <w:r>
         <w:t xml:space="preserve">Grade whack-a-mole: </w:t>
       </w:r>
     </w:p>
-    <w:p/>
-    <w:p>
+    <w:p>
+      <w:pPr>
+        <w:spacing w:after="0" w:line="276" w:lineRule="auto"/>
+      </w:pPr>
+    </w:p>
+    <w:p>
+      <w:pPr>
+        <w:spacing w:after="0" w:line="276" w:lineRule="auto"/>
+      </w:pPr>
       <w:r>
         <w:br w:type="page"/>
       </w:r>
     </w:p>
     <w:p>
+      <w:pPr>
+        <w:spacing w:after="0" w:line="276" w:lineRule="auto"/>
+      </w:pPr>
       <w:r>
         <w:lastRenderedPageBreak/>
         <w:t>1/22</w:t>
       </w:r>
     </w:p>
     <w:p>
+      <w:pPr>
+        <w:spacing w:after="0" w:line="276" w:lineRule="auto"/>
+      </w:pPr>
       <w:r>
         <w:t xml:space="preserve">Yuji: </w:t>
       </w:r>
     </w:p>
     <w:p>
       <w:pPr>
+        <w:spacing w:after="0" w:line="276" w:lineRule="auto"/>
         <w:ind w:firstLine="720"/>
       </w:pPr>
       <w:r>
@@ -498,30 +725,43 @@
       </w:r>
     </w:p>
     <w:p>
+      <w:pPr>
+        <w:spacing w:after="0" w:line="276" w:lineRule="auto"/>
+      </w:pPr>
       <w:r>
         <w:tab/>
         <w:t>Worked on win screen and loss screen</w:t>
       </w:r>
     </w:p>
     <w:p>
+      <w:pPr>
+        <w:spacing w:after="0" w:line="276" w:lineRule="auto"/>
+      </w:pPr>
       <w:r>
         <w:tab/>
         <w:t xml:space="preserve">Linked up all 3 </w:t>
       </w:r>
     </w:p>
     <w:p>
+      <w:pPr>
+        <w:spacing w:after="0" w:line="276" w:lineRule="auto"/>
+      </w:pPr>
       <w:r>
         <w:tab/>
         <w:t xml:space="preserve">Made buttons work </w:t>
       </w:r>
     </w:p>
     <w:p>
+      <w:pPr>
+        <w:spacing w:after="0" w:line="276" w:lineRule="auto"/>
+      </w:pPr>
       <w:r>
         <w:t>SAT Game:</w:t>
       </w:r>
     </w:p>
     <w:p>
       <w:pPr>
+        <w:spacing w:after="0" w:line="276" w:lineRule="auto"/>
         <w:ind w:firstLine="720"/>
       </w:pPr>
       <w:r>
@@ -530,6 +770,7 @@
     </w:p>
     <w:p>
       <w:pPr>
+        <w:spacing w:after="0" w:line="276" w:lineRule="auto"/>
         <w:ind w:firstLine="720"/>
       </w:pPr>
       <w:r>
@@ -537,43 +778,69 @@
       </w:r>
     </w:p>
     <w:p>
+      <w:pPr>
+        <w:spacing w:after="0" w:line="276" w:lineRule="auto"/>
+      </w:pPr>
       <w:r>
         <w:t xml:space="preserve">Diver: </w:t>
       </w:r>
     </w:p>
     <w:p>
+      <w:pPr>
+        <w:spacing w:after="0" w:line="276" w:lineRule="auto"/>
+      </w:pPr>
       <w:r>
         <w:t xml:space="preserve">Crossing hallway: </w:t>
       </w:r>
     </w:p>
     <w:p>
+      <w:pPr>
+        <w:spacing w:after="0" w:line="276" w:lineRule="auto"/>
+      </w:pPr>
       <w:r>
         <w:t>Myrtle Run:</w:t>
       </w:r>
     </w:p>
     <w:p>
+      <w:pPr>
+        <w:spacing w:after="0" w:line="276" w:lineRule="auto"/>
+      </w:pPr>
       <w:r>
         <w:t xml:space="preserve">Grade whack-a-mole: </w:t>
       </w:r>
     </w:p>
     <w:p>
+      <w:pPr>
+        <w:spacing w:after="0" w:line="276" w:lineRule="auto"/>
+      </w:pPr>
       <w:r>
         <w:br w:type="page"/>
       </w:r>
     </w:p>
-    <w:p/>
-    <w:p>
+    <w:p>
+      <w:pPr>
+        <w:spacing w:after="0" w:line="276" w:lineRule="auto"/>
+      </w:pPr>
+    </w:p>
+    <w:p>
+      <w:pPr>
+        <w:spacing w:after="0" w:line="276" w:lineRule="auto"/>
+      </w:pPr>
       <w:r>
         <w:t>1/24</w:t>
       </w:r>
     </w:p>
     <w:p>
+      <w:pPr>
+        <w:spacing w:after="0" w:line="276" w:lineRule="auto"/>
+      </w:pPr>
       <w:r>
         <w:t xml:space="preserve">Yuji: </w:t>
       </w:r>
     </w:p>
     <w:p>
       <w:pPr>
+        <w:spacing w:after="0" w:line="276" w:lineRule="auto"/>
         <w:ind w:firstLine="720"/>
       </w:pPr>
       <w:r>
@@ -582,6 +849,7 @@
     </w:p>
     <w:p>
       <w:pPr>
+        <w:spacing w:after="0" w:line="276" w:lineRule="auto"/>
         <w:ind w:firstLine="720"/>
       </w:pPr>
       <w:r>
@@ -589,6 +857,9 @@
       </w:r>
     </w:p>
     <w:p>
+      <w:pPr>
+        <w:spacing w:after="0" w:line="276" w:lineRule="auto"/>
+      </w:pPr>
       <w:r>
         <w:t>SAT Game:</w:t>
       </w:r>
@@ -605,6 +876,7 @@
           <w:tab w:val="left" w:pos="5040"/>
           <w:tab w:val="left" w:pos="5540"/>
         </w:tabs>
+        <w:spacing w:after="0" w:line="276" w:lineRule="auto"/>
       </w:pPr>
       <w:r>
         <w:tab/>
@@ -626,6 +898,7 @@
           <w:tab w:val="left" w:pos="5040"/>
           <w:tab w:val="left" w:pos="5540"/>
         </w:tabs>
+        <w:spacing w:after="0" w:line="276" w:lineRule="auto"/>
       </w:pPr>
       <w:r>
         <w:tab/>
@@ -644,6 +917,7 @@
           <w:tab w:val="left" w:pos="5040"/>
           <w:tab w:val="left" w:pos="5540"/>
         </w:tabs>
+        <w:spacing w:after="0" w:line="276" w:lineRule="auto"/>
       </w:pPr>
       <w:r>
         <w:tab/>
@@ -662,6 +936,7 @@
           <w:tab w:val="left" w:pos="5040"/>
           <w:tab w:val="left" w:pos="5540"/>
         </w:tabs>
+        <w:spacing w:after="0" w:line="276" w:lineRule="auto"/>
       </w:pPr>
       <w:r>
         <w:t>Raindrops game: Decided to put Yuji’s old raindrop game as additional game</w:t>
@@ -679,6 +954,7 @@
           <w:tab w:val="left" w:pos="5040"/>
           <w:tab w:val="left" w:pos="5540"/>
         </w:tabs>
+        <w:spacing w:after="0" w:line="276" w:lineRule="auto"/>
       </w:pPr>
       <w:r>
         <w:tab/>
@@ -697,6 +973,7 @@
           <w:tab w:val="left" w:pos="5040"/>
           <w:tab w:val="left" w:pos="5540"/>
         </w:tabs>
+        <w:spacing w:after="0" w:line="276" w:lineRule="auto"/>
       </w:pPr>
       <w:r>
         <w:tab/>
@@ -715,6 +992,7 @@
           <w:tab w:val="left" w:pos="5040"/>
           <w:tab w:val="left" w:pos="5540"/>
         </w:tabs>
+        <w:spacing w:after="0" w:line="276" w:lineRule="auto"/>
       </w:pPr>
       <w:r>
         <w:tab/>
@@ -733,6 +1011,7 @@
           <w:tab w:val="left" w:pos="5040"/>
           <w:tab w:val="left" w:pos="5540"/>
         </w:tabs>
+        <w:spacing w:after="0" w:line="276" w:lineRule="auto"/>
       </w:pPr>
       <w:r>
         <w:tab/>
@@ -751,6 +1030,7 @@
           <w:tab w:val="left" w:pos="5040"/>
           <w:tab w:val="left" w:pos="5540"/>
         </w:tabs>
+        <w:spacing w:after="0" w:line="276" w:lineRule="auto"/>
       </w:pPr>
       <w:r>
         <w:tab/>
@@ -769,6 +1049,7 @@
           <w:tab w:val="left" w:pos="5040"/>
           <w:tab w:val="left" w:pos="5540"/>
         </w:tabs>
+        <w:spacing w:after="0" w:line="276" w:lineRule="auto"/>
       </w:pPr>
       <w:r>
         <w:tab/>
@@ -776,62 +1057,92 @@
       </w:r>
     </w:p>
     <w:p>
+      <w:pPr>
+        <w:spacing w:after="0" w:line="276" w:lineRule="auto"/>
+      </w:pPr>
       <w:r>
         <w:t xml:space="preserve">Diver: </w:t>
       </w:r>
     </w:p>
     <w:p>
+      <w:pPr>
+        <w:spacing w:after="0" w:line="276" w:lineRule="auto"/>
+      </w:pPr>
       <w:r>
         <w:t xml:space="preserve">Crossing hallway: </w:t>
       </w:r>
     </w:p>
     <w:p>
+      <w:pPr>
+        <w:spacing w:after="0" w:line="276" w:lineRule="auto"/>
+      </w:pPr>
       <w:r>
         <w:t>Myrtle Run:</w:t>
       </w:r>
     </w:p>
     <w:p>
+      <w:pPr>
+        <w:spacing w:after="0" w:line="276" w:lineRule="auto"/>
+      </w:pPr>
       <w:r>
         <w:t xml:space="preserve">Grade whack-a-mole: </w:t>
       </w:r>
     </w:p>
     <w:p>
+      <w:pPr>
+        <w:spacing w:after="0" w:line="276" w:lineRule="auto"/>
+      </w:pPr>
       <w:r>
         <w:br w:type="page"/>
       </w:r>
     </w:p>
     <w:p>
+      <w:pPr>
+        <w:spacing w:after="0" w:line="276" w:lineRule="auto"/>
+      </w:pPr>
       <w:r>
         <w:lastRenderedPageBreak/>
         <w:t>1/25</w:t>
       </w:r>
     </w:p>
     <w:p>
-      <w:r>
-        <w:t xml:space="preserve">Yuji: </w:t>
-      </w:r>
-      <w:r>
-        <w:t>Tried to compile Diver game</w:t>
-      </w:r>
-    </w:p>
-    <w:p>
+      <w:pPr>
+        <w:spacing w:after="0" w:line="276" w:lineRule="auto"/>
+      </w:pPr>
+      <w:r>
+        <w:t>Yuji: Tried to compile Diver game</w:t>
+      </w:r>
+    </w:p>
+    <w:p>
+      <w:pPr>
+        <w:spacing w:after="0" w:line="276" w:lineRule="auto"/>
+      </w:pPr>
       <w:r>
         <w:tab/>
         <w:t xml:space="preserve">Many glitches </w:t>
       </w:r>
     </w:p>
     <w:p>
+      <w:pPr>
+        <w:spacing w:after="0" w:line="276" w:lineRule="auto"/>
+      </w:pPr>
       <w:r>
         <w:tab/>
         <w:t xml:space="preserve">Worked on game description </w:t>
       </w:r>
     </w:p>
     <w:p>
+      <w:pPr>
+        <w:spacing w:after="0" w:line="276" w:lineRule="auto"/>
+      </w:pPr>
       <w:r>
         <w:t>SAT Game:</w:t>
       </w:r>
     </w:p>
     <w:p>
+      <w:pPr>
+        <w:spacing w:after="0" w:line="276" w:lineRule="auto"/>
+      </w:pPr>
       <w:r>
         <w:tab/>
         <w:t>Tested seems to be ok</w:t>
@@ -849,6 +1160,7 @@
           <w:tab w:val="left" w:pos="5040"/>
           <w:tab w:val="left" w:pos="5540"/>
         </w:tabs>
+        <w:spacing w:after="0" w:line="276" w:lineRule="auto"/>
       </w:pPr>
       <w:r>
         <w:t xml:space="preserve">Raindrops game: </w:t>
@@ -866,6 +1178,7 @@
           <w:tab w:val="left" w:pos="5040"/>
           <w:tab w:val="left" w:pos="5540"/>
         </w:tabs>
+        <w:spacing w:after="0" w:line="276" w:lineRule="auto"/>
       </w:pPr>
       <w:r>
         <w:tab/>
@@ -873,27 +1186,47 @@
       </w:r>
     </w:p>
     <w:p>
+      <w:pPr>
+        <w:spacing w:after="0" w:line="276" w:lineRule="auto"/>
+      </w:pPr>
       <w:r>
         <w:t xml:space="preserve">Diver: </w:t>
       </w:r>
     </w:p>
     <w:p>
+      <w:pPr>
+        <w:spacing w:after="0" w:line="276" w:lineRule="auto"/>
+      </w:pPr>
       <w:r>
         <w:t xml:space="preserve">Crossing hallway: </w:t>
       </w:r>
     </w:p>
     <w:p>
+      <w:pPr>
+        <w:spacing w:after="0" w:line="276" w:lineRule="auto"/>
+      </w:pPr>
       <w:r>
         <w:t>Myrtle Run:</w:t>
       </w:r>
     </w:p>
     <w:p>
+      <w:pPr>
+        <w:spacing w:after="0" w:line="276" w:lineRule="auto"/>
+      </w:pPr>
       <w:r>
         <w:t xml:space="preserve">Grade whack-a-mole: </w:t>
       </w:r>
     </w:p>
-    <w:p/>
-    <w:p/>
+    <w:p>
+      <w:pPr>
+        <w:spacing w:after="0" w:line="276" w:lineRule="auto"/>
+      </w:pPr>
+    </w:p>
+    <w:p>
+      <w:pPr>
+        <w:spacing w:after="0" w:line="276" w:lineRule="auto"/>
+      </w:pPr>
+    </w:p>
     <w:sectPr>
       <w:pgSz w:w="12240" w:h="15840"/>
       <w:pgMar w:top="1440" w:right="1440" w:bottom="1440" w:left="1440" w:header="720" w:footer="720" w:gutter="0"/>
@@ -902,6 +1235,243 @@
     </w:sectPr>
   </w:body>
 </w:document>
+</file>
+
+<file path=word/numbering.xml><?xml version="1.0" encoding="utf-8"?>
+<w:numbering xmlns:wpc="http://schemas.microsoft.com/office/word/2010/wordprocessingCanvas" xmlns:mc="http://schemas.openxmlformats.org/markup-compatibility/2006" xmlns:o="urn:schemas-microsoft-com:office:office" xmlns:r="http://schemas.openxmlformats.org/officeDocument/2006/relationships" xmlns:m="http://schemas.openxmlformats.org/officeDocument/2006/math" xmlns:v="urn:schemas-microsoft-com:vml" xmlns:wp14="http://schemas.microsoft.com/office/word/2010/wordprocessingDrawing" xmlns:wp="http://schemas.openxmlformats.org/drawingml/2006/wordprocessingDrawing" xmlns:w10="urn:schemas-microsoft-com:office:word" xmlns:w="http://schemas.openxmlformats.org/wordprocessingml/2006/main" xmlns:w14="http://schemas.microsoft.com/office/word/2010/wordml" xmlns:wpg="http://schemas.microsoft.com/office/word/2010/wordprocessingGroup" xmlns:wpi="http://schemas.microsoft.com/office/word/2010/wordprocessingInk" xmlns:wne="http://schemas.microsoft.com/office/word/2006/wordml" xmlns:wps="http://schemas.microsoft.com/office/word/2010/wordprocessingShape" mc:Ignorable="w14 wp14">
+  <w:abstractNum w:abstractNumId="0">
+    <w:nsid w:val="099722AF"/>
+    <w:multiLevelType w:val="hybridMultilevel"/>
+    <w:tmpl w:val="84F05608"/>
+    <w:lvl w:ilvl="0" w:tplc="04090001">
+      <w:start w:val="1"/>
+      <w:numFmt w:val="bullet"/>
+      <w:lvlText w:val=""/>
+      <w:lvlJc w:val="left"/>
+      <w:pPr>
+        <w:ind w:left="720" w:hanging="360"/>
+      </w:pPr>
+      <w:rPr>
+        <w:rFonts w:ascii="Symbol" w:hAnsi="Symbol" w:hint="default"/>
+      </w:rPr>
+    </w:lvl>
+    <w:lvl w:ilvl="1" w:tplc="04090003" w:tentative="1">
+      <w:start w:val="1"/>
+      <w:numFmt w:val="bullet"/>
+      <w:lvlText w:val="o"/>
+      <w:lvlJc w:val="left"/>
+      <w:pPr>
+        <w:ind w:left="1440" w:hanging="360"/>
+      </w:pPr>
+      <w:rPr>
+        <w:rFonts w:ascii="Courier New" w:hAnsi="Courier New" w:cs="Courier New" w:hint="default"/>
+      </w:rPr>
+    </w:lvl>
+    <w:lvl w:ilvl="2" w:tplc="04090005" w:tentative="1">
+      <w:start w:val="1"/>
+      <w:numFmt w:val="bullet"/>
+      <w:lvlText w:val=""/>
+      <w:lvlJc w:val="left"/>
+      <w:pPr>
+        <w:ind w:left="2160" w:hanging="360"/>
+      </w:pPr>
+      <w:rPr>
+        <w:rFonts w:ascii="Wingdings" w:hAnsi="Wingdings" w:hint="default"/>
+      </w:rPr>
+    </w:lvl>
+    <w:lvl w:ilvl="3" w:tplc="04090001" w:tentative="1">
+      <w:start w:val="1"/>
+      <w:numFmt w:val="bullet"/>
+      <w:lvlText w:val=""/>
+      <w:lvlJc w:val="left"/>
+      <w:pPr>
+        <w:ind w:left="2880" w:hanging="360"/>
+      </w:pPr>
+      <w:rPr>
+        <w:rFonts w:ascii="Symbol" w:hAnsi="Symbol" w:hint="default"/>
+      </w:rPr>
+    </w:lvl>
+    <w:lvl w:ilvl="4" w:tplc="04090003" w:tentative="1">
+      <w:start w:val="1"/>
+      <w:numFmt w:val="bullet"/>
+      <w:lvlText w:val="o"/>
+      <w:lvlJc w:val="left"/>
+      <w:pPr>
+        <w:ind w:left="3600" w:hanging="360"/>
+      </w:pPr>
+      <w:rPr>
+        <w:rFonts w:ascii="Courier New" w:hAnsi="Courier New" w:cs="Courier New" w:hint="default"/>
+      </w:rPr>
+    </w:lvl>
+    <w:lvl w:ilvl="5" w:tplc="04090005" w:tentative="1">
+      <w:start w:val="1"/>
+      <w:numFmt w:val="bullet"/>
+      <w:lvlText w:val=""/>
+      <w:lvlJc w:val="left"/>
+      <w:pPr>
+        <w:ind w:left="4320" w:hanging="360"/>
+      </w:pPr>
+      <w:rPr>
+        <w:rFonts w:ascii="Wingdings" w:hAnsi="Wingdings" w:hint="default"/>
+      </w:rPr>
+    </w:lvl>
+    <w:lvl w:ilvl="6" w:tplc="04090001" w:tentative="1">
+      <w:start w:val="1"/>
+      <w:numFmt w:val="bullet"/>
+      <w:lvlText w:val=""/>
+      <w:lvlJc w:val="left"/>
+      <w:pPr>
+        <w:ind w:left="5040" w:hanging="360"/>
+      </w:pPr>
+      <w:rPr>
+        <w:rFonts w:ascii="Symbol" w:hAnsi="Symbol" w:hint="default"/>
+      </w:rPr>
+    </w:lvl>
+    <w:lvl w:ilvl="7" w:tplc="04090003" w:tentative="1">
+      <w:start w:val="1"/>
+      <w:numFmt w:val="bullet"/>
+      <w:lvlText w:val="o"/>
+      <w:lvlJc w:val="left"/>
+      <w:pPr>
+        <w:ind w:left="5760" w:hanging="360"/>
+      </w:pPr>
+      <w:rPr>
+        <w:rFonts w:ascii="Courier New" w:hAnsi="Courier New" w:cs="Courier New" w:hint="default"/>
+      </w:rPr>
+    </w:lvl>
+    <w:lvl w:ilvl="8" w:tplc="04090005" w:tentative="1">
+      <w:start w:val="1"/>
+      <w:numFmt w:val="bullet"/>
+      <w:lvlText w:val=""/>
+      <w:lvlJc w:val="left"/>
+      <w:pPr>
+        <w:ind w:left="6480" w:hanging="360"/>
+      </w:pPr>
+      <w:rPr>
+        <w:rFonts w:ascii="Wingdings" w:hAnsi="Wingdings" w:hint="default"/>
+      </w:rPr>
+    </w:lvl>
+  </w:abstractNum>
+  <w:abstractNum w:abstractNumId="1">
+    <w:nsid w:val="0EE06090"/>
+    <w:multiLevelType w:val="hybridMultilevel"/>
+    <w:tmpl w:val="677093DA"/>
+    <w:lvl w:ilvl="0" w:tplc="04090001">
+      <w:start w:val="1"/>
+      <w:numFmt w:val="bullet"/>
+      <w:lvlText w:val=""/>
+      <w:lvlJc w:val="left"/>
+      <w:pPr>
+        <w:ind w:left="720" w:hanging="360"/>
+      </w:pPr>
+      <w:rPr>
+        <w:rFonts w:ascii="Symbol" w:hAnsi="Symbol" w:hint="default"/>
+      </w:rPr>
+    </w:lvl>
+    <w:lvl w:ilvl="1" w:tplc="04090003" w:tentative="1">
+      <w:start w:val="1"/>
+      <w:numFmt w:val="bullet"/>
+      <w:lvlText w:val="o"/>
+      <w:lvlJc w:val="left"/>
+      <w:pPr>
+        <w:ind w:left="1440" w:hanging="360"/>
+      </w:pPr>
+      <w:rPr>
+        <w:rFonts w:ascii="Courier New" w:hAnsi="Courier New" w:cs="Courier New" w:hint="default"/>
+      </w:rPr>
+    </w:lvl>
+    <w:lvl w:ilvl="2" w:tplc="04090005" w:tentative="1">
+      <w:start w:val="1"/>
+      <w:numFmt w:val="bullet"/>
+      <w:lvlText w:val=""/>
+      <w:lvlJc w:val="left"/>
+      <w:pPr>
+        <w:ind w:left="2160" w:hanging="360"/>
+      </w:pPr>
+      <w:rPr>
+        <w:rFonts w:ascii="Wingdings" w:hAnsi="Wingdings" w:hint="default"/>
+      </w:rPr>
+    </w:lvl>
+    <w:lvl w:ilvl="3" w:tplc="04090001" w:tentative="1">
+      <w:start w:val="1"/>
+      <w:numFmt w:val="bullet"/>
+      <w:lvlText w:val=""/>
+      <w:lvlJc w:val="left"/>
+      <w:pPr>
+        <w:ind w:left="2880" w:hanging="360"/>
+      </w:pPr>
+      <w:rPr>
+        <w:rFonts w:ascii="Symbol" w:hAnsi="Symbol" w:hint="default"/>
+      </w:rPr>
+    </w:lvl>
+    <w:lvl w:ilvl="4" w:tplc="04090003" w:tentative="1">
+      <w:start w:val="1"/>
+      <w:numFmt w:val="bullet"/>
+      <w:lvlText w:val="o"/>
+      <w:lvlJc w:val="left"/>
+      <w:pPr>
+        <w:ind w:left="3600" w:hanging="360"/>
+      </w:pPr>
+      <w:rPr>
+        <w:rFonts w:ascii="Courier New" w:hAnsi="Courier New" w:cs="Courier New" w:hint="default"/>
+      </w:rPr>
+    </w:lvl>
+    <w:lvl w:ilvl="5" w:tplc="04090005" w:tentative="1">
+      <w:start w:val="1"/>
+      <w:numFmt w:val="bullet"/>
+      <w:lvlText w:val=""/>
+      <w:lvlJc w:val="left"/>
+      <w:pPr>
+        <w:ind w:left="4320" w:hanging="360"/>
+      </w:pPr>
+      <w:rPr>
+        <w:rFonts w:ascii="Wingdings" w:hAnsi="Wingdings" w:hint="default"/>
+      </w:rPr>
+    </w:lvl>
+    <w:lvl w:ilvl="6" w:tplc="04090001" w:tentative="1">
+      <w:start w:val="1"/>
+      <w:numFmt w:val="bullet"/>
+      <w:lvlText w:val=""/>
+      <w:lvlJc w:val="left"/>
+      <w:pPr>
+        <w:ind w:left="5040" w:hanging="360"/>
+      </w:pPr>
+      <w:rPr>
+        <w:rFonts w:ascii="Symbol" w:hAnsi="Symbol" w:hint="default"/>
+      </w:rPr>
+    </w:lvl>
+    <w:lvl w:ilvl="7" w:tplc="04090003" w:tentative="1">
+      <w:start w:val="1"/>
+      <w:numFmt w:val="bullet"/>
+      <w:lvlText w:val="o"/>
+      <w:lvlJc w:val="left"/>
+      <w:pPr>
+        <w:ind w:left="5760" w:hanging="360"/>
+      </w:pPr>
+      <w:rPr>
+        <w:rFonts w:ascii="Courier New" w:hAnsi="Courier New" w:cs="Courier New" w:hint="default"/>
+      </w:rPr>
+    </w:lvl>
+    <w:lvl w:ilvl="8" w:tplc="04090005" w:tentative="1">
+      <w:start w:val="1"/>
+      <w:numFmt w:val="bullet"/>
+      <w:lvlText w:val=""/>
+      <w:lvlJc w:val="left"/>
+      <w:pPr>
+        <w:ind w:left="6480" w:hanging="360"/>
+      </w:pPr>
+      <w:rPr>
+        <w:rFonts w:ascii="Wingdings" w:hAnsi="Wingdings" w:hint="default"/>
+      </w:rPr>
+    </w:lvl>
+  </w:abstractNum>
+  <w:num w:numId="1">
+    <w:abstractNumId w:val="0"/>
+  </w:num>
+  <w:num w:numId="2">
+    <w:abstractNumId w:val="1"/>
+  </w:num>
+</w:numbering>
 </file>
 
 <file path=word/styles.xml><?xml version="1.0" encoding="utf-8"?>
@@ -921,7 +1491,7 @@
       </w:pPr>
     </w:pPrDefault>
   </w:docDefaults>
-  <w:latentStyles w:defLockedState="0" w:defUIPriority="99" w:defSemiHidden="1" w:defUnhideWhenUsed="1" w:defQFormat="0" w:count="276">
+  <w:latentStyles w:defLockedState="0" w:defUIPriority="99" w:defSemiHidden="1" w:defUnhideWhenUsed="1" w:defQFormat="0" w:count="267">
     <w:lsdException w:name="Normal" w:semiHidden="0" w:uiPriority="0" w:unhideWhenUsed="0" w:qFormat="1"/>
     <w:lsdException w:name="heading 1" w:semiHidden="0" w:uiPriority="9" w:unhideWhenUsed="0" w:qFormat="1"/>
     <w:lsdException w:name="heading 2" w:uiPriority="9" w:qFormat="1"/>
@@ -948,15 +1518,6 @@
     <w:lsdException w:name="Strong" w:semiHidden="0" w:uiPriority="22" w:unhideWhenUsed="0" w:qFormat="1"/>
     <w:lsdException w:name="Emphasis" w:semiHidden="0" w:uiPriority="20" w:unhideWhenUsed="0" w:qFormat="1"/>
     <w:lsdException w:name="Table Grid" w:semiHidden="0" w:uiPriority="39" w:unhideWhenUsed="0"/>
-    <w:lsdException w:name="Note Level 1" w:semiHidden="0" w:unhideWhenUsed="0"/>
-    <w:lsdException w:name="Note Level 2" w:semiHidden="0" w:unhideWhenUsed="0"/>
-    <w:lsdException w:name="Note Level 3" w:semiHidden="0" w:unhideWhenUsed="0"/>
-    <w:lsdException w:name="Note Level 4" w:semiHidden="0" w:unhideWhenUsed="0"/>
-    <w:lsdException w:name="Note Level 5" w:semiHidden="0" w:unhideWhenUsed="0"/>
-    <w:lsdException w:name="Note Level 6" w:semiHidden="0" w:unhideWhenUsed="0"/>
-    <w:lsdException w:name="Note Level 7" w:semiHidden="0" w:unhideWhenUsed="0"/>
-    <w:lsdException w:name="Note Level 8" w:semiHidden="0" w:unhideWhenUsed="0"/>
-    <w:lsdException w:name="Note Level 9" w:semiHidden="0" w:unhideWhenUsed="0"/>
     <w:lsdException w:name="Placeholder Text" w:unhideWhenUsed="0"/>
     <w:lsdException w:name="No Spacing" w:semiHidden="0" w:uiPriority="1" w:unhideWhenUsed="0" w:qFormat="1"/>
     <w:lsdException w:name="Light Shading" w:semiHidden="0" w:uiPriority="60" w:unhideWhenUsed="0"/>
@@ -1100,11 +1661,22 @@
     <w:semiHidden/>
     <w:unhideWhenUsed/>
   </w:style>
+  <w:style w:type="paragraph" w:styleId="ListParagraph">
+    <w:name w:val="List Paragraph"/>
+    <w:basedOn w:val="Normal"/>
+    <w:uiPriority w:val="34"/>
+    <w:qFormat/>
+    <w:rsid w:val="003C434C"/>
+    <w:pPr>
+      <w:ind w:left="720"/>
+      <w:contextualSpacing/>
+    </w:pPr>
+  </w:style>
 </w:styles>
 </file>
 
 <file path=word/stylesWithEffects.xml><?xml version="1.0" encoding="utf-8"?>
-<w:styles xmlns:wpc="http://schemas.microsoft.com/office/word/2010/wordprocessingCanvas" xmlns:mo="http://schemas.microsoft.com/office/mac/office/2008/main" xmlns:mc="http://schemas.openxmlformats.org/markup-compatibility/2006" xmlns:mv="urn:schemas-microsoft-com:mac:vml" xmlns:o="urn:schemas-microsoft-com:office:office" xmlns:r="http://schemas.openxmlformats.org/officeDocument/2006/relationships" xmlns:m="http://schemas.openxmlformats.org/officeDocument/2006/math" xmlns:v="urn:schemas-microsoft-com:vml" xmlns:wp14="http://schemas.microsoft.com/office/word/2010/wordprocessingDrawing" xmlns:wp="http://schemas.openxmlformats.org/drawingml/2006/wordprocessingDrawing" xmlns:w10="urn:schemas-microsoft-com:office:word" xmlns:w="http://schemas.openxmlformats.org/wordprocessingml/2006/main" xmlns:w14="http://schemas.microsoft.com/office/word/2010/wordml" xmlns:wpg="http://schemas.microsoft.com/office/word/2010/wordprocessingGroup" xmlns:wpi="http://schemas.microsoft.com/office/word/2010/wordprocessingInk" xmlns:wne="http://schemas.microsoft.com/office/word/2006/wordml" xmlns:wps="http://schemas.microsoft.com/office/word/2010/wordprocessingShape" mc:Ignorable="w14 wp14">
+<w:styles xmlns:wpc="http://schemas.microsoft.com/office/word/2010/wordprocessingCanvas" xmlns:mc="http://schemas.openxmlformats.org/markup-compatibility/2006" xmlns:o="urn:schemas-microsoft-com:office:office" xmlns:r="http://schemas.openxmlformats.org/officeDocument/2006/relationships" xmlns:m="http://schemas.openxmlformats.org/officeDocument/2006/math" xmlns:v="urn:schemas-microsoft-com:vml" xmlns:wp14="http://schemas.microsoft.com/office/word/2010/wordprocessingDrawing" xmlns:wp="http://schemas.openxmlformats.org/drawingml/2006/wordprocessingDrawing" xmlns:w10="urn:schemas-microsoft-com:office:word" xmlns:w="http://schemas.openxmlformats.org/wordprocessingml/2006/main" xmlns:w14="http://schemas.microsoft.com/office/word/2010/wordml" xmlns:wpg="http://schemas.microsoft.com/office/word/2010/wordprocessingGroup" xmlns:wpi="http://schemas.microsoft.com/office/word/2010/wordprocessingInk" xmlns:wne="http://schemas.microsoft.com/office/word/2006/wordml" xmlns:wps="http://schemas.microsoft.com/office/word/2010/wordprocessingShape" mc:Ignorable="w14 wp14">
   <w:docDefaults>
     <w:rPrDefault>
       <w:rPr>
@@ -1120,7 +1692,7 @@
       </w:pPr>
     </w:pPrDefault>
   </w:docDefaults>
-  <w:latentStyles w:defLockedState="0" w:defUIPriority="99" w:defSemiHidden="1" w:defUnhideWhenUsed="1" w:defQFormat="0" w:count="276">
+  <w:latentStyles w:defLockedState="0" w:defUIPriority="99" w:defSemiHidden="1" w:defUnhideWhenUsed="1" w:defQFormat="0" w:count="267">
     <w:lsdException w:name="Normal" w:semiHidden="0" w:uiPriority="0" w:unhideWhenUsed="0" w:qFormat="1"/>
     <w:lsdException w:name="heading 1" w:semiHidden="0" w:uiPriority="9" w:unhideWhenUsed="0" w:qFormat="1"/>
     <w:lsdException w:name="heading 2" w:uiPriority="9" w:qFormat="1"/>
@@ -1147,15 +1719,6 @@
     <w:lsdException w:name="Strong" w:semiHidden="0" w:uiPriority="22" w:unhideWhenUsed="0" w:qFormat="1"/>
     <w:lsdException w:name="Emphasis" w:semiHidden="0" w:uiPriority="20" w:unhideWhenUsed="0" w:qFormat="1"/>
     <w:lsdException w:name="Table Grid" w:semiHidden="0" w:uiPriority="39" w:unhideWhenUsed="0"/>
-    <w:lsdException w:name="Note Level 1" w:semiHidden="0" w:unhideWhenUsed="0"/>
-    <w:lsdException w:name="Note Level 2" w:semiHidden="0" w:unhideWhenUsed="0"/>
-    <w:lsdException w:name="Note Level 3" w:semiHidden="0" w:unhideWhenUsed="0"/>
-    <w:lsdException w:name="Note Level 4" w:semiHidden="0" w:unhideWhenUsed="0"/>
-    <w:lsdException w:name="Note Level 5" w:semiHidden="0" w:unhideWhenUsed="0"/>
-    <w:lsdException w:name="Note Level 6" w:semiHidden="0" w:unhideWhenUsed="0"/>
-    <w:lsdException w:name="Note Level 7" w:semiHidden="0" w:unhideWhenUsed="0"/>
-    <w:lsdException w:name="Note Level 8" w:semiHidden="0" w:unhideWhenUsed="0"/>
-    <w:lsdException w:name="Note Level 9" w:semiHidden="0" w:unhideWhenUsed="0"/>
     <w:lsdException w:name="Placeholder Text" w:unhideWhenUsed="0"/>
     <w:lsdException w:name="No Spacing" w:semiHidden="0" w:uiPriority="1" w:unhideWhenUsed="0" w:qFormat="1"/>
     <w:lsdException w:name="Light Shading" w:semiHidden="0" w:uiPriority="60" w:unhideWhenUsed="0"/>
@@ -1298,6 +1861,17 @@
     <w:uiPriority w:val="99"/>
     <w:semiHidden/>
     <w:unhideWhenUsed/>
+  </w:style>
+  <w:style w:type="paragraph" w:styleId="ListParagraph">
+    <w:name w:val="List Paragraph"/>
+    <w:basedOn w:val="Normal"/>
+    <w:uiPriority w:val="34"/>
+    <w:qFormat/>
+    <w:rsid w:val="003C434C"/>
+    <w:pPr>
+      <w:ind w:left="720"/>
+      <w:contextualSpacing/>
+    </w:pPr>
   </w:style>
 </w:styles>
 </file>
@@ -1557,7 +2131,7 @@
   <a:extraClrSchemeLst/>
   <a:extLst>
     <a:ext uri="{05A4C25C-085E-4340-85A3-A5531E510DB2}">
-      <thm15:themeFamily xmlns:thm15="http://schemas.microsoft.com/office/thememl/2012/main" xmlns="" name="Office Theme" id="{62F939B6-93AF-4DB8-9C6B-D6C7DFDC589F}" vid="{4A3C46E8-61CC-4603-A589-7422A47A8E4A}"/>
+      <thm15:themeFamily xmlns="" xmlns:thm15="http://schemas.microsoft.com/office/thememl/2012/main" name="Office Theme" id="{62F939B6-93AF-4DB8-9C6B-D6C7DFDC589F}" vid="{4A3C46E8-61CC-4603-A589-7422A47A8E4A}"/>
     </a:ext>
   </a:extLst>
 </a:theme>
@@ -1568,7 +2142,7 @@
 </file>
 
 <file path=customXml/itemProps1.xml><?xml version="1.0" encoding="utf-8"?>
-<ds:datastoreItem xmlns:ds="http://schemas.openxmlformats.org/officeDocument/2006/customXml" ds:itemID="{B667340B-21B4-B044-8822-6128D9D7CDC1}">
+<ds:datastoreItem xmlns:ds="http://schemas.openxmlformats.org/officeDocument/2006/customXml" ds:itemID="{5E4EB5FC-2DA0-4868-AFDF-0C97C83AED0A}">
   <ds:schemaRefs>
     <ds:schemaRef ds:uri="http://schemas.openxmlformats.org/officeDocument/2006/bibliography"/>
   </ds:schemaRefs>

</xml_diff>

<commit_message>
chris doc final additions
</commit_message>
<xml_diff>
--- a/documentation.docx
+++ b/documentation.docx
@@ -39,13 +39,8 @@
       <w:pPr>
         <w:spacing w:after="0" w:line="276" w:lineRule="auto"/>
       </w:pPr>
-      <w:proofErr w:type="spellStart"/>
-      <w:r>
-        <w:t>Frogger</w:t>
-      </w:r>
-      <w:proofErr w:type="spellEnd"/>
-      <w:r>
-        <w:t xml:space="preserve"> 2</w:t>
+      <w:r>
+        <w:t>Frogger 2</w:t>
       </w:r>
     </w:p>
     <w:p>
@@ -76,13 +71,8 @@
       <w:pPr>
         <w:spacing w:after="0" w:line="276" w:lineRule="auto"/>
       </w:pPr>
-      <w:proofErr w:type="spellStart"/>
-      <w:r>
-        <w:t>Dr</w:t>
-      </w:r>
-      <w:proofErr w:type="spellEnd"/>
-      <w:r>
-        <w:t xml:space="preserve"> Who 2</w:t>
+      <w:r>
+        <w:t>Dr Who 2</w:t>
       </w:r>
     </w:p>
     <w:p>
@@ -153,15 +143,7 @@
         <w:spacing w:after="0" w:line="276" w:lineRule="auto"/>
       </w:pPr>
       <w:r>
-        <w:t xml:space="preserve">Diver: </w:t>
-      </w:r>
-      <w:proofErr w:type="spellStart"/>
-      <w:r>
-        <w:t>Ruhani</w:t>
-      </w:r>
-      <w:proofErr w:type="spellEnd"/>
-      <w:r>
-        <w:t xml:space="preserve"> </w:t>
+        <w:t xml:space="preserve">Diver: Ruhani </w:t>
       </w:r>
     </w:p>
     <w:p>
@@ -394,15 +376,7 @@
         <w:spacing w:after="0" w:line="276" w:lineRule="auto"/>
       </w:pPr>
       <w:r>
-        <w:t xml:space="preserve">Created the time mechanism with the </w:t>
-      </w:r>
-      <w:proofErr w:type="spellStart"/>
-      <w:r>
-        <w:t>papershow</w:t>
-      </w:r>
-      <w:proofErr w:type="spellEnd"/>
-      <w:r>
-        <w:t xml:space="preserve"> Boolean to flash the papers up after a certain amount of time</w:t>
+        <w:t>Created the time mechanism with the papershow Boolean to flash the papers up after a certain amount of time</w:t>
       </w:r>
     </w:p>
     <w:p>
@@ -437,15 +411,7 @@
         <w:spacing w:after="0" w:line="276" w:lineRule="auto"/>
       </w:pPr>
       <w:r>
-        <w:t>Added flashing grades and gave them colors based on which grade they were (</w:t>
-      </w:r>
-      <w:proofErr w:type="spellStart"/>
-      <w:r>
-        <w:t>ie</w:t>
-      </w:r>
-      <w:proofErr w:type="spellEnd"/>
-      <w:r>
-        <w:t>. A = blue, F = red)</w:t>
+        <w:t>Added flashing grades and gave them colors based on which grade they were (ie. A = blue, F = red)</w:t>
       </w:r>
     </w:p>
     <w:p>
@@ -458,13 +424,8 @@
         <w:spacing w:after="0" w:line="276" w:lineRule="auto"/>
       </w:pPr>
       <w:r>
-        <w:t xml:space="preserve">Realized that it is possible for the user to always get </w:t>
-      </w:r>
-      <w:proofErr w:type="spellStart"/>
-      <w:r>
-        <w:t>Fs</w:t>
-      </w:r>
-      <w:proofErr w:type="spellEnd"/>
+        <w:t>Realized that it is possible for the user to always get Fs</w:t>
+      </w:r>
     </w:p>
     <w:p>
       <w:pPr>
@@ -559,15 +520,7 @@
         <w:spacing w:after="0" w:line="276" w:lineRule="auto"/>
       </w:pPr>
       <w:r>
-        <w:t xml:space="preserve">Made it so you can only click once every 500 </w:t>
-      </w:r>
-      <w:proofErr w:type="spellStart"/>
-      <w:r>
-        <w:t>millis</w:t>
-      </w:r>
-      <w:proofErr w:type="spellEnd"/>
-      <w:r>
-        <w:t xml:space="preserve">. </w:t>
+        <w:t xml:space="preserve">Made it so you can only click once every 500 millis. </w:t>
       </w:r>
     </w:p>
     <w:p>
@@ -801,15 +754,7 @@
         <w:spacing w:after="0" w:line="276" w:lineRule="auto"/>
       </w:pPr>
       <w:r>
-        <w:t xml:space="preserve">Untangled </w:t>
-      </w:r>
-      <w:proofErr w:type="spellStart"/>
-      <w:r>
-        <w:t>GitHub</w:t>
-      </w:r>
-      <w:proofErr w:type="spellEnd"/>
-      <w:r>
-        <w:t xml:space="preserve"> (done by Ms. Gerstein) after trying to switch </w:t>
+        <w:t xml:space="preserve">Untangled GitHub (done by Ms. Gerstein) after trying to switch </w:t>
       </w:r>
       <w:r>
         <w:t xml:space="preserve">to the master branch </w:t>
@@ -1056,10 +1001,7 @@
         <w:t xml:space="preserve">displayed </w:t>
       </w:r>
       <w:r>
-        <w:t xml:space="preserve">randomly </w:t>
-      </w:r>
-      <w:r>
-        <w:t>on one of the three papers)</w:t>
+        <w:t>randomly on one of the three papers)</w:t>
       </w:r>
     </w:p>
     <w:p>
@@ -1144,6 +1086,27 @@
         <w:spacing w:after="0" w:line="276" w:lineRule="auto"/>
       </w:pPr>
       <w:r>
+        <w:t>Chris:</w:t>
+      </w:r>
+    </w:p>
+    <w:p>
+      <w:pPr>
+        <w:pStyle w:val="ListParagraph"/>
+        <w:numPr>
+          <w:ilvl w:val="0"/>
+          <w:numId w:val="21"/>
+        </w:numPr>
+        <w:spacing w:after="0" w:line="276" w:lineRule="auto"/>
+      </w:pPr>
+      <w:r>
+        <w:t>Finished whack-a-mole flowchart</w:t>
+      </w:r>
+    </w:p>
+    <w:p>
+      <w:pPr>
+        <w:spacing w:after="0" w:line="276" w:lineRule="auto"/>
+      </w:pPr>
+      <w:r>
         <w:t>SAT Game:</w:t>
       </w:r>
     </w:p>
@@ -1215,31 +1178,7 @@
         <w:spacing w:after="0" w:line="276" w:lineRule="auto"/>
       </w:pPr>
       <w:r>
-        <w:t xml:space="preserve">Added </w:t>
-      </w:r>
-      <w:proofErr w:type="spellStart"/>
-      <w:r>
-        <w:t>mainscreen</w:t>
-      </w:r>
-      <w:proofErr w:type="spellEnd"/>
-      <w:r>
-        <w:t xml:space="preserve"> (go back to the </w:t>
-      </w:r>
-      <w:proofErr w:type="spellStart"/>
-      <w:r>
-        <w:t>mainscreen</w:t>
-      </w:r>
-      <w:proofErr w:type="spellEnd"/>
-      <w:r>
-        <w:t xml:space="preserve"> if the user lost) and </w:t>
-      </w:r>
-      <w:proofErr w:type="spellStart"/>
-      <w:r>
-        <w:t>gamelevel</w:t>
-      </w:r>
-      <w:proofErr w:type="spellEnd"/>
-      <w:r>
-        <w:t xml:space="preserve"> (move on to the next level if the user won) buttons</w:t>
+        <w:t>Added mainscreen (go back to the mainscreen if the user lost) and gamelevel (move on to the next level if the user won) buttons</w:t>
       </w:r>
     </w:p>
     <w:p>
@@ -1799,18 +1738,51 @@
       <w:r>
         <w:t xml:space="preserve"> again</w:t>
       </w:r>
+    </w:p>
+    <w:p>
+      <w:pPr>
+        <w:spacing w:after="0" w:line="276" w:lineRule="auto"/>
+      </w:pPr>
+    </w:p>
+    <w:p>
+      <w:r>
+        <w:br w:type="page"/>
+      </w:r>
+    </w:p>
+    <w:p>
+      <w:pPr>
+        <w:spacing w:after="0" w:line="276" w:lineRule="auto"/>
+      </w:pPr>
+      <w:r>
+        <w:lastRenderedPageBreak/>
+        <w:t>1/26-</w:t>
+      </w:r>
+    </w:p>
+    <w:p>
+      <w:pPr>
+        <w:spacing w:after="0" w:line="276" w:lineRule="auto"/>
+      </w:pPr>
+      <w:r>
+        <w:t>Chris</w:t>
+      </w:r>
+      <w:r>
+        <w:t>:</w:t>
+      </w:r>
+    </w:p>
+    <w:p>
+      <w:pPr>
+        <w:pStyle w:val="ListParagraph"/>
+        <w:numPr>
+          <w:ilvl w:val="0"/>
+          <w:numId w:val="12"/>
+        </w:numPr>
+        <w:spacing w:after="0" w:line="276" w:lineRule="auto"/>
+      </w:pPr>
+      <w:r>
+        <w:t>Fixed main screen to make it look nicer</w:t>
+      </w:r>
       <w:bookmarkStart w:id="0" w:name="_GoBack"/>
       <w:bookmarkEnd w:id="0"/>
-    </w:p>
-    <w:p>
-      <w:pPr>
-        <w:spacing w:after="0" w:line="276" w:lineRule="auto"/>
-      </w:pPr>
-    </w:p>
-    <w:p>
-      <w:pPr>
-        <w:spacing w:after="0" w:line="276" w:lineRule="auto"/>
-      </w:pPr>
     </w:p>
     <w:sectPr>
       <w:pgSz w:w="12240" w:h="15840"/>
@@ -2842,9 +2814,122 @@
     </w:lvl>
   </w:abstractNum>
   <w:abstractNum w:abstractNumId="9">
+    <w:nsid w:val="204A66BC"/>
+    <w:multiLevelType w:val="hybridMultilevel"/>
+    <w:tmpl w:val="11846492"/>
+    <w:lvl w:ilvl="0" w:tplc="04090001">
+      <w:start w:val="1"/>
+      <w:numFmt w:val="bullet"/>
+      <w:lvlText w:val=""/>
+      <w:lvlJc w:val="left"/>
+      <w:pPr>
+        <w:ind w:left="720" w:hanging="360"/>
+      </w:pPr>
+      <w:rPr>
+        <w:rFonts w:ascii="Symbol" w:hAnsi="Symbol" w:hint="default"/>
+      </w:rPr>
+    </w:lvl>
+    <w:lvl w:ilvl="1" w:tplc="04090003" w:tentative="1">
+      <w:start w:val="1"/>
+      <w:numFmt w:val="bullet"/>
+      <w:lvlText w:val="o"/>
+      <w:lvlJc w:val="left"/>
+      <w:pPr>
+        <w:ind w:left="1440" w:hanging="360"/>
+      </w:pPr>
+      <w:rPr>
+        <w:rFonts w:ascii="Courier New" w:hAnsi="Courier New" w:cs="Courier New" w:hint="default"/>
+      </w:rPr>
+    </w:lvl>
+    <w:lvl w:ilvl="2" w:tplc="04090005" w:tentative="1">
+      <w:start w:val="1"/>
+      <w:numFmt w:val="bullet"/>
+      <w:lvlText w:val=""/>
+      <w:lvlJc w:val="left"/>
+      <w:pPr>
+        <w:ind w:left="2160" w:hanging="360"/>
+      </w:pPr>
+      <w:rPr>
+        <w:rFonts w:ascii="Wingdings" w:hAnsi="Wingdings" w:hint="default"/>
+      </w:rPr>
+    </w:lvl>
+    <w:lvl w:ilvl="3" w:tplc="04090001" w:tentative="1">
+      <w:start w:val="1"/>
+      <w:numFmt w:val="bullet"/>
+      <w:lvlText w:val=""/>
+      <w:lvlJc w:val="left"/>
+      <w:pPr>
+        <w:ind w:left="2880" w:hanging="360"/>
+      </w:pPr>
+      <w:rPr>
+        <w:rFonts w:ascii="Symbol" w:hAnsi="Symbol" w:hint="default"/>
+      </w:rPr>
+    </w:lvl>
+    <w:lvl w:ilvl="4" w:tplc="04090003" w:tentative="1">
+      <w:start w:val="1"/>
+      <w:numFmt w:val="bullet"/>
+      <w:lvlText w:val="o"/>
+      <w:lvlJc w:val="left"/>
+      <w:pPr>
+        <w:ind w:left="3600" w:hanging="360"/>
+      </w:pPr>
+      <w:rPr>
+        <w:rFonts w:ascii="Courier New" w:hAnsi="Courier New" w:cs="Courier New" w:hint="default"/>
+      </w:rPr>
+    </w:lvl>
+    <w:lvl w:ilvl="5" w:tplc="04090005" w:tentative="1">
+      <w:start w:val="1"/>
+      <w:numFmt w:val="bullet"/>
+      <w:lvlText w:val=""/>
+      <w:lvlJc w:val="left"/>
+      <w:pPr>
+        <w:ind w:left="4320" w:hanging="360"/>
+      </w:pPr>
+      <w:rPr>
+        <w:rFonts w:ascii="Wingdings" w:hAnsi="Wingdings" w:hint="default"/>
+      </w:rPr>
+    </w:lvl>
+    <w:lvl w:ilvl="6" w:tplc="04090001" w:tentative="1">
+      <w:start w:val="1"/>
+      <w:numFmt w:val="bullet"/>
+      <w:lvlText w:val=""/>
+      <w:lvlJc w:val="left"/>
+      <w:pPr>
+        <w:ind w:left="5040" w:hanging="360"/>
+      </w:pPr>
+      <w:rPr>
+        <w:rFonts w:ascii="Symbol" w:hAnsi="Symbol" w:hint="default"/>
+      </w:rPr>
+    </w:lvl>
+    <w:lvl w:ilvl="7" w:tplc="04090003" w:tentative="1">
+      <w:start w:val="1"/>
+      <w:numFmt w:val="bullet"/>
+      <w:lvlText w:val="o"/>
+      <w:lvlJc w:val="left"/>
+      <w:pPr>
+        <w:ind w:left="5760" w:hanging="360"/>
+      </w:pPr>
+      <w:rPr>
+        <w:rFonts w:ascii="Courier New" w:hAnsi="Courier New" w:cs="Courier New" w:hint="default"/>
+      </w:rPr>
+    </w:lvl>
+    <w:lvl w:ilvl="8" w:tplc="04090005" w:tentative="1">
+      <w:start w:val="1"/>
+      <w:numFmt w:val="bullet"/>
+      <w:lvlText w:val=""/>
+      <w:lvlJc w:val="left"/>
+      <w:pPr>
+        <w:ind w:left="6480" w:hanging="360"/>
+      </w:pPr>
+      <w:rPr>
+        <w:rFonts w:ascii="Wingdings" w:hAnsi="Wingdings" w:hint="default"/>
+      </w:rPr>
+    </w:lvl>
+  </w:abstractNum>
+  <w:abstractNum w:abstractNumId="10">
     <w:nsid w:val="23232445"/>
     <w:multiLevelType w:val="hybridMultilevel"/>
-    <w:tmpl w:val="E99A6D06"/>
+    <w:tmpl w:val="A04C12E4"/>
     <w:lvl w:ilvl="0" w:tplc="04090001">
       <w:start w:val="1"/>
       <w:numFmt w:val="bullet"/>
@@ -2954,7 +3039,7 @@
       </w:rPr>
     </w:lvl>
   </w:abstractNum>
-  <w:abstractNum w:abstractNumId="10">
+  <w:abstractNum w:abstractNumId="11">
     <w:nsid w:val="2347205E"/>
     <w:multiLevelType w:val="hybridMultilevel"/>
     <w:tmpl w:val="B73C153E"/>
@@ -3067,7 +3152,7 @@
       </w:rPr>
     </w:lvl>
   </w:abstractNum>
-  <w:abstractNum w:abstractNumId="11">
+  <w:abstractNum w:abstractNumId="12">
     <w:nsid w:val="33C84911"/>
     <w:multiLevelType w:val="hybridMultilevel"/>
     <w:tmpl w:val="52FCF914"/>
@@ -3180,7 +3265,7 @@
       </w:rPr>
     </w:lvl>
   </w:abstractNum>
-  <w:abstractNum w:abstractNumId="12">
+  <w:abstractNum w:abstractNumId="13">
     <w:nsid w:val="3C3A494D"/>
     <w:multiLevelType w:val="hybridMultilevel"/>
     <w:tmpl w:val="C30C4972"/>
@@ -3293,7 +3378,7 @@
       </w:rPr>
     </w:lvl>
   </w:abstractNum>
-  <w:abstractNum w:abstractNumId="13">
+  <w:abstractNum w:abstractNumId="14">
     <w:nsid w:val="5087150D"/>
     <w:multiLevelType w:val="hybridMultilevel"/>
     <w:tmpl w:val="8F86A16C"/>
@@ -3406,7 +3491,7 @@
       </w:rPr>
     </w:lvl>
   </w:abstractNum>
-  <w:abstractNum w:abstractNumId="14">
+  <w:abstractNum w:abstractNumId="15">
     <w:nsid w:val="5325697F"/>
     <w:multiLevelType w:val="hybridMultilevel"/>
     <w:tmpl w:val="D9D69D54"/>
@@ -3519,7 +3604,7 @@
       </w:rPr>
     </w:lvl>
   </w:abstractNum>
-  <w:abstractNum w:abstractNumId="15">
+  <w:abstractNum w:abstractNumId="16">
     <w:nsid w:val="61997500"/>
     <w:multiLevelType w:val="hybridMultilevel"/>
     <w:tmpl w:val="AE301378"/>
@@ -3632,7 +3717,7 @@
       </w:rPr>
     </w:lvl>
   </w:abstractNum>
-  <w:abstractNum w:abstractNumId="16">
+  <w:abstractNum w:abstractNumId="17">
     <w:nsid w:val="70FC4582"/>
     <w:multiLevelType w:val="hybridMultilevel"/>
     <w:tmpl w:val="B336AD8C"/>
@@ -3745,7 +3830,7 @@
       </w:rPr>
     </w:lvl>
   </w:abstractNum>
-  <w:abstractNum w:abstractNumId="17">
+  <w:abstractNum w:abstractNumId="18">
     <w:nsid w:val="744957A0"/>
     <w:multiLevelType w:val="hybridMultilevel"/>
     <w:tmpl w:val="D65E7B8E"/>
@@ -3858,7 +3943,7 @@
       </w:rPr>
     </w:lvl>
   </w:abstractNum>
-  <w:abstractNum w:abstractNumId="18">
+  <w:abstractNum w:abstractNumId="19">
     <w:nsid w:val="767E15F8"/>
     <w:multiLevelType w:val="hybridMultilevel"/>
     <w:tmpl w:val="E1BEDC2E"/>
@@ -3971,7 +4056,7 @@
       </w:rPr>
     </w:lvl>
   </w:abstractNum>
-  <w:abstractNum w:abstractNumId="19">
+  <w:abstractNum w:abstractNumId="20">
     <w:nsid w:val="7C5B0D93"/>
     <w:multiLevelType w:val="hybridMultilevel"/>
     <w:tmpl w:val="DE60B6A8"/>
@@ -4091,40 +4176,40 @@
     <w:abstractNumId w:val="3"/>
   </w:num>
   <w:num w:numId="3">
-    <w:abstractNumId w:val="15"/>
+    <w:abstractNumId w:val="16"/>
   </w:num>
   <w:num w:numId="4">
-    <w:abstractNumId w:val="12"/>
+    <w:abstractNumId w:val="13"/>
   </w:num>
   <w:num w:numId="5">
-    <w:abstractNumId w:val="11"/>
+    <w:abstractNumId w:val="12"/>
   </w:num>
   <w:num w:numId="6">
     <w:abstractNumId w:val="6"/>
   </w:num>
   <w:num w:numId="7">
-    <w:abstractNumId w:val="17"/>
+    <w:abstractNumId w:val="18"/>
   </w:num>
   <w:num w:numId="8">
     <w:abstractNumId w:val="0"/>
   </w:num>
   <w:num w:numId="9">
-    <w:abstractNumId w:val="10"/>
+    <w:abstractNumId w:val="11"/>
   </w:num>
   <w:num w:numId="10">
     <w:abstractNumId w:val="5"/>
   </w:num>
   <w:num w:numId="11">
+    <w:abstractNumId w:val="15"/>
+  </w:num>
+  <w:num w:numId="12">
+    <w:abstractNumId w:val="10"/>
+  </w:num>
+  <w:num w:numId="13">
     <w:abstractNumId w:val="14"/>
   </w:num>
-  <w:num w:numId="12">
-    <w:abstractNumId w:val="9"/>
-  </w:num>
-  <w:num w:numId="13">
-    <w:abstractNumId w:val="13"/>
-  </w:num>
   <w:num w:numId="14">
-    <w:abstractNumId w:val="18"/>
+    <w:abstractNumId w:val="19"/>
   </w:num>
   <w:num w:numId="15">
     <w:abstractNumId w:val="7"/>
@@ -4136,13 +4221,16 @@
     <w:abstractNumId w:val="8"/>
   </w:num>
   <w:num w:numId="18">
-    <w:abstractNumId w:val="19"/>
+    <w:abstractNumId w:val="20"/>
   </w:num>
   <w:num w:numId="19">
-    <w:abstractNumId w:val="16"/>
+    <w:abstractNumId w:val="17"/>
   </w:num>
   <w:num w:numId="20">
     <w:abstractNumId w:val="4"/>
+  </w:num>
+  <w:num w:numId="21">
+    <w:abstractNumId w:val="9"/>
   </w:num>
 </w:numbering>
 </file>
@@ -4804,7 +4892,7 @@
   <a:extraClrSchemeLst/>
   <a:extLst>
     <a:ext uri="{05A4C25C-085E-4340-85A3-A5531E510DB2}">
-      <thm15:themeFamily xmlns="" xmlns:thm15="http://schemas.microsoft.com/office/thememl/2012/main" name="Office Theme" id="{62F939B6-93AF-4DB8-9C6B-D6C7DFDC589F}" vid="{4A3C46E8-61CC-4603-A589-7422A47A8E4A}"/>
+      <thm15:themeFamily xmlns:thm15="http://schemas.microsoft.com/office/thememl/2012/main" xmlns="" name="Office Theme" id="{62F939B6-93AF-4DB8-9C6B-D6C7DFDC589F}" vid="{4A3C46E8-61CC-4603-A589-7422A47A8E4A}"/>
     </a:ext>
   </a:extLst>
 </a:theme>
@@ -4815,7 +4903,7 @@
 </file>
 
 <file path=customXml/itemProps1.xml><?xml version="1.0" encoding="utf-8"?>
-<ds:datastoreItem xmlns:ds="http://schemas.openxmlformats.org/officeDocument/2006/customXml" ds:itemID="{3507F7E2-DFCA-4805-B874-F496E6F32408}">
+<ds:datastoreItem xmlns:ds="http://schemas.openxmlformats.org/officeDocument/2006/customXml" ds:itemID="{8834C9C7-C390-4BF6-9292-95F91B595EAB}">
   <ds:schemaRefs>
     <ds:schemaRef ds:uri="http://schemas.openxmlformats.org/officeDocument/2006/bibliography"/>
   </ds:schemaRefs>

</xml_diff>

<commit_message>
added Ruhani's and Diver's info
</commit_message>
<xml_diff>
--- a/documentation.docx
+++ b/documentation.docx
@@ -1,6 +1,6 @@
 
 <file path=word/document.xml><?xml version="1.0" encoding="utf-8"?>
-<w:document xmlns:wpc="http://schemas.microsoft.com/office/word/2010/wordprocessingCanvas" xmlns:mc="http://schemas.openxmlformats.org/markup-compatibility/2006" xmlns:o="urn:schemas-microsoft-com:office:office" xmlns:r="http://schemas.openxmlformats.org/officeDocument/2006/relationships" xmlns:m="http://schemas.openxmlformats.org/officeDocument/2006/math" xmlns:v="urn:schemas-microsoft-com:vml" xmlns:wp14="http://schemas.microsoft.com/office/word/2010/wordprocessingDrawing" xmlns:wp="http://schemas.openxmlformats.org/drawingml/2006/wordprocessingDrawing" xmlns:w10="urn:schemas-microsoft-com:office:word" xmlns:w="http://schemas.openxmlformats.org/wordprocessingml/2006/main" xmlns:w14="http://schemas.microsoft.com/office/word/2010/wordml" xmlns:wpg="http://schemas.microsoft.com/office/word/2010/wordprocessingGroup" xmlns:wpi="http://schemas.microsoft.com/office/word/2010/wordprocessingInk" xmlns:wne="http://schemas.microsoft.com/office/word/2006/wordml" xmlns:wps="http://schemas.microsoft.com/office/word/2010/wordprocessingShape" mc:Ignorable="w14 wp14">
+<w:document xmlns:wpc="http://schemas.microsoft.com/office/word/2010/wordprocessingCanvas" xmlns:mo="http://schemas.microsoft.com/office/mac/office/2008/main" xmlns:mc="http://schemas.openxmlformats.org/markup-compatibility/2006" xmlns:mv="urn:schemas-microsoft-com:mac:vml" xmlns:o="urn:schemas-microsoft-com:office:office" xmlns:r="http://schemas.openxmlformats.org/officeDocument/2006/relationships" xmlns:m="http://schemas.openxmlformats.org/officeDocument/2006/math" xmlns:v="urn:schemas-microsoft-com:vml" xmlns:wp14="http://schemas.microsoft.com/office/word/2010/wordprocessingDrawing" xmlns:wp="http://schemas.openxmlformats.org/drawingml/2006/wordprocessingDrawing" xmlns:w10="urn:schemas-microsoft-com:office:word" xmlns:w="http://schemas.openxmlformats.org/wordprocessingml/2006/main" xmlns:w14="http://schemas.microsoft.com/office/word/2010/wordml" xmlns:wpg="http://schemas.microsoft.com/office/word/2010/wordprocessingGroup" xmlns:wpi="http://schemas.microsoft.com/office/word/2010/wordprocessingInk" xmlns:wne="http://schemas.microsoft.com/office/word/2006/wordml" xmlns:wps="http://schemas.microsoft.com/office/word/2010/wordprocessingShape" mc:Ignorable="w14 wp14">
   <w:body>
     <w:p>
       <w:pPr>
@@ -39,8 +39,13 @@
       <w:pPr>
         <w:spacing w:after="0" w:line="276" w:lineRule="auto"/>
       </w:pPr>
-      <w:r>
-        <w:t>Frogger 2</w:t>
+      <w:proofErr w:type="spellStart"/>
+      <w:r>
+        <w:t>Frogger</w:t>
+      </w:r>
+      <w:proofErr w:type="spellEnd"/>
+      <w:r>
+        <w:t xml:space="preserve"> 2</w:t>
       </w:r>
     </w:p>
     <w:p>
@@ -71,8 +76,13 @@
       <w:pPr>
         <w:spacing w:after="0" w:line="276" w:lineRule="auto"/>
       </w:pPr>
-      <w:r>
-        <w:t>Dr Who 2</w:t>
+      <w:proofErr w:type="spellStart"/>
+      <w:r>
+        <w:t>Dr</w:t>
+      </w:r>
+      <w:proofErr w:type="spellEnd"/>
+      <w:r>
+        <w:t xml:space="preserve"> Who 2</w:t>
       </w:r>
     </w:p>
     <w:p>
@@ -302,6 +312,45 @@
     </w:p>
     <w:p>
       <w:pPr>
+        <w:pStyle w:val="ListParagraph"/>
+        <w:numPr>
+          <w:ilvl w:val="0"/>
+          <w:numId w:val="22"/>
+        </w:numPr>
+        <w:spacing w:after="0" w:line="276" w:lineRule="auto"/>
+      </w:pPr>
+      <w:r>
+        <w:t>Got the diver to switch sides he’s facing based on the direction he’s moving.</w:t>
+      </w:r>
+    </w:p>
+    <w:p>
+      <w:pPr>
+        <w:pStyle w:val="ListParagraph"/>
+        <w:numPr>
+          <w:ilvl w:val="0"/>
+          <w:numId w:val="22"/>
+        </w:numPr>
+        <w:spacing w:after="0" w:line="276" w:lineRule="auto"/>
+      </w:pPr>
+      <w:r>
+        <w:t>Added sharks class with sharks that move to the right at a speed less than the diver.</w:t>
+      </w:r>
+    </w:p>
+    <w:p>
+      <w:pPr>
+        <w:pStyle w:val="ListParagraph"/>
+        <w:numPr>
+          <w:ilvl w:val="0"/>
+          <w:numId w:val="22"/>
+        </w:numPr>
+        <w:spacing w:after="0" w:line="276" w:lineRule="auto"/>
+      </w:pPr>
+      <w:r>
+        <w:t>Started class for the treasure (homework), which would have a Boolean to be turned off when the diver touches it.</w:t>
+      </w:r>
+    </w:p>
+    <w:p>
+      <w:pPr>
         <w:spacing w:after="0" w:line="276" w:lineRule="auto"/>
       </w:pPr>
       <w:r>
@@ -376,7 +425,15 @@
         <w:spacing w:after="0" w:line="276" w:lineRule="auto"/>
       </w:pPr>
       <w:r>
-        <w:t>Created the time mechanism with the papershow Boolean to flash the papers up after a certain amount of time</w:t>
+        <w:t xml:space="preserve">Created the time mechanism with the </w:t>
+      </w:r>
+      <w:proofErr w:type="spellStart"/>
+      <w:r>
+        <w:t>papershow</w:t>
+      </w:r>
+      <w:proofErr w:type="spellEnd"/>
+      <w:r>
+        <w:t xml:space="preserve"> Boolean to flash the papers up after a certain amount of time</w:t>
       </w:r>
     </w:p>
     <w:p>
@@ -411,7 +468,15 @@
         <w:spacing w:after="0" w:line="276" w:lineRule="auto"/>
       </w:pPr>
       <w:r>
-        <w:t>Added flashing grades and gave them colors based on which grade they were (ie. A = blue, F = red)</w:t>
+        <w:t>Added flashing grades and gave them colors based on which grade they were (</w:t>
+      </w:r>
+      <w:proofErr w:type="spellStart"/>
+      <w:r>
+        <w:t>ie</w:t>
+      </w:r>
+      <w:proofErr w:type="spellEnd"/>
+      <w:r>
+        <w:t>. A = blue, F = red)</w:t>
       </w:r>
     </w:p>
     <w:p>
@@ -424,8 +489,13 @@
         <w:spacing w:after="0" w:line="276" w:lineRule="auto"/>
       </w:pPr>
       <w:r>
-        <w:t>Realized that it is possible for the user to always get Fs</w:t>
-      </w:r>
+        <w:t xml:space="preserve">Realized that it is possible for the user to always get </w:t>
+      </w:r>
+      <w:proofErr w:type="spellStart"/>
+      <w:r>
+        <w:t>Fs</w:t>
+      </w:r>
+      <w:proofErr w:type="spellEnd"/>
     </w:p>
     <w:p>
       <w:pPr>
@@ -520,7 +590,15 @@
         <w:spacing w:after="0" w:line="276" w:lineRule="auto"/>
       </w:pPr>
       <w:r>
-        <w:t xml:space="preserve">Made it so you can only click once every 500 millis. </w:t>
+        <w:t xml:space="preserve">Made it so you can only click once every 500 </w:t>
+      </w:r>
+      <w:proofErr w:type="spellStart"/>
+      <w:r>
+        <w:t>millis</w:t>
+      </w:r>
+      <w:proofErr w:type="spellEnd"/>
+      <w:r>
+        <w:t xml:space="preserve">. </w:t>
       </w:r>
     </w:p>
     <w:p>
@@ -557,8 +635,52 @@
         <w:spacing w:after="0" w:line="276" w:lineRule="auto"/>
       </w:pPr>
       <w:r>
-        <w:t xml:space="preserve">Diver: </w:t>
-      </w:r>
+        <w:t>Diver:</w:t>
+      </w:r>
+    </w:p>
+    <w:p>
+      <w:pPr>
+        <w:pStyle w:val="ListParagraph"/>
+        <w:numPr>
+          <w:ilvl w:val="0"/>
+          <w:numId w:val="23"/>
+        </w:numPr>
+        <w:spacing w:after="0" w:line="276" w:lineRule="auto"/>
+      </w:pPr>
+      <w:r>
+        <w:t>Got treasure class to actually work with the homework generated at a random x location and a set y location.</w:t>
+      </w:r>
+    </w:p>
+    <w:p>
+      <w:pPr>
+        <w:pStyle w:val="ListParagraph"/>
+        <w:numPr>
+          <w:ilvl w:val="0"/>
+          <w:numId w:val="23"/>
+        </w:numPr>
+        <w:spacing w:after="0" w:line="276" w:lineRule="auto"/>
+      </w:pPr>
+      <w:r>
+        <w:t>Added code that made the diver die when he touches any shark.</w:t>
+      </w:r>
+    </w:p>
+    <w:p>
+      <w:pPr>
+        <w:pStyle w:val="ListParagraph"/>
+        <w:numPr>
+          <w:ilvl w:val="0"/>
+          <w:numId w:val="23"/>
+        </w:numPr>
+        <w:spacing w:after="0" w:line="276" w:lineRule="auto"/>
+      </w:pPr>
+      <w:r>
+        <w:t>Added an over class that would lead to a game over screen whenever the diver dies.</w:t>
+      </w:r>
+    </w:p>
+    <w:p>
+      <w:pPr>
+        <w:spacing w:after="0" w:line="276" w:lineRule="auto"/>
+      </w:pPr>
     </w:p>
     <w:p>
       <w:pPr>
@@ -684,6 +806,19 @@
     </w:p>
     <w:p>
       <w:pPr>
+        <w:pStyle w:val="ListParagraph"/>
+        <w:numPr>
+          <w:ilvl w:val="0"/>
+          <w:numId w:val="24"/>
+        </w:numPr>
+        <w:spacing w:after="0" w:line="276" w:lineRule="auto"/>
+      </w:pPr>
+      <w:r>
+        <w:t>Fixed the over screen because it would cause many glitches such as causing all games after it to have skewed rectangle sizes.</w:t>
+      </w:r>
+    </w:p>
+    <w:p>
+      <w:pPr>
         <w:spacing w:after="0" w:line="276" w:lineRule="auto"/>
       </w:pPr>
       <w:r>
@@ -754,7 +889,15 @@
         <w:spacing w:after="0" w:line="276" w:lineRule="auto"/>
       </w:pPr>
       <w:r>
-        <w:t xml:space="preserve">Untangled GitHub (done by Ms. Gerstein) after trying to switch </w:t>
+        <w:t xml:space="preserve">Untangled </w:t>
+      </w:r>
+      <w:proofErr w:type="spellStart"/>
+      <w:r>
+        <w:t>GitHub</w:t>
+      </w:r>
+      <w:proofErr w:type="spellEnd"/>
+      <w:r>
+        <w:t xml:space="preserve"> (done by Ms. Gerstein) after trying to switch </w:t>
       </w:r>
       <w:r>
         <w:t xml:space="preserve">to the master branch </w:t>
@@ -1146,6 +1289,19 @@
     </w:p>
     <w:p>
       <w:pPr>
+        <w:pStyle w:val="ListParagraph"/>
+        <w:numPr>
+          <w:ilvl w:val="0"/>
+          <w:numId w:val="25"/>
+        </w:numPr>
+        <w:spacing w:after="0" w:line="276" w:lineRule="auto"/>
+      </w:pPr>
+      <w:r>
+        <w:t>Added code that wouldn’t allow the diver to move beyond the boundaries of the screen.</w:t>
+      </w:r>
+    </w:p>
+    <w:p>
+      <w:pPr>
         <w:spacing w:after="0" w:line="276" w:lineRule="auto"/>
       </w:pPr>
       <w:r>
@@ -1178,7 +1334,31 @@
         <w:spacing w:after="0" w:line="276" w:lineRule="auto"/>
       </w:pPr>
       <w:r>
-        <w:t>Added mainscreen (go back to the mainscreen if the user lost) and gamelevel (move on to the next level if the user won) buttons</w:t>
+        <w:t xml:space="preserve">Added </w:t>
+      </w:r>
+      <w:proofErr w:type="spellStart"/>
+      <w:r>
+        <w:t>mainscreen</w:t>
+      </w:r>
+      <w:proofErr w:type="spellEnd"/>
+      <w:r>
+        <w:t xml:space="preserve"> (go back to the </w:t>
+      </w:r>
+      <w:proofErr w:type="spellStart"/>
+      <w:r>
+        <w:t>mainscreen</w:t>
+      </w:r>
+      <w:proofErr w:type="spellEnd"/>
+      <w:r>
+        <w:t xml:space="preserve"> if the user lost) and </w:t>
+      </w:r>
+      <w:proofErr w:type="spellStart"/>
+      <w:r>
+        <w:t>gamelevel</w:t>
+      </w:r>
+      <w:proofErr w:type="spellEnd"/>
+      <w:r>
+        <w:t xml:space="preserve"> (move on to the next level if the user won) buttons</w:t>
       </w:r>
     </w:p>
     <w:p>
@@ -1258,6 +1438,79 @@
       </w:r>
       <w:r>
         <w:t xml:space="preserve"> on to the next round without clicking the correct paper</w:t>
+      </w:r>
+    </w:p>
+    <w:p>
+      <w:pPr>
+        <w:spacing w:after="0" w:line="276" w:lineRule="auto"/>
+        <w:jc w:val="both"/>
+      </w:pPr>
+      <w:r>
+        <w:t>Diver:</w:t>
+      </w:r>
+    </w:p>
+    <w:p>
+      <w:pPr>
+        <w:pStyle w:val="ListParagraph"/>
+        <w:numPr>
+          <w:ilvl w:val="0"/>
+          <w:numId w:val="26"/>
+        </w:numPr>
+        <w:spacing w:after="0" w:line="276" w:lineRule="auto"/>
+        <w:jc w:val="both"/>
+      </w:pPr>
+      <w:r>
+        <w:t xml:space="preserve">Created a shark </w:t>
+      </w:r>
+      <w:proofErr w:type="spellStart"/>
+      <w:r>
+        <w:t>arrayList</w:t>
+      </w:r>
+      <w:proofErr w:type="spellEnd"/>
+      <w:r>
+        <w:t xml:space="preserve"> to make more than one shark. </w:t>
+      </w:r>
+    </w:p>
+    <w:p>
+      <w:pPr>
+        <w:pStyle w:val="ListParagraph"/>
+        <w:numPr>
+          <w:ilvl w:val="0"/>
+          <w:numId w:val="26"/>
+        </w:numPr>
+        <w:spacing w:after="0" w:line="276" w:lineRule="auto"/>
+        <w:jc w:val="both"/>
+      </w:pPr>
+      <w:r>
+        <w:t>Changed the homework to a backpack because it is more aesthetic.</w:t>
+      </w:r>
+    </w:p>
+    <w:p>
+      <w:pPr>
+        <w:pStyle w:val="ListParagraph"/>
+        <w:numPr>
+          <w:ilvl w:val="0"/>
+          <w:numId w:val="26"/>
+        </w:numPr>
+        <w:spacing w:after="0" w:line="276" w:lineRule="auto"/>
+        <w:jc w:val="both"/>
+      </w:pPr>
+      <w:r>
+        <w:t>Fixed a glitch that would cause the diver to die immediately because sharks would generate directly on top of them.</w:t>
+      </w:r>
+    </w:p>
+    <w:p>
+      <w:pPr>
+        <w:pStyle w:val="ListParagraph"/>
+        <w:numPr>
+          <w:ilvl w:val="0"/>
+          <w:numId w:val="26"/>
+        </w:numPr>
+        <w:spacing w:after="0" w:line="276" w:lineRule="auto"/>
+        <w:jc w:val="both"/>
+      </w:pPr>
+      <w:r>
+        <w:t>Added a timer that would act as an oxygen tank and would display oxygen running out on the top left corner.</w:t>
       </w:r>
     </w:p>
     <w:p>
@@ -1560,6 +1813,32 @@
     </w:p>
     <w:p>
       <w:pPr>
+        <w:pStyle w:val="ListParagraph"/>
+        <w:numPr>
+          <w:ilvl w:val="0"/>
+          <w:numId w:val="27"/>
+        </w:numPr>
+        <w:spacing w:after="0" w:line="276" w:lineRule="auto"/>
+      </w:pPr>
+      <w:r>
+        <w:t>Add many comments to the game.</w:t>
+      </w:r>
+    </w:p>
+    <w:p>
+      <w:pPr>
+        <w:pStyle w:val="ListParagraph"/>
+        <w:numPr>
+          <w:ilvl w:val="0"/>
+          <w:numId w:val="27"/>
+        </w:numPr>
+        <w:spacing w:after="0" w:line="276" w:lineRule="auto"/>
+      </w:pPr>
+      <w:r>
+        <w:t>Change some of the color scheme.</w:t>
+      </w:r>
+    </w:p>
+    <w:p>
+      <w:pPr>
         <w:spacing w:after="0" w:line="276" w:lineRule="auto"/>
       </w:pPr>
       <w:r>
@@ -1781,8 +2060,77 @@
       <w:r>
         <w:t>Fixed main screen to make it look nicer</w:t>
       </w:r>
+    </w:p>
+    <w:p>
+      <w:pPr>
+        <w:spacing w:after="0" w:line="276" w:lineRule="auto"/>
+      </w:pPr>
+      <w:r>
+        <w:t>Ruhani:</w:t>
+      </w:r>
+    </w:p>
+    <w:p>
+      <w:pPr>
+        <w:pStyle w:val="ListParagraph"/>
+        <w:numPr>
+          <w:ilvl w:val="0"/>
+          <w:numId w:val="12"/>
+        </w:numPr>
+        <w:spacing w:after="0" w:line="276" w:lineRule="auto"/>
+      </w:pPr>
+      <w:r>
+        <w:t>Worked on documentation and description.</w:t>
+      </w:r>
       <w:bookmarkStart w:id="0" w:name="_GoBack"/>
       <w:bookmarkEnd w:id="0"/>
+    </w:p>
+    <w:p>
+      <w:pPr>
+        <w:spacing w:after="0" w:line="276" w:lineRule="auto"/>
+      </w:pPr>
+      <w:r>
+        <w:t>Diver:</w:t>
+      </w:r>
+    </w:p>
+    <w:p>
+      <w:pPr>
+        <w:pStyle w:val="ListParagraph"/>
+        <w:numPr>
+          <w:ilvl w:val="0"/>
+          <w:numId w:val="12"/>
+        </w:numPr>
+        <w:spacing w:after="0" w:line="276" w:lineRule="auto"/>
+      </w:pPr>
+      <w:r>
+        <w:t>Changed the size of the diver.</w:t>
+      </w:r>
+    </w:p>
+    <w:p>
+      <w:pPr>
+        <w:pStyle w:val="ListParagraph"/>
+        <w:numPr>
+          <w:ilvl w:val="0"/>
+          <w:numId w:val="12"/>
+        </w:numPr>
+        <w:spacing w:after="0" w:line="276" w:lineRule="auto"/>
+      </w:pPr>
+      <w:r>
+        <w:t xml:space="preserve">Fixed the timer by adding a </w:t>
+      </w:r>
+      <w:proofErr w:type="spellStart"/>
+      <w:r>
+        <w:t>currentTime</w:t>
+      </w:r>
+      <w:proofErr w:type="spellEnd"/>
+      <w:r>
+        <w:t>.</w:t>
+      </w:r>
+    </w:p>
+    <w:p>
+      <w:pPr>
+        <w:pStyle w:val="ListParagraph"/>
+        <w:spacing w:after="0" w:line="276" w:lineRule="auto"/>
+      </w:pPr>
     </w:p>
     <w:sectPr>
       <w:pgSz w:w="12240" w:h="15840"/>
@@ -1795,8 +2143,121 @@
 </file>
 
 <file path=word/numbering.xml><?xml version="1.0" encoding="utf-8"?>
-<w:numbering xmlns:wpc="http://schemas.microsoft.com/office/word/2010/wordprocessingCanvas" xmlns:mc="http://schemas.openxmlformats.org/markup-compatibility/2006" xmlns:o="urn:schemas-microsoft-com:office:office" xmlns:r="http://schemas.openxmlformats.org/officeDocument/2006/relationships" xmlns:m="http://schemas.openxmlformats.org/officeDocument/2006/math" xmlns:v="urn:schemas-microsoft-com:vml" xmlns:wp14="http://schemas.microsoft.com/office/word/2010/wordprocessingDrawing" xmlns:wp="http://schemas.openxmlformats.org/drawingml/2006/wordprocessingDrawing" xmlns:w10="urn:schemas-microsoft-com:office:word" xmlns:w="http://schemas.openxmlformats.org/wordprocessingml/2006/main" xmlns:w14="http://schemas.microsoft.com/office/word/2010/wordml" xmlns:wpg="http://schemas.microsoft.com/office/word/2010/wordprocessingGroup" xmlns:wpi="http://schemas.microsoft.com/office/word/2010/wordprocessingInk" xmlns:wne="http://schemas.microsoft.com/office/word/2006/wordml" xmlns:wps="http://schemas.microsoft.com/office/word/2010/wordprocessingShape" mc:Ignorable="w14 wp14">
+<w:numbering xmlns:wpc="http://schemas.microsoft.com/office/word/2010/wordprocessingCanvas" xmlns:mo="http://schemas.microsoft.com/office/mac/office/2008/main" xmlns:mc="http://schemas.openxmlformats.org/markup-compatibility/2006" xmlns:mv="urn:schemas-microsoft-com:mac:vml" xmlns:o="urn:schemas-microsoft-com:office:office" xmlns:r="http://schemas.openxmlformats.org/officeDocument/2006/relationships" xmlns:m="http://schemas.openxmlformats.org/officeDocument/2006/math" xmlns:v="urn:schemas-microsoft-com:vml" xmlns:wp14="http://schemas.microsoft.com/office/word/2010/wordprocessingDrawing" xmlns:wp="http://schemas.openxmlformats.org/drawingml/2006/wordprocessingDrawing" xmlns:w10="urn:schemas-microsoft-com:office:word" xmlns:w="http://schemas.openxmlformats.org/wordprocessingml/2006/main" xmlns:w14="http://schemas.microsoft.com/office/word/2010/wordml" xmlns:wpg="http://schemas.microsoft.com/office/word/2010/wordprocessingGroup" xmlns:wpi="http://schemas.microsoft.com/office/word/2010/wordprocessingInk" xmlns:wne="http://schemas.microsoft.com/office/word/2006/wordml" xmlns:wps="http://schemas.microsoft.com/office/word/2010/wordprocessingShape" mc:Ignorable="w14 wp14">
   <w:abstractNum w:abstractNumId="0">
+    <w:nsid w:val="048B74B4"/>
+    <w:multiLevelType w:val="hybridMultilevel"/>
+    <w:tmpl w:val="C5667ACC"/>
+    <w:lvl w:ilvl="0" w:tplc="04090001">
+      <w:start w:val="1"/>
+      <w:numFmt w:val="bullet"/>
+      <w:lvlText w:val=""/>
+      <w:lvlJc w:val="left"/>
+      <w:pPr>
+        <w:ind w:left="720" w:hanging="360"/>
+      </w:pPr>
+      <w:rPr>
+        <w:rFonts w:ascii="Symbol" w:hAnsi="Symbol" w:hint="default"/>
+      </w:rPr>
+    </w:lvl>
+    <w:lvl w:ilvl="1" w:tplc="04090003" w:tentative="1">
+      <w:start w:val="1"/>
+      <w:numFmt w:val="bullet"/>
+      <w:lvlText w:val="o"/>
+      <w:lvlJc w:val="left"/>
+      <w:pPr>
+        <w:ind w:left="1440" w:hanging="360"/>
+      </w:pPr>
+      <w:rPr>
+        <w:rFonts w:ascii="Courier New" w:hAnsi="Courier New" w:hint="default"/>
+      </w:rPr>
+    </w:lvl>
+    <w:lvl w:ilvl="2" w:tplc="04090005" w:tentative="1">
+      <w:start w:val="1"/>
+      <w:numFmt w:val="bullet"/>
+      <w:lvlText w:val=""/>
+      <w:lvlJc w:val="left"/>
+      <w:pPr>
+        <w:ind w:left="2160" w:hanging="360"/>
+      </w:pPr>
+      <w:rPr>
+        <w:rFonts w:ascii="Wingdings" w:hAnsi="Wingdings" w:hint="default"/>
+      </w:rPr>
+    </w:lvl>
+    <w:lvl w:ilvl="3" w:tplc="04090001" w:tentative="1">
+      <w:start w:val="1"/>
+      <w:numFmt w:val="bullet"/>
+      <w:lvlText w:val=""/>
+      <w:lvlJc w:val="left"/>
+      <w:pPr>
+        <w:ind w:left="2880" w:hanging="360"/>
+      </w:pPr>
+      <w:rPr>
+        <w:rFonts w:ascii="Symbol" w:hAnsi="Symbol" w:hint="default"/>
+      </w:rPr>
+    </w:lvl>
+    <w:lvl w:ilvl="4" w:tplc="04090003" w:tentative="1">
+      <w:start w:val="1"/>
+      <w:numFmt w:val="bullet"/>
+      <w:lvlText w:val="o"/>
+      <w:lvlJc w:val="left"/>
+      <w:pPr>
+        <w:ind w:left="3600" w:hanging="360"/>
+      </w:pPr>
+      <w:rPr>
+        <w:rFonts w:ascii="Courier New" w:hAnsi="Courier New" w:hint="default"/>
+      </w:rPr>
+    </w:lvl>
+    <w:lvl w:ilvl="5" w:tplc="04090005" w:tentative="1">
+      <w:start w:val="1"/>
+      <w:numFmt w:val="bullet"/>
+      <w:lvlText w:val=""/>
+      <w:lvlJc w:val="left"/>
+      <w:pPr>
+        <w:ind w:left="4320" w:hanging="360"/>
+      </w:pPr>
+      <w:rPr>
+        <w:rFonts w:ascii="Wingdings" w:hAnsi="Wingdings" w:hint="default"/>
+      </w:rPr>
+    </w:lvl>
+    <w:lvl w:ilvl="6" w:tplc="04090001" w:tentative="1">
+      <w:start w:val="1"/>
+      <w:numFmt w:val="bullet"/>
+      <w:lvlText w:val=""/>
+      <w:lvlJc w:val="left"/>
+      <w:pPr>
+        <w:ind w:left="5040" w:hanging="360"/>
+      </w:pPr>
+      <w:rPr>
+        <w:rFonts w:ascii="Symbol" w:hAnsi="Symbol" w:hint="default"/>
+      </w:rPr>
+    </w:lvl>
+    <w:lvl w:ilvl="7" w:tplc="04090003" w:tentative="1">
+      <w:start w:val="1"/>
+      <w:numFmt w:val="bullet"/>
+      <w:lvlText w:val="o"/>
+      <w:lvlJc w:val="left"/>
+      <w:pPr>
+        <w:ind w:left="5760" w:hanging="360"/>
+      </w:pPr>
+      <w:rPr>
+        <w:rFonts w:ascii="Courier New" w:hAnsi="Courier New" w:hint="default"/>
+      </w:rPr>
+    </w:lvl>
+    <w:lvl w:ilvl="8" w:tplc="04090005" w:tentative="1">
+      <w:start w:val="1"/>
+      <w:numFmt w:val="bullet"/>
+      <w:lvlText w:val=""/>
+      <w:lvlJc w:val="left"/>
+      <w:pPr>
+        <w:ind w:left="6480" w:hanging="360"/>
+      </w:pPr>
+      <w:rPr>
+        <w:rFonts w:ascii="Wingdings" w:hAnsi="Wingdings" w:hint="default"/>
+      </w:rPr>
+    </w:lvl>
+  </w:abstractNum>
+  <w:abstractNum w:abstractNumId="1">
     <w:nsid w:val="06744B8A"/>
     <w:multiLevelType w:val="hybridMultilevel"/>
     <w:tmpl w:val="842C2516"/>
@@ -1909,7 +2370,7 @@
       </w:rPr>
     </w:lvl>
   </w:abstractNum>
-  <w:abstractNum w:abstractNumId="1">
+  <w:abstractNum w:abstractNumId="2">
     <w:nsid w:val="099722AF"/>
     <w:multiLevelType w:val="hybridMultilevel"/>
     <w:tmpl w:val="84F05608"/>
@@ -2022,7 +2483,7 @@
       </w:rPr>
     </w:lvl>
   </w:abstractNum>
-  <w:abstractNum w:abstractNumId="2">
+  <w:abstractNum w:abstractNumId="3">
     <w:nsid w:val="0A615D06"/>
     <w:multiLevelType w:val="hybridMultilevel"/>
     <w:tmpl w:val="D88E5884"/>
@@ -2135,7 +2596,120 @@
       </w:rPr>
     </w:lvl>
   </w:abstractNum>
-  <w:abstractNum w:abstractNumId="3">
+  <w:abstractNum w:abstractNumId="4">
+    <w:nsid w:val="0D7B51CA"/>
+    <w:multiLevelType w:val="hybridMultilevel"/>
+    <w:tmpl w:val="D8F276C2"/>
+    <w:lvl w:ilvl="0" w:tplc="04090001">
+      <w:start w:val="1"/>
+      <w:numFmt w:val="bullet"/>
+      <w:lvlText w:val=""/>
+      <w:lvlJc w:val="left"/>
+      <w:pPr>
+        <w:ind w:left="720" w:hanging="360"/>
+      </w:pPr>
+      <w:rPr>
+        <w:rFonts w:ascii="Symbol" w:hAnsi="Symbol" w:hint="default"/>
+      </w:rPr>
+    </w:lvl>
+    <w:lvl w:ilvl="1" w:tplc="04090003" w:tentative="1">
+      <w:start w:val="1"/>
+      <w:numFmt w:val="bullet"/>
+      <w:lvlText w:val="o"/>
+      <w:lvlJc w:val="left"/>
+      <w:pPr>
+        <w:ind w:left="1440" w:hanging="360"/>
+      </w:pPr>
+      <w:rPr>
+        <w:rFonts w:ascii="Courier New" w:hAnsi="Courier New" w:hint="default"/>
+      </w:rPr>
+    </w:lvl>
+    <w:lvl w:ilvl="2" w:tplc="04090005" w:tentative="1">
+      <w:start w:val="1"/>
+      <w:numFmt w:val="bullet"/>
+      <w:lvlText w:val=""/>
+      <w:lvlJc w:val="left"/>
+      <w:pPr>
+        <w:ind w:left="2160" w:hanging="360"/>
+      </w:pPr>
+      <w:rPr>
+        <w:rFonts w:ascii="Wingdings" w:hAnsi="Wingdings" w:hint="default"/>
+      </w:rPr>
+    </w:lvl>
+    <w:lvl w:ilvl="3" w:tplc="04090001" w:tentative="1">
+      <w:start w:val="1"/>
+      <w:numFmt w:val="bullet"/>
+      <w:lvlText w:val=""/>
+      <w:lvlJc w:val="left"/>
+      <w:pPr>
+        <w:ind w:left="2880" w:hanging="360"/>
+      </w:pPr>
+      <w:rPr>
+        <w:rFonts w:ascii="Symbol" w:hAnsi="Symbol" w:hint="default"/>
+      </w:rPr>
+    </w:lvl>
+    <w:lvl w:ilvl="4" w:tplc="04090003" w:tentative="1">
+      <w:start w:val="1"/>
+      <w:numFmt w:val="bullet"/>
+      <w:lvlText w:val="o"/>
+      <w:lvlJc w:val="left"/>
+      <w:pPr>
+        <w:ind w:left="3600" w:hanging="360"/>
+      </w:pPr>
+      <w:rPr>
+        <w:rFonts w:ascii="Courier New" w:hAnsi="Courier New" w:hint="default"/>
+      </w:rPr>
+    </w:lvl>
+    <w:lvl w:ilvl="5" w:tplc="04090005" w:tentative="1">
+      <w:start w:val="1"/>
+      <w:numFmt w:val="bullet"/>
+      <w:lvlText w:val=""/>
+      <w:lvlJc w:val="left"/>
+      <w:pPr>
+        <w:ind w:left="4320" w:hanging="360"/>
+      </w:pPr>
+      <w:rPr>
+        <w:rFonts w:ascii="Wingdings" w:hAnsi="Wingdings" w:hint="default"/>
+      </w:rPr>
+    </w:lvl>
+    <w:lvl w:ilvl="6" w:tplc="04090001" w:tentative="1">
+      <w:start w:val="1"/>
+      <w:numFmt w:val="bullet"/>
+      <w:lvlText w:val=""/>
+      <w:lvlJc w:val="left"/>
+      <w:pPr>
+        <w:ind w:left="5040" w:hanging="360"/>
+      </w:pPr>
+      <w:rPr>
+        <w:rFonts w:ascii="Symbol" w:hAnsi="Symbol" w:hint="default"/>
+      </w:rPr>
+    </w:lvl>
+    <w:lvl w:ilvl="7" w:tplc="04090003" w:tentative="1">
+      <w:start w:val="1"/>
+      <w:numFmt w:val="bullet"/>
+      <w:lvlText w:val="o"/>
+      <w:lvlJc w:val="left"/>
+      <w:pPr>
+        <w:ind w:left="5760" w:hanging="360"/>
+      </w:pPr>
+      <w:rPr>
+        <w:rFonts w:ascii="Courier New" w:hAnsi="Courier New" w:hint="default"/>
+      </w:rPr>
+    </w:lvl>
+    <w:lvl w:ilvl="8" w:tplc="04090005" w:tentative="1">
+      <w:start w:val="1"/>
+      <w:numFmt w:val="bullet"/>
+      <w:lvlText w:val=""/>
+      <w:lvlJc w:val="left"/>
+      <w:pPr>
+        <w:ind w:left="6480" w:hanging="360"/>
+      </w:pPr>
+      <w:rPr>
+        <w:rFonts w:ascii="Wingdings" w:hAnsi="Wingdings" w:hint="default"/>
+      </w:rPr>
+    </w:lvl>
+  </w:abstractNum>
+  <w:abstractNum w:abstractNumId="5">
     <w:nsid w:val="0EE06090"/>
     <w:multiLevelType w:val="hybridMultilevel"/>
     <w:tmpl w:val="677093DA"/>
@@ -2248,7 +2822,7 @@
       </w:rPr>
     </w:lvl>
   </w:abstractNum>
-  <w:abstractNum w:abstractNumId="4">
+  <w:abstractNum w:abstractNumId="6">
     <w:nsid w:val="0EF04C3C"/>
     <w:multiLevelType w:val="hybridMultilevel"/>
     <w:tmpl w:val="AC385056"/>
@@ -2361,7 +2935,7 @@
       </w:rPr>
     </w:lvl>
   </w:abstractNum>
-  <w:abstractNum w:abstractNumId="5">
+  <w:abstractNum w:abstractNumId="7">
     <w:nsid w:val="10077F40"/>
     <w:multiLevelType w:val="hybridMultilevel"/>
     <w:tmpl w:val="39EA4862"/>
@@ -2474,7 +3048,120 @@
       </w:rPr>
     </w:lvl>
   </w:abstractNum>
-  <w:abstractNum w:abstractNumId="6">
+  <w:abstractNum w:abstractNumId="8">
+    <w:nsid w:val="12E46CE5"/>
+    <w:multiLevelType w:val="hybridMultilevel"/>
+    <w:tmpl w:val="B26A331E"/>
+    <w:lvl w:ilvl="0" w:tplc="04090001">
+      <w:start w:val="1"/>
+      <w:numFmt w:val="bullet"/>
+      <w:lvlText w:val=""/>
+      <w:lvlJc w:val="left"/>
+      <w:pPr>
+        <w:ind w:left="720" w:hanging="360"/>
+      </w:pPr>
+      <w:rPr>
+        <w:rFonts w:ascii="Symbol" w:hAnsi="Symbol" w:hint="default"/>
+      </w:rPr>
+    </w:lvl>
+    <w:lvl w:ilvl="1" w:tplc="04090003" w:tentative="1">
+      <w:start w:val="1"/>
+      <w:numFmt w:val="bullet"/>
+      <w:lvlText w:val="o"/>
+      <w:lvlJc w:val="left"/>
+      <w:pPr>
+        <w:ind w:left="1440" w:hanging="360"/>
+      </w:pPr>
+      <w:rPr>
+        <w:rFonts w:ascii="Courier New" w:hAnsi="Courier New" w:hint="default"/>
+      </w:rPr>
+    </w:lvl>
+    <w:lvl w:ilvl="2" w:tplc="04090005" w:tentative="1">
+      <w:start w:val="1"/>
+      <w:numFmt w:val="bullet"/>
+      <w:lvlText w:val=""/>
+      <w:lvlJc w:val="left"/>
+      <w:pPr>
+        <w:ind w:left="2160" w:hanging="360"/>
+      </w:pPr>
+      <w:rPr>
+        <w:rFonts w:ascii="Wingdings" w:hAnsi="Wingdings" w:hint="default"/>
+      </w:rPr>
+    </w:lvl>
+    <w:lvl w:ilvl="3" w:tplc="04090001" w:tentative="1">
+      <w:start w:val="1"/>
+      <w:numFmt w:val="bullet"/>
+      <w:lvlText w:val=""/>
+      <w:lvlJc w:val="left"/>
+      <w:pPr>
+        <w:ind w:left="2880" w:hanging="360"/>
+      </w:pPr>
+      <w:rPr>
+        <w:rFonts w:ascii="Symbol" w:hAnsi="Symbol" w:hint="default"/>
+      </w:rPr>
+    </w:lvl>
+    <w:lvl w:ilvl="4" w:tplc="04090003" w:tentative="1">
+      <w:start w:val="1"/>
+      <w:numFmt w:val="bullet"/>
+      <w:lvlText w:val="o"/>
+      <w:lvlJc w:val="left"/>
+      <w:pPr>
+        <w:ind w:left="3600" w:hanging="360"/>
+      </w:pPr>
+      <w:rPr>
+        <w:rFonts w:ascii="Courier New" w:hAnsi="Courier New" w:hint="default"/>
+      </w:rPr>
+    </w:lvl>
+    <w:lvl w:ilvl="5" w:tplc="04090005" w:tentative="1">
+      <w:start w:val="1"/>
+      <w:numFmt w:val="bullet"/>
+      <w:lvlText w:val=""/>
+      <w:lvlJc w:val="left"/>
+      <w:pPr>
+        <w:ind w:left="4320" w:hanging="360"/>
+      </w:pPr>
+      <w:rPr>
+        <w:rFonts w:ascii="Wingdings" w:hAnsi="Wingdings" w:hint="default"/>
+      </w:rPr>
+    </w:lvl>
+    <w:lvl w:ilvl="6" w:tplc="04090001" w:tentative="1">
+      <w:start w:val="1"/>
+      <w:numFmt w:val="bullet"/>
+      <w:lvlText w:val=""/>
+      <w:lvlJc w:val="left"/>
+      <w:pPr>
+        <w:ind w:left="5040" w:hanging="360"/>
+      </w:pPr>
+      <w:rPr>
+        <w:rFonts w:ascii="Symbol" w:hAnsi="Symbol" w:hint="default"/>
+      </w:rPr>
+    </w:lvl>
+    <w:lvl w:ilvl="7" w:tplc="04090003" w:tentative="1">
+      <w:start w:val="1"/>
+      <w:numFmt w:val="bullet"/>
+      <w:lvlText w:val="o"/>
+      <w:lvlJc w:val="left"/>
+      <w:pPr>
+        <w:ind w:left="5760" w:hanging="360"/>
+      </w:pPr>
+      <w:rPr>
+        <w:rFonts w:ascii="Courier New" w:hAnsi="Courier New" w:hint="default"/>
+      </w:rPr>
+    </w:lvl>
+    <w:lvl w:ilvl="8" w:tplc="04090005" w:tentative="1">
+      <w:start w:val="1"/>
+      <w:numFmt w:val="bullet"/>
+      <w:lvlText w:val=""/>
+      <w:lvlJc w:val="left"/>
+      <w:pPr>
+        <w:ind w:left="6480" w:hanging="360"/>
+      </w:pPr>
+      <w:rPr>
+        <w:rFonts w:ascii="Wingdings" w:hAnsi="Wingdings" w:hint="default"/>
+      </w:rPr>
+    </w:lvl>
+  </w:abstractNum>
+  <w:abstractNum w:abstractNumId="9">
     <w:nsid w:val="134917C1"/>
     <w:multiLevelType w:val="hybridMultilevel"/>
     <w:tmpl w:val="EE1C41E2"/>
@@ -2587,7 +3274,7 @@
       </w:rPr>
     </w:lvl>
   </w:abstractNum>
-  <w:abstractNum w:abstractNumId="7">
+  <w:abstractNum w:abstractNumId="10">
     <w:nsid w:val="16015DA4"/>
     <w:multiLevelType w:val="hybridMultilevel"/>
     <w:tmpl w:val="51AA44EE"/>
@@ -2700,7 +3387,7 @@
       </w:rPr>
     </w:lvl>
   </w:abstractNum>
-  <w:abstractNum w:abstractNumId="8">
+  <w:abstractNum w:abstractNumId="11">
     <w:nsid w:val="175A1345"/>
     <w:multiLevelType w:val="hybridMultilevel"/>
     <w:tmpl w:val="D7EE8206"/>
@@ -2813,7 +3500,7 @@
       </w:rPr>
     </w:lvl>
   </w:abstractNum>
-  <w:abstractNum w:abstractNumId="9">
+  <w:abstractNum w:abstractNumId="12">
     <w:nsid w:val="204A66BC"/>
     <w:multiLevelType w:val="hybridMultilevel"/>
     <w:tmpl w:val="11846492"/>
@@ -2926,10 +3613,10 @@
       </w:rPr>
     </w:lvl>
   </w:abstractNum>
-  <w:abstractNum w:abstractNumId="10">
+  <w:abstractNum w:abstractNumId="13">
     <w:nsid w:val="23232445"/>
     <w:multiLevelType w:val="hybridMultilevel"/>
-    <w:tmpl w:val="A04C12E4"/>
+    <w:tmpl w:val="01C2B356"/>
     <w:lvl w:ilvl="0" w:tplc="04090001">
       <w:start w:val="1"/>
       <w:numFmt w:val="bullet"/>
@@ -3039,7 +3726,7 @@
       </w:rPr>
     </w:lvl>
   </w:abstractNum>
-  <w:abstractNum w:abstractNumId="11">
+  <w:abstractNum w:abstractNumId="14">
     <w:nsid w:val="2347205E"/>
     <w:multiLevelType w:val="hybridMultilevel"/>
     <w:tmpl w:val="B73C153E"/>
@@ -3152,7 +3839,120 @@
       </w:rPr>
     </w:lvl>
   </w:abstractNum>
-  <w:abstractNum w:abstractNumId="12">
+  <w:abstractNum w:abstractNumId="15">
+    <w:nsid w:val="2FFD2DCA"/>
+    <w:multiLevelType w:val="hybridMultilevel"/>
+    <w:tmpl w:val="914A2F0A"/>
+    <w:lvl w:ilvl="0" w:tplc="04090001">
+      <w:start w:val="1"/>
+      <w:numFmt w:val="bullet"/>
+      <w:lvlText w:val=""/>
+      <w:lvlJc w:val="left"/>
+      <w:pPr>
+        <w:ind w:left="720" w:hanging="360"/>
+      </w:pPr>
+      <w:rPr>
+        <w:rFonts w:ascii="Symbol" w:hAnsi="Symbol" w:hint="default"/>
+      </w:rPr>
+    </w:lvl>
+    <w:lvl w:ilvl="1" w:tplc="04090003" w:tentative="1">
+      <w:start w:val="1"/>
+      <w:numFmt w:val="bullet"/>
+      <w:lvlText w:val="o"/>
+      <w:lvlJc w:val="left"/>
+      <w:pPr>
+        <w:ind w:left="1440" w:hanging="360"/>
+      </w:pPr>
+      <w:rPr>
+        <w:rFonts w:ascii="Courier New" w:hAnsi="Courier New" w:hint="default"/>
+      </w:rPr>
+    </w:lvl>
+    <w:lvl w:ilvl="2" w:tplc="04090005" w:tentative="1">
+      <w:start w:val="1"/>
+      <w:numFmt w:val="bullet"/>
+      <w:lvlText w:val=""/>
+      <w:lvlJc w:val="left"/>
+      <w:pPr>
+        <w:ind w:left="2160" w:hanging="360"/>
+      </w:pPr>
+      <w:rPr>
+        <w:rFonts w:ascii="Wingdings" w:hAnsi="Wingdings" w:hint="default"/>
+      </w:rPr>
+    </w:lvl>
+    <w:lvl w:ilvl="3" w:tplc="04090001" w:tentative="1">
+      <w:start w:val="1"/>
+      <w:numFmt w:val="bullet"/>
+      <w:lvlText w:val=""/>
+      <w:lvlJc w:val="left"/>
+      <w:pPr>
+        <w:ind w:left="2880" w:hanging="360"/>
+      </w:pPr>
+      <w:rPr>
+        <w:rFonts w:ascii="Symbol" w:hAnsi="Symbol" w:hint="default"/>
+      </w:rPr>
+    </w:lvl>
+    <w:lvl w:ilvl="4" w:tplc="04090003" w:tentative="1">
+      <w:start w:val="1"/>
+      <w:numFmt w:val="bullet"/>
+      <w:lvlText w:val="o"/>
+      <w:lvlJc w:val="left"/>
+      <w:pPr>
+        <w:ind w:left="3600" w:hanging="360"/>
+      </w:pPr>
+      <w:rPr>
+        <w:rFonts w:ascii="Courier New" w:hAnsi="Courier New" w:hint="default"/>
+      </w:rPr>
+    </w:lvl>
+    <w:lvl w:ilvl="5" w:tplc="04090005" w:tentative="1">
+      <w:start w:val="1"/>
+      <w:numFmt w:val="bullet"/>
+      <w:lvlText w:val=""/>
+      <w:lvlJc w:val="left"/>
+      <w:pPr>
+        <w:ind w:left="4320" w:hanging="360"/>
+      </w:pPr>
+      <w:rPr>
+        <w:rFonts w:ascii="Wingdings" w:hAnsi="Wingdings" w:hint="default"/>
+      </w:rPr>
+    </w:lvl>
+    <w:lvl w:ilvl="6" w:tplc="04090001" w:tentative="1">
+      <w:start w:val="1"/>
+      <w:numFmt w:val="bullet"/>
+      <w:lvlText w:val=""/>
+      <w:lvlJc w:val="left"/>
+      <w:pPr>
+        <w:ind w:left="5040" w:hanging="360"/>
+      </w:pPr>
+      <w:rPr>
+        <w:rFonts w:ascii="Symbol" w:hAnsi="Symbol" w:hint="default"/>
+      </w:rPr>
+    </w:lvl>
+    <w:lvl w:ilvl="7" w:tplc="04090003" w:tentative="1">
+      <w:start w:val="1"/>
+      <w:numFmt w:val="bullet"/>
+      <w:lvlText w:val="o"/>
+      <w:lvlJc w:val="left"/>
+      <w:pPr>
+        <w:ind w:left="5760" w:hanging="360"/>
+      </w:pPr>
+      <w:rPr>
+        <w:rFonts w:ascii="Courier New" w:hAnsi="Courier New" w:hint="default"/>
+      </w:rPr>
+    </w:lvl>
+    <w:lvl w:ilvl="8" w:tplc="04090005" w:tentative="1">
+      <w:start w:val="1"/>
+      <w:numFmt w:val="bullet"/>
+      <w:lvlText w:val=""/>
+      <w:lvlJc w:val="left"/>
+      <w:pPr>
+        <w:ind w:left="6480" w:hanging="360"/>
+      </w:pPr>
+      <w:rPr>
+        <w:rFonts w:ascii="Wingdings" w:hAnsi="Wingdings" w:hint="default"/>
+      </w:rPr>
+    </w:lvl>
+  </w:abstractNum>
+  <w:abstractNum w:abstractNumId="16">
     <w:nsid w:val="33C84911"/>
     <w:multiLevelType w:val="hybridMultilevel"/>
     <w:tmpl w:val="52FCF914"/>
@@ -3265,7 +4065,7 @@
       </w:rPr>
     </w:lvl>
   </w:abstractNum>
-  <w:abstractNum w:abstractNumId="13">
+  <w:abstractNum w:abstractNumId="17">
     <w:nsid w:val="3C3A494D"/>
     <w:multiLevelType w:val="hybridMultilevel"/>
     <w:tmpl w:val="C30C4972"/>
@@ -3378,7 +4178,120 @@
       </w:rPr>
     </w:lvl>
   </w:abstractNum>
-  <w:abstractNum w:abstractNumId="14">
+  <w:abstractNum w:abstractNumId="18">
+    <w:nsid w:val="470D0F94"/>
+    <w:multiLevelType w:val="hybridMultilevel"/>
+    <w:tmpl w:val="BBAAF4A2"/>
+    <w:lvl w:ilvl="0" w:tplc="04090001">
+      <w:start w:val="1"/>
+      <w:numFmt w:val="bullet"/>
+      <w:lvlText w:val=""/>
+      <w:lvlJc w:val="left"/>
+      <w:pPr>
+        <w:ind w:left="720" w:hanging="360"/>
+      </w:pPr>
+      <w:rPr>
+        <w:rFonts w:ascii="Symbol" w:hAnsi="Symbol" w:hint="default"/>
+      </w:rPr>
+    </w:lvl>
+    <w:lvl w:ilvl="1" w:tplc="04090003" w:tentative="1">
+      <w:start w:val="1"/>
+      <w:numFmt w:val="bullet"/>
+      <w:lvlText w:val="o"/>
+      <w:lvlJc w:val="left"/>
+      <w:pPr>
+        <w:ind w:left="1440" w:hanging="360"/>
+      </w:pPr>
+      <w:rPr>
+        <w:rFonts w:ascii="Courier New" w:hAnsi="Courier New" w:hint="default"/>
+      </w:rPr>
+    </w:lvl>
+    <w:lvl w:ilvl="2" w:tplc="04090005" w:tentative="1">
+      <w:start w:val="1"/>
+      <w:numFmt w:val="bullet"/>
+      <w:lvlText w:val=""/>
+      <w:lvlJc w:val="left"/>
+      <w:pPr>
+        <w:ind w:left="2160" w:hanging="360"/>
+      </w:pPr>
+      <w:rPr>
+        <w:rFonts w:ascii="Wingdings" w:hAnsi="Wingdings" w:hint="default"/>
+      </w:rPr>
+    </w:lvl>
+    <w:lvl w:ilvl="3" w:tplc="04090001" w:tentative="1">
+      <w:start w:val="1"/>
+      <w:numFmt w:val="bullet"/>
+      <w:lvlText w:val=""/>
+      <w:lvlJc w:val="left"/>
+      <w:pPr>
+        <w:ind w:left="2880" w:hanging="360"/>
+      </w:pPr>
+      <w:rPr>
+        <w:rFonts w:ascii="Symbol" w:hAnsi="Symbol" w:hint="default"/>
+      </w:rPr>
+    </w:lvl>
+    <w:lvl w:ilvl="4" w:tplc="04090003" w:tentative="1">
+      <w:start w:val="1"/>
+      <w:numFmt w:val="bullet"/>
+      <w:lvlText w:val="o"/>
+      <w:lvlJc w:val="left"/>
+      <w:pPr>
+        <w:ind w:left="3600" w:hanging="360"/>
+      </w:pPr>
+      <w:rPr>
+        <w:rFonts w:ascii="Courier New" w:hAnsi="Courier New" w:hint="default"/>
+      </w:rPr>
+    </w:lvl>
+    <w:lvl w:ilvl="5" w:tplc="04090005" w:tentative="1">
+      <w:start w:val="1"/>
+      <w:numFmt w:val="bullet"/>
+      <w:lvlText w:val=""/>
+      <w:lvlJc w:val="left"/>
+      <w:pPr>
+        <w:ind w:left="4320" w:hanging="360"/>
+      </w:pPr>
+      <w:rPr>
+        <w:rFonts w:ascii="Wingdings" w:hAnsi="Wingdings" w:hint="default"/>
+      </w:rPr>
+    </w:lvl>
+    <w:lvl w:ilvl="6" w:tplc="04090001" w:tentative="1">
+      <w:start w:val="1"/>
+      <w:numFmt w:val="bullet"/>
+      <w:lvlText w:val=""/>
+      <w:lvlJc w:val="left"/>
+      <w:pPr>
+        <w:ind w:left="5040" w:hanging="360"/>
+      </w:pPr>
+      <w:rPr>
+        <w:rFonts w:ascii="Symbol" w:hAnsi="Symbol" w:hint="default"/>
+      </w:rPr>
+    </w:lvl>
+    <w:lvl w:ilvl="7" w:tplc="04090003" w:tentative="1">
+      <w:start w:val="1"/>
+      <w:numFmt w:val="bullet"/>
+      <w:lvlText w:val="o"/>
+      <w:lvlJc w:val="left"/>
+      <w:pPr>
+        <w:ind w:left="5760" w:hanging="360"/>
+      </w:pPr>
+      <w:rPr>
+        <w:rFonts w:ascii="Courier New" w:hAnsi="Courier New" w:hint="default"/>
+      </w:rPr>
+    </w:lvl>
+    <w:lvl w:ilvl="8" w:tplc="04090005" w:tentative="1">
+      <w:start w:val="1"/>
+      <w:numFmt w:val="bullet"/>
+      <w:lvlText w:val=""/>
+      <w:lvlJc w:val="left"/>
+      <w:pPr>
+        <w:ind w:left="6480" w:hanging="360"/>
+      </w:pPr>
+      <w:rPr>
+        <w:rFonts w:ascii="Wingdings" w:hAnsi="Wingdings" w:hint="default"/>
+      </w:rPr>
+    </w:lvl>
+  </w:abstractNum>
+  <w:abstractNum w:abstractNumId="19">
     <w:nsid w:val="5087150D"/>
     <w:multiLevelType w:val="hybridMultilevel"/>
     <w:tmpl w:val="8F86A16C"/>
@@ -3491,7 +4404,7 @@
       </w:rPr>
     </w:lvl>
   </w:abstractNum>
-  <w:abstractNum w:abstractNumId="15">
+  <w:abstractNum w:abstractNumId="20">
     <w:nsid w:val="5325697F"/>
     <w:multiLevelType w:val="hybridMultilevel"/>
     <w:tmpl w:val="D9D69D54"/>
@@ -3604,7 +4517,7 @@
       </w:rPr>
     </w:lvl>
   </w:abstractNum>
-  <w:abstractNum w:abstractNumId="16">
+  <w:abstractNum w:abstractNumId="21">
     <w:nsid w:val="61997500"/>
     <w:multiLevelType w:val="hybridMultilevel"/>
     <w:tmpl w:val="AE301378"/>
@@ -3717,7 +4630,7 @@
       </w:rPr>
     </w:lvl>
   </w:abstractNum>
-  <w:abstractNum w:abstractNumId="17">
+  <w:abstractNum w:abstractNumId="22">
     <w:nsid w:val="70FC4582"/>
     <w:multiLevelType w:val="hybridMultilevel"/>
     <w:tmpl w:val="B336AD8C"/>
@@ -3830,7 +4743,7 @@
       </w:rPr>
     </w:lvl>
   </w:abstractNum>
-  <w:abstractNum w:abstractNumId="18">
+  <w:abstractNum w:abstractNumId="23">
     <w:nsid w:val="744957A0"/>
     <w:multiLevelType w:val="hybridMultilevel"/>
     <w:tmpl w:val="D65E7B8E"/>
@@ -3943,7 +4856,7 @@
       </w:rPr>
     </w:lvl>
   </w:abstractNum>
-  <w:abstractNum w:abstractNumId="19">
+  <w:abstractNum w:abstractNumId="24">
     <w:nsid w:val="767E15F8"/>
     <w:multiLevelType w:val="hybridMultilevel"/>
     <w:tmpl w:val="E1BEDC2E"/>
@@ -4056,7 +4969,7 @@
       </w:rPr>
     </w:lvl>
   </w:abstractNum>
-  <w:abstractNum w:abstractNumId="20">
+  <w:abstractNum w:abstractNumId="25">
     <w:nsid w:val="7C5B0D93"/>
     <w:multiLevelType w:val="hybridMultilevel"/>
     <w:tmpl w:val="DE60B6A8"/>
@@ -4169,68 +5082,199 @@
       </w:rPr>
     </w:lvl>
   </w:abstractNum>
+  <w:abstractNum w:abstractNumId="26">
+    <w:nsid w:val="7EC77B5F"/>
+    <w:multiLevelType w:val="hybridMultilevel"/>
+    <w:tmpl w:val="73B20DC2"/>
+    <w:lvl w:ilvl="0" w:tplc="04090001">
+      <w:start w:val="1"/>
+      <w:numFmt w:val="bullet"/>
+      <w:lvlText w:val=""/>
+      <w:lvlJc w:val="left"/>
+      <w:pPr>
+        <w:ind w:left="720" w:hanging="360"/>
+      </w:pPr>
+      <w:rPr>
+        <w:rFonts w:ascii="Symbol" w:hAnsi="Symbol" w:hint="default"/>
+      </w:rPr>
+    </w:lvl>
+    <w:lvl w:ilvl="1" w:tplc="04090003" w:tentative="1">
+      <w:start w:val="1"/>
+      <w:numFmt w:val="bullet"/>
+      <w:lvlText w:val="o"/>
+      <w:lvlJc w:val="left"/>
+      <w:pPr>
+        <w:ind w:left="1440" w:hanging="360"/>
+      </w:pPr>
+      <w:rPr>
+        <w:rFonts w:ascii="Courier New" w:hAnsi="Courier New" w:hint="default"/>
+      </w:rPr>
+    </w:lvl>
+    <w:lvl w:ilvl="2" w:tplc="04090005" w:tentative="1">
+      <w:start w:val="1"/>
+      <w:numFmt w:val="bullet"/>
+      <w:lvlText w:val=""/>
+      <w:lvlJc w:val="left"/>
+      <w:pPr>
+        <w:ind w:left="2160" w:hanging="360"/>
+      </w:pPr>
+      <w:rPr>
+        <w:rFonts w:ascii="Wingdings" w:hAnsi="Wingdings" w:hint="default"/>
+      </w:rPr>
+    </w:lvl>
+    <w:lvl w:ilvl="3" w:tplc="04090001" w:tentative="1">
+      <w:start w:val="1"/>
+      <w:numFmt w:val="bullet"/>
+      <w:lvlText w:val=""/>
+      <w:lvlJc w:val="left"/>
+      <w:pPr>
+        <w:ind w:left="2880" w:hanging="360"/>
+      </w:pPr>
+      <w:rPr>
+        <w:rFonts w:ascii="Symbol" w:hAnsi="Symbol" w:hint="default"/>
+      </w:rPr>
+    </w:lvl>
+    <w:lvl w:ilvl="4" w:tplc="04090003" w:tentative="1">
+      <w:start w:val="1"/>
+      <w:numFmt w:val="bullet"/>
+      <w:lvlText w:val="o"/>
+      <w:lvlJc w:val="left"/>
+      <w:pPr>
+        <w:ind w:left="3600" w:hanging="360"/>
+      </w:pPr>
+      <w:rPr>
+        <w:rFonts w:ascii="Courier New" w:hAnsi="Courier New" w:hint="default"/>
+      </w:rPr>
+    </w:lvl>
+    <w:lvl w:ilvl="5" w:tplc="04090005" w:tentative="1">
+      <w:start w:val="1"/>
+      <w:numFmt w:val="bullet"/>
+      <w:lvlText w:val=""/>
+      <w:lvlJc w:val="left"/>
+      <w:pPr>
+        <w:ind w:left="4320" w:hanging="360"/>
+      </w:pPr>
+      <w:rPr>
+        <w:rFonts w:ascii="Wingdings" w:hAnsi="Wingdings" w:hint="default"/>
+      </w:rPr>
+    </w:lvl>
+    <w:lvl w:ilvl="6" w:tplc="04090001" w:tentative="1">
+      <w:start w:val="1"/>
+      <w:numFmt w:val="bullet"/>
+      <w:lvlText w:val=""/>
+      <w:lvlJc w:val="left"/>
+      <w:pPr>
+        <w:ind w:left="5040" w:hanging="360"/>
+      </w:pPr>
+      <w:rPr>
+        <w:rFonts w:ascii="Symbol" w:hAnsi="Symbol" w:hint="default"/>
+      </w:rPr>
+    </w:lvl>
+    <w:lvl w:ilvl="7" w:tplc="04090003" w:tentative="1">
+      <w:start w:val="1"/>
+      <w:numFmt w:val="bullet"/>
+      <w:lvlText w:val="o"/>
+      <w:lvlJc w:val="left"/>
+      <w:pPr>
+        <w:ind w:left="5760" w:hanging="360"/>
+      </w:pPr>
+      <w:rPr>
+        <w:rFonts w:ascii="Courier New" w:hAnsi="Courier New" w:hint="default"/>
+      </w:rPr>
+    </w:lvl>
+    <w:lvl w:ilvl="8" w:tplc="04090005" w:tentative="1">
+      <w:start w:val="1"/>
+      <w:numFmt w:val="bullet"/>
+      <w:lvlText w:val=""/>
+      <w:lvlJc w:val="left"/>
+      <w:pPr>
+        <w:ind w:left="6480" w:hanging="360"/>
+      </w:pPr>
+      <w:rPr>
+        <w:rFonts w:ascii="Wingdings" w:hAnsi="Wingdings" w:hint="default"/>
+      </w:rPr>
+    </w:lvl>
+  </w:abstractNum>
   <w:num w:numId="1">
+    <w:abstractNumId w:val="2"/>
+  </w:num>
+  <w:num w:numId="2">
+    <w:abstractNumId w:val="5"/>
+  </w:num>
+  <w:num w:numId="3">
+    <w:abstractNumId w:val="21"/>
+  </w:num>
+  <w:num w:numId="4">
+    <w:abstractNumId w:val="17"/>
+  </w:num>
+  <w:num w:numId="5">
+    <w:abstractNumId w:val="16"/>
+  </w:num>
+  <w:num w:numId="6">
+    <w:abstractNumId w:val="9"/>
+  </w:num>
+  <w:num w:numId="7">
+    <w:abstractNumId w:val="23"/>
+  </w:num>
+  <w:num w:numId="8">
     <w:abstractNumId w:val="1"/>
   </w:num>
-  <w:num w:numId="2">
+  <w:num w:numId="9">
+    <w:abstractNumId w:val="14"/>
+  </w:num>
+  <w:num w:numId="10">
+    <w:abstractNumId w:val="7"/>
+  </w:num>
+  <w:num w:numId="11">
+    <w:abstractNumId w:val="20"/>
+  </w:num>
+  <w:num w:numId="12">
+    <w:abstractNumId w:val="13"/>
+  </w:num>
+  <w:num w:numId="13">
+    <w:abstractNumId w:val="19"/>
+  </w:num>
+  <w:num w:numId="14">
+    <w:abstractNumId w:val="24"/>
+  </w:num>
+  <w:num w:numId="15">
+    <w:abstractNumId w:val="10"/>
+  </w:num>
+  <w:num w:numId="16">
     <w:abstractNumId w:val="3"/>
   </w:num>
-  <w:num w:numId="3">
-    <w:abstractNumId w:val="16"/>
+  <w:num w:numId="17">
+    <w:abstractNumId w:val="11"/>
   </w:num>
-  <w:num w:numId="4">
-    <w:abstractNumId w:val="13"/>
+  <w:num w:numId="18">
+    <w:abstractNumId w:val="25"/>
   </w:num>
-  <w:num w:numId="5">
+  <w:num w:numId="19">
+    <w:abstractNumId w:val="22"/>
+  </w:num>
+  <w:num w:numId="20">
+    <w:abstractNumId w:val="6"/>
+  </w:num>
+  <w:num w:numId="21">
     <w:abstractNumId w:val="12"/>
   </w:num>
-  <w:num w:numId="6">
-    <w:abstractNumId w:val="6"/>
+  <w:num w:numId="22">
+    <w:abstractNumId w:val="4"/>
   </w:num>
-  <w:num w:numId="7">
+  <w:num w:numId="23">
+    <w:abstractNumId w:val="8"/>
+  </w:num>
+  <w:num w:numId="24">
+    <w:abstractNumId w:val="26"/>
+  </w:num>
+  <w:num w:numId="25">
     <w:abstractNumId w:val="18"/>
   </w:num>
-  <w:num w:numId="8">
-    <w:abstractNumId w:val="0"/>
-  </w:num>
-  <w:num w:numId="9">
-    <w:abstractNumId w:val="11"/>
-  </w:num>
-  <w:num w:numId="10">
-    <w:abstractNumId w:val="5"/>
-  </w:num>
-  <w:num w:numId="11">
+  <w:num w:numId="26">
     <w:abstractNumId w:val="15"/>
   </w:num>
-  <w:num w:numId="12">
-    <w:abstractNumId w:val="10"/>
-  </w:num>
-  <w:num w:numId="13">
-    <w:abstractNumId w:val="14"/>
-  </w:num>
-  <w:num w:numId="14">
-    <w:abstractNumId w:val="19"/>
-  </w:num>
-  <w:num w:numId="15">
-    <w:abstractNumId w:val="7"/>
-  </w:num>
-  <w:num w:numId="16">
-    <w:abstractNumId w:val="2"/>
-  </w:num>
-  <w:num w:numId="17">
-    <w:abstractNumId w:val="8"/>
-  </w:num>
-  <w:num w:numId="18">
-    <w:abstractNumId w:val="20"/>
-  </w:num>
-  <w:num w:numId="19">
-    <w:abstractNumId w:val="17"/>
-  </w:num>
-  <w:num w:numId="20">
-    <w:abstractNumId w:val="4"/>
-  </w:num>
-  <w:num w:numId="21">
-    <w:abstractNumId w:val="9"/>
+  <w:num w:numId="27">
+    <w:abstractNumId w:val="0"/>
   </w:num>
 </w:numbering>
 </file>
@@ -4252,7 +5296,7 @@
       </w:pPr>
     </w:pPrDefault>
   </w:docDefaults>
-  <w:latentStyles w:defLockedState="0" w:defUIPriority="99" w:defSemiHidden="1" w:defUnhideWhenUsed="1" w:defQFormat="0" w:count="267">
+  <w:latentStyles w:defLockedState="0" w:defUIPriority="99" w:defSemiHidden="1" w:defUnhideWhenUsed="1" w:defQFormat="0" w:count="276">
     <w:lsdException w:name="Normal" w:semiHidden="0" w:uiPriority="0" w:unhideWhenUsed="0" w:qFormat="1"/>
     <w:lsdException w:name="heading 1" w:semiHidden="0" w:uiPriority="9" w:unhideWhenUsed="0" w:qFormat="1"/>
     <w:lsdException w:name="heading 2" w:uiPriority="9" w:qFormat="1"/>
@@ -4437,7 +5481,7 @@
 </file>
 
 <file path=word/stylesWithEffects.xml><?xml version="1.0" encoding="utf-8"?>
-<w:styles xmlns:wpc="http://schemas.microsoft.com/office/word/2010/wordprocessingCanvas" xmlns:mc="http://schemas.openxmlformats.org/markup-compatibility/2006" xmlns:o="urn:schemas-microsoft-com:office:office" xmlns:r="http://schemas.openxmlformats.org/officeDocument/2006/relationships" xmlns:m="http://schemas.openxmlformats.org/officeDocument/2006/math" xmlns:v="urn:schemas-microsoft-com:vml" xmlns:wp14="http://schemas.microsoft.com/office/word/2010/wordprocessingDrawing" xmlns:wp="http://schemas.openxmlformats.org/drawingml/2006/wordprocessingDrawing" xmlns:w10="urn:schemas-microsoft-com:office:word" xmlns:w="http://schemas.openxmlformats.org/wordprocessingml/2006/main" xmlns:w14="http://schemas.microsoft.com/office/word/2010/wordml" xmlns:wpg="http://schemas.microsoft.com/office/word/2010/wordprocessingGroup" xmlns:wpi="http://schemas.microsoft.com/office/word/2010/wordprocessingInk" xmlns:wne="http://schemas.microsoft.com/office/word/2006/wordml" xmlns:wps="http://schemas.microsoft.com/office/word/2010/wordprocessingShape" mc:Ignorable="w14 wp14">
+<w:styles xmlns:wpc="http://schemas.microsoft.com/office/word/2010/wordprocessingCanvas" xmlns:mo="http://schemas.microsoft.com/office/mac/office/2008/main" xmlns:mc="http://schemas.openxmlformats.org/markup-compatibility/2006" xmlns:mv="urn:schemas-microsoft-com:mac:vml" xmlns:o="urn:schemas-microsoft-com:office:office" xmlns:r="http://schemas.openxmlformats.org/officeDocument/2006/relationships" xmlns:m="http://schemas.openxmlformats.org/officeDocument/2006/math" xmlns:v="urn:schemas-microsoft-com:vml" xmlns:wp14="http://schemas.microsoft.com/office/word/2010/wordprocessingDrawing" xmlns:wp="http://schemas.openxmlformats.org/drawingml/2006/wordprocessingDrawing" xmlns:w10="urn:schemas-microsoft-com:office:word" xmlns:w="http://schemas.openxmlformats.org/wordprocessingml/2006/main" xmlns:w14="http://schemas.microsoft.com/office/word/2010/wordml" xmlns:wpg="http://schemas.microsoft.com/office/word/2010/wordprocessingGroup" xmlns:wpi="http://schemas.microsoft.com/office/word/2010/wordprocessingInk" xmlns:wne="http://schemas.microsoft.com/office/word/2006/wordml" xmlns:wps="http://schemas.microsoft.com/office/word/2010/wordprocessingShape" mc:Ignorable="w14 wp14">
   <w:docDefaults>
     <w:rPrDefault>
       <w:rPr>
@@ -4453,7 +5497,7 @@
       </w:pPr>
     </w:pPrDefault>
   </w:docDefaults>
-  <w:latentStyles w:defLockedState="0" w:defUIPriority="99" w:defSemiHidden="1" w:defUnhideWhenUsed="1" w:defQFormat="0" w:count="267">
+  <w:latentStyles w:defLockedState="0" w:defUIPriority="99" w:defSemiHidden="1" w:defUnhideWhenUsed="1" w:defQFormat="0" w:count="276">
     <w:lsdException w:name="Normal" w:semiHidden="0" w:uiPriority="0" w:unhideWhenUsed="0" w:qFormat="1"/>
     <w:lsdException w:name="heading 1" w:semiHidden="0" w:uiPriority="9" w:unhideWhenUsed="0" w:qFormat="1"/>
     <w:lsdException w:name="heading 2" w:uiPriority="9" w:qFormat="1"/>
@@ -4892,7 +5936,7 @@
   <a:extraClrSchemeLst/>
   <a:extLst>
     <a:ext uri="{05A4C25C-085E-4340-85A3-A5531E510DB2}">
-      <thm15:themeFamily xmlns:thm15="http://schemas.microsoft.com/office/thememl/2012/main" xmlns="" name="Office Theme" id="{62F939B6-93AF-4DB8-9C6B-D6C7DFDC589F}" vid="{4A3C46E8-61CC-4603-A589-7422A47A8E4A}"/>
+      <thm15:themeFamily xmlns="" xmlns:thm15="http://schemas.microsoft.com/office/thememl/2012/main" name="Office Theme" id="{62F939B6-93AF-4DB8-9C6B-D6C7DFDC589F}" vid="{4A3C46E8-61CC-4603-A589-7422A47A8E4A}"/>
     </a:ext>
   </a:extLst>
 </a:theme>
@@ -4903,7 +5947,7 @@
 </file>
 
 <file path=customXml/itemProps1.xml><?xml version="1.0" encoding="utf-8"?>
-<ds:datastoreItem xmlns:ds="http://schemas.openxmlformats.org/officeDocument/2006/customXml" ds:itemID="{8834C9C7-C390-4BF6-9292-95F91B595EAB}">
+<ds:datastoreItem xmlns:ds="http://schemas.openxmlformats.org/officeDocument/2006/customXml" ds:itemID="{FF08E1ED-4501-4340-A92B-C66FA2348DD8}">
   <ds:schemaRefs>
     <ds:schemaRef ds:uri="http://schemas.openxmlformats.org/officeDocument/2006/bibliography"/>
   </ds:schemaRefs>

</xml_diff>